<commit_message>
Changes to support Mono and XamarinStudio. Downgrade MVC from 4.0 to 3.0 due to lack of Mono support. Remove Android templates from tree. Remove ModelConstruct as it is redundant. Add IContainerXmlObject, IContentContainerXmlObject, and IItemsContainerXmlObject support. Template updates to support better test geenration. FYI: support commit of upcoming v5.0.0.
</commit_message>
<xml_diff>
--- a/doc/TextMetal_Documentation.docx
+++ b/doc/TextMetal_Documentation.docx
@@ -55,219 +55,405 @@
           <w:szCs w:val="56"/>
         </w:rPr>
       </w:pPr>
+      <w:proofErr w:type="spellStart"/>
       <w:r>
         <w:rPr>
           <w:sz w:val="56"/>
           <w:szCs w:val="56"/>
         </w:rPr>
-        <w:t xml:space="preserve">TextMetal </w:t>
-      </w:r>
+        <w:t>TextMetal</w:t>
+      </w:r>
+      <w:proofErr w:type="spellEnd"/>
       <w:r>
         <w:rPr>
           <w:sz w:val="56"/>
           <w:szCs w:val="56"/>
         </w:rPr>
-        <w:t>v4.1.1</w:t>
+        <w:t xml:space="preserve"> </w:t>
       </w:r>
       <w:r>
         <w:rPr>
           <w:sz w:val="56"/>
           <w:szCs w:val="56"/>
         </w:rPr>
-        <w:br/>
-      </w:r>
-      <w:proofErr w:type="gramStart"/>
+        <w:t>v</w:t>
+      </w:r>
       <w:r>
         <w:rPr>
           <w:sz w:val="56"/>
           <w:szCs w:val="56"/>
         </w:rPr>
-        <w:t>project</w:t>
-      </w:r>
-      <w:proofErr w:type="gramEnd"/>
+        <w:t>5</w:t>
+      </w:r>
       <w:r>
         <w:rPr>
           <w:sz w:val="56"/>
           <w:szCs w:val="56"/>
         </w:rPr>
-        <w:t xml:space="preserve"> documentation</w:t>
-      </w:r>
-    </w:p>
-    <w:p>
-      <w:r>
-        <w:t xml:space="preserve">Copyright ©2002-2012 Daniel </w:t>
+        <w:t>.</w:t>
+      </w:r>
+      <w:r>
+        <w:rPr>
+          <w:sz w:val="56"/>
+          <w:szCs w:val="56"/>
+        </w:rPr>
+        <w:t>0</w:t>
+      </w:r>
+      <w:r>
+        <w:rPr>
+          <w:sz w:val="56"/>
+          <w:szCs w:val="56"/>
+        </w:rPr>
+        <w:t>.</w:t>
+      </w:r>
+      <w:r>
+        <w:rPr>
+          <w:sz w:val="56"/>
+          <w:szCs w:val="56"/>
+        </w:rPr>
+        <w:t>0</w:t>
+      </w:r>
+      <w:r>
+        <w:rPr>
+          <w:sz w:val="56"/>
+          <w:szCs w:val="56"/>
+        </w:rPr>
+        <w:br/>
+      </w:r>
+      <w:r>
+        <w:rPr>
+          <w:i/>
+          <w:sz w:val="56"/>
+          <w:szCs w:val="56"/>
+        </w:rPr>
+        <w:t>Project D</w:t>
+      </w:r>
+      <w:r>
+        <w:rPr>
+          <w:i/>
+          <w:sz w:val="56"/>
+          <w:szCs w:val="56"/>
+        </w:rPr>
+        <w:t>ocumentation</w:t>
+      </w:r>
+    </w:p>
+    <w:p>
+      <w:pPr>
+        <w:rPr>
+          <w:rFonts w:ascii="Consolas" w:hAnsi="Consolas" w:cs="Consolas"/>
+        </w:rPr>
+      </w:pPr>
+      <w:r>
+        <w:rPr>
+          <w:rFonts w:ascii="Consolas" w:hAnsi="Consolas" w:cs="Consolas"/>
+        </w:rPr>
+        <w:t>Copyright ©2002-2013</w:t>
+      </w:r>
+      <w:r>
+        <w:rPr>
+          <w:rFonts w:ascii="Consolas" w:hAnsi="Consolas" w:cs="Consolas"/>
+        </w:rPr>
+        <w:t xml:space="preserve"> Daniel </w:t>
       </w:r>
       <w:proofErr w:type="spellStart"/>
       <w:r>
+        <w:rPr>
+          <w:rFonts w:ascii="Consolas" w:hAnsi="Consolas" w:cs="Consolas"/>
+        </w:rPr>
         <w:t>Bullington</w:t>
       </w:r>
       <w:proofErr w:type="spellEnd"/>
       <w:r>
+        <w:rPr>
+          <w:rFonts w:ascii="Consolas" w:hAnsi="Consolas" w:cs="Consolas"/>
+        </w:rPr>
         <w:t xml:space="preserve"> (dpbullington@gmail.com)</w:t>
       </w:r>
     </w:p>
     <w:p>
-      <w:r>
+      <w:pPr>
+        <w:rPr>
+          <w:rFonts w:ascii="Consolas" w:hAnsi="Consolas" w:cs="Consolas"/>
+        </w:rPr>
+      </w:pPr>
+      <w:r>
+        <w:rPr>
+          <w:rFonts w:ascii="Consolas" w:hAnsi="Consolas" w:cs="Consolas"/>
+        </w:rPr>
         <w:t xml:space="preserve">TextMetal is released under the </w:t>
       </w:r>
       <w:r>
+        <w:rPr>
+          <w:rFonts w:ascii="Consolas" w:hAnsi="Consolas" w:cs="Consolas"/>
+        </w:rPr>
         <w:t>MIT License</w:t>
       </w:r>
     </w:p>
     <w:p>
       <w:pPr>
         <w:pStyle w:val="NoSpacing"/>
-      </w:pPr>
-      <w:r>
+        <w:rPr>
+          <w:rFonts w:ascii="Consolas" w:hAnsi="Consolas" w:cs="Consolas"/>
+        </w:rPr>
+      </w:pPr>
+      <w:r>
+        <w:rPr>
+          <w:rFonts w:ascii="Consolas" w:hAnsi="Consolas" w:cs="Consolas"/>
+        </w:rPr>
         <w:t>Permission is hereby granted, free of charge, to any person obtaining a copy</w:t>
       </w:r>
     </w:p>
     <w:p>
       <w:pPr>
         <w:pStyle w:val="NoSpacing"/>
+        <w:rPr>
+          <w:rFonts w:ascii="Consolas" w:hAnsi="Consolas" w:cs="Consolas"/>
+        </w:rPr>
       </w:pPr>
       <w:proofErr w:type="gramStart"/>
       <w:r>
+        <w:rPr>
+          <w:rFonts w:ascii="Consolas" w:hAnsi="Consolas" w:cs="Consolas"/>
+        </w:rPr>
         <w:t>of</w:t>
       </w:r>
       <w:proofErr w:type="gramEnd"/>
       <w:r>
+        <w:rPr>
+          <w:rFonts w:ascii="Consolas" w:hAnsi="Consolas" w:cs="Consolas"/>
+        </w:rPr>
         <w:t xml:space="preserve"> this software and associated documentation files (the "Software"), to deal</w:t>
       </w:r>
     </w:p>
     <w:p>
       <w:pPr>
         <w:pStyle w:val="NoSpacing"/>
+        <w:rPr>
+          <w:rFonts w:ascii="Consolas" w:hAnsi="Consolas" w:cs="Consolas"/>
+        </w:rPr>
       </w:pPr>
       <w:proofErr w:type="gramStart"/>
       <w:r>
+        <w:rPr>
+          <w:rFonts w:ascii="Consolas" w:hAnsi="Consolas" w:cs="Consolas"/>
+        </w:rPr>
         <w:t>in</w:t>
       </w:r>
       <w:proofErr w:type="gramEnd"/>
       <w:r>
+        <w:rPr>
+          <w:rFonts w:ascii="Consolas" w:hAnsi="Consolas" w:cs="Consolas"/>
+        </w:rPr>
         <w:t xml:space="preserve"> the Software without restriction, including without limitation the rights</w:t>
       </w:r>
     </w:p>
     <w:p>
       <w:pPr>
         <w:pStyle w:val="NoSpacing"/>
+        <w:rPr>
+          <w:rFonts w:ascii="Consolas" w:hAnsi="Consolas" w:cs="Consolas"/>
+        </w:rPr>
       </w:pPr>
       <w:proofErr w:type="gramStart"/>
       <w:r>
+        <w:rPr>
+          <w:rFonts w:ascii="Consolas" w:hAnsi="Consolas" w:cs="Consolas"/>
+        </w:rPr>
         <w:t>to</w:t>
       </w:r>
       <w:proofErr w:type="gramEnd"/>
       <w:r>
+        <w:rPr>
+          <w:rFonts w:ascii="Consolas" w:hAnsi="Consolas" w:cs="Consolas"/>
+        </w:rPr>
         <w:t xml:space="preserve"> use, copy, modify, merge, publish, distribute, sublicense, and/or sell</w:t>
       </w:r>
     </w:p>
     <w:p>
       <w:pPr>
         <w:pStyle w:val="NoSpacing"/>
+        <w:rPr>
+          <w:rFonts w:ascii="Consolas" w:hAnsi="Consolas" w:cs="Consolas"/>
+        </w:rPr>
       </w:pPr>
       <w:proofErr w:type="gramStart"/>
       <w:r>
+        <w:rPr>
+          <w:rFonts w:ascii="Consolas" w:hAnsi="Consolas" w:cs="Consolas"/>
+        </w:rPr>
         <w:t>copies</w:t>
       </w:r>
       <w:proofErr w:type="gramEnd"/>
       <w:r>
+        <w:rPr>
+          <w:rFonts w:ascii="Consolas" w:hAnsi="Consolas" w:cs="Consolas"/>
+        </w:rPr>
         <w:t xml:space="preserve"> of the Software, and to permit persons to whom the Software is</w:t>
       </w:r>
     </w:p>
     <w:p>
       <w:pPr>
         <w:pStyle w:val="NoSpacing"/>
+        <w:rPr>
+          <w:rFonts w:ascii="Consolas" w:hAnsi="Consolas" w:cs="Consolas"/>
+        </w:rPr>
       </w:pPr>
       <w:proofErr w:type="gramStart"/>
       <w:r>
+        <w:rPr>
+          <w:rFonts w:ascii="Consolas" w:hAnsi="Consolas" w:cs="Consolas"/>
+        </w:rPr>
         <w:t>furnished</w:t>
       </w:r>
       <w:proofErr w:type="gramEnd"/>
       <w:r>
+        <w:rPr>
+          <w:rFonts w:ascii="Consolas" w:hAnsi="Consolas" w:cs="Consolas"/>
+        </w:rPr>
         <w:t xml:space="preserve"> to do so, subject to the following conditions:</w:t>
       </w:r>
     </w:p>
     <w:p>
       <w:pPr>
         <w:pStyle w:val="NoSpacing"/>
+        <w:rPr>
+          <w:rFonts w:ascii="Consolas" w:hAnsi="Consolas" w:cs="Consolas"/>
+        </w:rPr>
       </w:pPr>
     </w:p>
     <w:p>
       <w:pPr>
         <w:pStyle w:val="NoSpacing"/>
-      </w:pPr>
-      <w:r>
+        <w:rPr>
+          <w:rFonts w:ascii="Consolas" w:hAnsi="Consolas" w:cs="Consolas"/>
+        </w:rPr>
+      </w:pPr>
+      <w:r>
+        <w:rPr>
+          <w:rFonts w:ascii="Consolas" w:hAnsi="Consolas" w:cs="Consolas"/>
+        </w:rPr>
         <w:t>The above copyright notice and this permission notice shall be included in</w:t>
       </w:r>
     </w:p>
     <w:p>
       <w:pPr>
         <w:pStyle w:val="NoSpacing"/>
+        <w:rPr>
+          <w:rFonts w:ascii="Consolas" w:hAnsi="Consolas" w:cs="Consolas"/>
+        </w:rPr>
       </w:pPr>
       <w:proofErr w:type="gramStart"/>
       <w:r>
+        <w:rPr>
+          <w:rFonts w:ascii="Consolas" w:hAnsi="Consolas" w:cs="Consolas"/>
+        </w:rPr>
         <w:t>all</w:t>
       </w:r>
       <w:proofErr w:type="gramEnd"/>
       <w:r>
+        <w:rPr>
+          <w:rFonts w:ascii="Consolas" w:hAnsi="Consolas" w:cs="Consolas"/>
+        </w:rPr>
         <w:t xml:space="preserve"> copies or substantial portions of the Software.</w:t>
       </w:r>
     </w:p>
     <w:p>
       <w:pPr>
         <w:pStyle w:val="NoSpacing"/>
+        <w:rPr>
+          <w:rFonts w:ascii="Consolas" w:hAnsi="Consolas" w:cs="Consolas"/>
+        </w:rPr>
       </w:pPr>
     </w:p>
     <w:p>
       <w:pPr>
         <w:pStyle w:val="NoSpacing"/>
-      </w:pPr>
-      <w:r>
+        <w:rPr>
+          <w:rFonts w:ascii="Consolas" w:hAnsi="Consolas" w:cs="Consolas"/>
+        </w:rPr>
+      </w:pPr>
+      <w:r>
+        <w:rPr>
+          <w:rFonts w:ascii="Consolas" w:hAnsi="Consolas" w:cs="Consolas"/>
+        </w:rPr>
         <w:t>THE SOFTWARE IS PROVIDED "AS IS", WITHOUT WARRANTY OF ANY KIND, EXPRESS OR</w:t>
       </w:r>
     </w:p>
     <w:p>
       <w:pPr>
         <w:pStyle w:val="NoSpacing"/>
-      </w:pPr>
-      <w:r>
+        <w:rPr>
+          <w:rFonts w:ascii="Consolas" w:hAnsi="Consolas" w:cs="Consolas"/>
+        </w:rPr>
+      </w:pPr>
+      <w:r>
+        <w:rPr>
+          <w:rFonts w:ascii="Consolas" w:hAnsi="Consolas" w:cs="Consolas"/>
+        </w:rPr>
         <w:t>IMPLIED, INCLUDING BUT NOT LIMITED TO THE WARRANTIES OF MERCHANTABILITY,</w:t>
       </w:r>
     </w:p>
     <w:p>
       <w:pPr>
         <w:pStyle w:val="NoSpacing"/>
+        <w:rPr>
+          <w:rFonts w:ascii="Consolas" w:hAnsi="Consolas" w:cs="Consolas"/>
+        </w:rPr>
       </w:pPr>
       <w:proofErr w:type="gramStart"/>
       <w:r>
+        <w:rPr>
+          <w:rFonts w:ascii="Consolas" w:hAnsi="Consolas" w:cs="Consolas"/>
+        </w:rPr>
         <w:t>FITNESS FOR A PARTICULAR PURPOSE AND NONINFRINGEMENT.</w:t>
       </w:r>
       <w:proofErr w:type="gramEnd"/>
       <w:r>
+        <w:rPr>
+          <w:rFonts w:ascii="Consolas" w:hAnsi="Consolas" w:cs="Consolas"/>
+        </w:rPr>
         <w:t xml:space="preserve"> IN NO EVENT SHALL THE</w:t>
       </w:r>
     </w:p>
     <w:p>
       <w:pPr>
         <w:pStyle w:val="NoSpacing"/>
-      </w:pPr>
-      <w:r>
+        <w:rPr>
+          <w:rFonts w:ascii="Consolas" w:hAnsi="Consolas" w:cs="Consolas"/>
+        </w:rPr>
+      </w:pPr>
+      <w:r>
+        <w:rPr>
+          <w:rFonts w:ascii="Consolas" w:hAnsi="Consolas" w:cs="Consolas"/>
+        </w:rPr>
         <w:t>AUTHORS OR COPYRIGHT HOLDERS BE LIABLE FOR ANY CLAIM, DAMAGES OR OTHER</w:t>
       </w:r>
     </w:p>
     <w:p>
       <w:pPr>
         <w:pStyle w:val="NoSpacing"/>
-      </w:pPr>
-      <w:r>
+        <w:rPr>
+          <w:rFonts w:ascii="Consolas" w:hAnsi="Consolas" w:cs="Consolas"/>
+        </w:rPr>
+      </w:pPr>
+      <w:r>
+        <w:rPr>
+          <w:rFonts w:ascii="Consolas" w:hAnsi="Consolas" w:cs="Consolas"/>
+        </w:rPr>
         <w:t>LIABILITY, WHETHER IN AN ACTION OF CONTRACT, TORT OR OTHERWISE, ARISING FROM,</w:t>
       </w:r>
     </w:p>
     <w:p>
       <w:pPr>
         <w:pStyle w:val="NoSpacing"/>
-      </w:pPr>
-      <w:r>
+        <w:rPr>
+          <w:rFonts w:ascii="Consolas" w:hAnsi="Consolas" w:cs="Consolas"/>
+        </w:rPr>
+      </w:pPr>
+      <w:r>
+        <w:rPr>
+          <w:rFonts w:ascii="Consolas" w:hAnsi="Consolas" w:cs="Consolas"/>
+        </w:rPr>
         <w:t>OUT OF OR IN CONNECTION WITH THE SOFTWARE OR THE USE OR OTHER DEALINGS IN</w:t>
       </w:r>
     </w:p>
@@ -277,6 +463,9 @@
       </w:pPr>
       <w:proofErr w:type="gramStart"/>
       <w:r>
+        <w:rPr>
+          <w:rFonts w:ascii="Consolas" w:hAnsi="Consolas" w:cs="Consolas"/>
+        </w:rPr>
         <w:t>THE SOFTWARE.</w:t>
       </w:r>
       <w:proofErr w:type="gramEnd"/>
@@ -288,6 +477,15 @@
     </w:p>
     <w:sdt>
       <w:sdtPr>
+        <w:rPr>
+          <w:rFonts w:asciiTheme="minorHAnsi" w:eastAsiaTheme="minorHAnsi" w:hAnsiTheme="minorHAnsi" w:cstheme="minorBidi"/>
+          <w:b w:val="0"/>
+          <w:bCs w:val="0"/>
+          <w:color w:val="auto"/>
+          <w:sz w:val="22"/>
+          <w:szCs w:val="22"/>
+          <w:lang w:eastAsia="en-US"/>
+        </w:rPr>
         <w:id w:val="1936868223"/>
         <w:docPartObj>
           <w:docPartGallery w:val="Table of Contents"/>
@@ -296,12 +494,7 @@
       </w:sdtPr>
       <w:sdtEndPr>
         <w:rPr>
-          <w:rFonts w:asciiTheme="minorHAnsi" w:eastAsiaTheme="minorHAnsi" w:hAnsiTheme="minorHAnsi" w:cstheme="minorBidi"/>
           <w:noProof/>
-          <w:color w:val="auto"/>
-          <w:sz w:val="22"/>
-          <w:szCs w:val="22"/>
-          <w:lang w:eastAsia="en-US"/>
         </w:rPr>
       </w:sdtEndPr>
       <w:sdtContent>
@@ -1641,6 +1834,7 @@
       </w:sdtContent>
     </w:sdt>
     <w:p>
+      <w:bookmarkStart w:id="0" w:name="_GoBack"/>
       <w:r>
         <w:br w:type="page"/>
       </w:r>
@@ -1649,12 +1843,13 @@
       <w:pPr>
         <w:pStyle w:val="Heading1"/>
       </w:pPr>
-      <w:bookmarkStart w:id="0" w:name="_Toc330588976"/>
+      <w:bookmarkStart w:id="1" w:name="_Toc330588976"/>
+      <w:bookmarkEnd w:id="0"/>
       <w:r>
         <w:lastRenderedPageBreak/>
         <w:t>The Rationale for TextMetal</w:t>
       </w:r>
-      <w:bookmarkEnd w:id="0"/>
+      <w:bookmarkEnd w:id="1"/>
     </w:p>
     <w:p>
       <w:r>
@@ -1670,12 +1865,12 @@
       <w:pPr>
         <w:pStyle w:val="Heading1"/>
       </w:pPr>
-      <w:bookmarkStart w:id="1" w:name="_Toc330588977"/>
+      <w:bookmarkStart w:id="2" w:name="_Toc330588977"/>
       <w:r>
         <w:lastRenderedPageBreak/>
         <w:t>Frequently Asked Questions (FAQs)</w:t>
       </w:r>
-      <w:bookmarkEnd w:id="1"/>
+      <w:bookmarkEnd w:id="2"/>
     </w:p>
     <w:p>
       <w:pPr>
@@ -1730,13 +1925,7 @@
       </w:r>
       <w:proofErr w:type="gramEnd"/>
       <w:r>
-        <w:t xml:space="preserve"> defects. Adding a </w:t>
-      </w:r>
-      <w:r>
-        <w:t>well-designed</w:t>
-      </w:r>
-      <w:r>
-        <w:t xml:space="preserve"> code generation process to your overall development strategy can help orient your team to that trajectory. The team must swallow the broccoli; eventually they will learn to like it.</w:t>
+        <w:t xml:space="preserve"> defects. Adding a well-designed code generation process to your overall development strategy can help orient your team to that trajectory. The team must swallow the broccoli; eventually they will learn to like it.</w:t>
       </w:r>
     </w:p>
     <w:p>
@@ -1984,13 +2173,7 @@
         </w:numPr>
       </w:pPr>
       <w:r>
-        <w:t xml:space="preserve">Source code is legible, fluent, and </w:t>
-      </w:r>
-      <w:r>
-        <w:t>self-explanatory</w:t>
-      </w:r>
-      <w:r>
-        <w:t>.</w:t>
+        <w:t>Source code is legible, fluent, and self-explanatory.</w:t>
       </w:r>
     </w:p>
     <w:p>
@@ -2074,22 +2257,22 @@
       <w:pPr>
         <w:pStyle w:val="Heading1"/>
       </w:pPr>
-      <w:bookmarkStart w:id="2" w:name="_Toc330588978"/>
+      <w:bookmarkStart w:id="3" w:name="_Toc330588978"/>
       <w:r>
         <w:lastRenderedPageBreak/>
         <w:t>Building TextMetal from the Source Code</w:t>
       </w:r>
-      <w:bookmarkEnd w:id="2"/>
+      <w:bookmarkEnd w:id="3"/>
     </w:p>
     <w:p>
       <w:pPr>
         <w:pStyle w:val="Heading2"/>
       </w:pPr>
-      <w:bookmarkStart w:id="3" w:name="_Toc330588979"/>
+      <w:bookmarkStart w:id="4" w:name="_Toc330588979"/>
       <w:r>
         <w:t>Visual Studio 2010</w:t>
       </w:r>
-      <w:bookmarkEnd w:id="3"/>
+      <w:bookmarkEnd w:id="4"/>
     </w:p>
     <w:p>
       <w:pPr>
@@ -2163,11 +2346,11 @@
       <w:pPr>
         <w:pStyle w:val="Heading2"/>
       </w:pPr>
-      <w:bookmarkStart w:id="4" w:name="_Toc330588980"/>
+      <w:bookmarkStart w:id="5" w:name="_Toc330588980"/>
       <w:r>
         <w:t>Windows SDK 7.1</w:t>
       </w:r>
-      <w:bookmarkEnd w:id="4"/>
+      <w:bookmarkEnd w:id="5"/>
     </w:p>
     <w:p>
       <w:pPr>
@@ -2265,12 +2448,12 @@
       <w:pPr>
         <w:pStyle w:val="Heading2"/>
       </w:pPr>
-      <w:bookmarkStart w:id="5" w:name="_Toc330588981"/>
+      <w:bookmarkStart w:id="6" w:name="_Toc330588981"/>
       <w:proofErr w:type="spellStart"/>
       <w:r>
         <w:t>SharpDevelop</w:t>
       </w:r>
-      <w:bookmarkEnd w:id="5"/>
+      <w:bookmarkEnd w:id="6"/>
       <w:proofErr w:type="spellEnd"/>
     </w:p>
     <w:p>
@@ -2361,12 +2544,12 @@
       <w:pPr>
         <w:pStyle w:val="Heading2"/>
       </w:pPr>
-      <w:bookmarkStart w:id="6" w:name="_Toc330588982"/>
+      <w:bookmarkStart w:id="7" w:name="_Toc330588982"/>
       <w:proofErr w:type="spellStart"/>
       <w:r>
         <w:t>MonoDevelop</w:t>
       </w:r>
-      <w:bookmarkEnd w:id="6"/>
+      <w:bookmarkEnd w:id="7"/>
       <w:proofErr w:type="spellEnd"/>
     </w:p>
     <w:p>
@@ -2445,11 +2628,11 @@
       <w:pPr>
         <w:pStyle w:val="Heading2"/>
       </w:pPr>
-      <w:bookmarkStart w:id="7" w:name="_Toc330588983"/>
+      <w:bookmarkStart w:id="8" w:name="_Toc330588983"/>
       <w:r>
         <w:t>Targeting the .NET Framework v3.5 Profile</w:t>
       </w:r>
-      <w:bookmarkEnd w:id="7"/>
+      <w:bookmarkEnd w:id="8"/>
     </w:p>
     <w:p>
       <w:pPr>
@@ -2677,12 +2860,12 @@
       <w:pPr>
         <w:pStyle w:val="Heading1"/>
       </w:pPr>
-      <w:bookmarkStart w:id="8" w:name="_Toc330588984"/>
+      <w:bookmarkStart w:id="9" w:name="_Toc330588984"/>
       <w:r>
         <w:lastRenderedPageBreak/>
         <w:t>Installing from the Package</w:t>
       </w:r>
-      <w:bookmarkEnd w:id="8"/>
+      <w:bookmarkEnd w:id="9"/>
       <w:r>
         <w:t xml:space="preserve"> </w:t>
       </w:r>
@@ -2709,12 +2892,12 @@
       <w:pPr>
         <w:pStyle w:val="Heading1"/>
       </w:pPr>
-      <w:bookmarkStart w:id="9" w:name="_Toc330588985"/>
+      <w:bookmarkStart w:id="10" w:name="_Toc330588985"/>
       <w:r>
         <w:lastRenderedPageBreak/>
         <w:t>Running for the First Time</w:t>
       </w:r>
-      <w:bookmarkEnd w:id="9"/>
+      <w:bookmarkEnd w:id="10"/>
       <w:r>
         <w:t xml:space="preserve"> </w:t>
       </w:r>
@@ -2929,19 +3112,7 @@
     </w:p>
     <w:p>
       <w:r>
-        <w:t xml:space="preserve">NOTE: We support SQLite as well at runtime; schema support is on the roadmap. In the future we expect to </w:t>
-      </w:r>
-      <w:r>
-        <w:t xml:space="preserve">provide </w:t>
-      </w:r>
-      <w:r>
-        <w:t xml:space="preserve">schema support for SQLite. While we would love to support MS Access (JET), MySQL, </w:t>
-      </w:r>
-      <w:r>
-        <w:t xml:space="preserve">Oracle, </w:t>
-      </w:r>
-      <w:r>
-        <w:t xml:space="preserve">and </w:t>
+        <w:t xml:space="preserve">NOTE: We support SQLite as well at runtime; schema support is on the roadmap. In the future we expect to provide schema support for SQLite. While we would love to support MS Access (JET), MySQL, Oracle, and </w:t>
       </w:r>
       <w:proofErr w:type="spellStart"/>
       <w:r>
@@ -3099,12 +3270,12 @@
       <w:pPr>
         <w:pStyle w:val="Heading1"/>
       </w:pPr>
-      <w:bookmarkStart w:id="10" w:name="_Toc330588986"/>
+      <w:bookmarkStart w:id="11" w:name="_Toc330588986"/>
       <w:r>
         <w:lastRenderedPageBreak/>
         <w:t>Download and Play with Samples</w:t>
       </w:r>
-      <w:bookmarkEnd w:id="10"/>
+      <w:bookmarkEnd w:id="11"/>
       <w:r>
         <w:t xml:space="preserve"> </w:t>
       </w:r>
@@ -3131,12 +3302,12 @@
       <w:pPr>
         <w:pStyle w:val="Heading1"/>
       </w:pPr>
-      <w:bookmarkStart w:id="11" w:name="_Toc330588987"/>
+      <w:bookmarkStart w:id="12" w:name="_Toc330588987"/>
       <w:r>
         <w:lastRenderedPageBreak/>
         <w:t>Generating Persistence Layers (pure ADO.NET)</w:t>
       </w:r>
-      <w:bookmarkEnd w:id="11"/>
+      <w:bookmarkEnd w:id="12"/>
       <w:r>
         <w:t xml:space="preserve"> </w:t>
       </w:r>
@@ -3244,10 +3415,18 @@
       </w:r>
       <w:proofErr w:type="spellEnd"/>
       <w:r>
-        <w:t xml:space="preserve"> file", TextMetal overloads @</w:t>
+        <w:t xml:space="preserve"> file", </w:t>
       </w:r>
       <w:proofErr w:type="spellStart"/>
       <w:r>
+        <w:t>TextMetal</w:t>
+      </w:r>
+      <w:proofErr w:type="spellEnd"/>
+      <w:r>
+        <w:t xml:space="preserve"> overloads @</w:t>
+      </w:r>
+      <w:proofErr w:type="spellStart"/>
+      <w:r>
         <w:t>providerName</w:t>
       </w:r>
       <w:proofErr w:type="spellEnd"/>
@@ -3309,12 +3488,12 @@
       <w:pPr>
         <w:pStyle w:val="Heading1"/>
       </w:pPr>
-      <w:bookmarkStart w:id="12" w:name="_Toc330588988"/>
+      <w:bookmarkStart w:id="13" w:name="_Toc330588988"/>
       <w:r>
         <w:lastRenderedPageBreak/>
         <w:t>Generating Persistence Layers (with LINQ to SQL)</w:t>
       </w:r>
-      <w:bookmarkEnd w:id="12"/>
+      <w:bookmarkEnd w:id="13"/>
       <w:r>
         <w:t xml:space="preserve"> </w:t>
       </w:r>
@@ -3333,12 +3512,12 @@
       <w:pPr>
         <w:pStyle w:val="Heading1"/>
       </w:pPr>
-      <w:bookmarkStart w:id="13" w:name="_Toc330588989"/>
+      <w:bookmarkStart w:id="14" w:name="_Toc330588989"/>
       <w:r>
         <w:lastRenderedPageBreak/>
         <w:t>Generating Persistence Layers (with Entity Framework)</w:t>
       </w:r>
-      <w:bookmarkEnd w:id="13"/>
+      <w:bookmarkEnd w:id="14"/>
       <w:r>
         <w:t xml:space="preserve"> </w:t>
       </w:r>
@@ -3357,12 +3536,12 @@
       <w:pPr>
         <w:pStyle w:val="Heading1"/>
       </w:pPr>
-      <w:bookmarkStart w:id="14" w:name="_Toc330588990"/>
+      <w:bookmarkStart w:id="15" w:name="_Toc330588990"/>
       <w:r>
         <w:lastRenderedPageBreak/>
         <w:t>TextMetal Architecture</w:t>
       </w:r>
-      <w:bookmarkEnd w:id="14"/>
+      <w:bookmarkEnd w:id="15"/>
       <w:r>
         <w:t xml:space="preserve"> </w:t>
       </w:r>
@@ -3381,12 +3560,12 @@
       <w:pPr>
         <w:pStyle w:val="Heading1"/>
       </w:pPr>
-      <w:bookmarkStart w:id="15" w:name="_Toc330588991"/>
+      <w:bookmarkStart w:id="16" w:name="_Toc330588991"/>
       <w:r>
         <w:lastRenderedPageBreak/>
         <w:t>TextMetal Out of the Box Constructs</w:t>
       </w:r>
-      <w:bookmarkEnd w:id="15"/>
+      <w:bookmarkEnd w:id="16"/>
       <w:r>
         <w:t xml:space="preserve"> </w:t>
       </w:r>
@@ -3405,12 +3584,12 @@
       <w:pPr>
         <w:pStyle w:val="Heading1"/>
       </w:pPr>
-      <w:bookmarkStart w:id="16" w:name="_Toc330588992"/>
+      <w:bookmarkStart w:id="17" w:name="_Toc330588992"/>
       <w:r>
         <w:lastRenderedPageBreak/>
         <w:t>TextMetal Custom Hosts</w:t>
       </w:r>
-      <w:bookmarkEnd w:id="16"/>
+      <w:bookmarkEnd w:id="17"/>
       <w:r>
         <w:t xml:space="preserve"> </w:t>
       </w:r>
@@ -3429,12 +3608,12 @@
       <w:pPr>
         <w:pStyle w:val="Heading1"/>
       </w:pPr>
-      <w:bookmarkStart w:id="17" w:name="_Toc330588993"/>
+      <w:bookmarkStart w:id="18" w:name="_Toc330588993"/>
       <w:r>
         <w:lastRenderedPageBreak/>
         <w:t>TextMetal Custom Elements</w:t>
       </w:r>
-      <w:bookmarkEnd w:id="17"/>
+      <w:bookmarkEnd w:id="18"/>
       <w:r>
         <w:t xml:space="preserve"> </w:t>
       </w:r>
@@ -3443,8 +3622,6 @@
       <w:r>
         <w:t>Coming soon!</w:t>
       </w:r>
-      <w:bookmarkStart w:id="18" w:name="_GoBack"/>
-      <w:bookmarkEnd w:id="18"/>
     </w:p>
     <w:p>
       <w:r>
@@ -4660,12 +4837,8 @@
     </w:tbl>
     <w:p/>
     <w:sectPr>
-      <w:headerReference w:type="even" r:id="rId10"/>
-      <w:headerReference w:type="default" r:id="rId11"/>
-      <w:footerReference w:type="even" r:id="rId12"/>
-      <w:footerReference w:type="default" r:id="rId13"/>
-      <w:headerReference w:type="first" r:id="rId14"/>
-      <w:footerReference w:type="first" r:id="rId15"/>
+      <w:headerReference w:type="default" r:id="rId10"/>
+      <w:footerReference w:type="default" r:id="rId11"/>
       <w:pgSz w:w="12240" w:h="15840"/>
       <w:pgMar w:top="1440" w:right="1440" w:bottom="1440" w:left="1440" w:header="720" w:footer="720" w:gutter="0"/>
       <w:cols w:space="720"/>
@@ -4701,16 +4874,6 @@
 </file>
 
 <file path=word/footer1.xml><?xml version="1.0" encoding="utf-8"?>
-<w:ftr xmlns:wpc="http://schemas.microsoft.com/office/word/2010/wordprocessingCanvas" xmlns:mc="http://schemas.openxmlformats.org/markup-compatibility/2006" xmlns:o="urn:schemas-microsoft-com:office:office" xmlns:r="http://schemas.openxmlformats.org/officeDocument/2006/relationships" xmlns:m="http://schemas.openxmlformats.org/officeDocument/2006/math" xmlns:v="urn:schemas-microsoft-com:vml" xmlns:wp14="http://schemas.microsoft.com/office/word/2010/wordprocessingDrawing" xmlns:wp="http://schemas.openxmlformats.org/drawingml/2006/wordprocessingDrawing" xmlns:w10="urn:schemas-microsoft-com:office:word" xmlns:w="http://schemas.openxmlformats.org/wordprocessingml/2006/main" xmlns:w14="http://schemas.microsoft.com/office/word/2010/wordml" xmlns:wpg="http://schemas.microsoft.com/office/word/2010/wordprocessingGroup" xmlns:wpi="http://schemas.microsoft.com/office/word/2010/wordprocessingInk" xmlns:wne="http://schemas.microsoft.com/office/word/2006/wordml" xmlns:wps="http://schemas.microsoft.com/office/word/2010/wordprocessingShape" mc:Ignorable="w14 wp14">
-  <w:p>
-    <w:pPr>
-      <w:pStyle w:val="Footer"/>
-    </w:pPr>
-  </w:p>
-</w:ftr>
-</file>
-
-<file path=word/footer2.xml><?xml version="1.0" encoding="utf-8"?>
 <w:ftr xmlns:wpc="http://schemas.microsoft.com/office/word/2010/wordprocessingCanvas" xmlns:mc="http://schemas.openxmlformats.org/markup-compatibility/2006" xmlns:o="urn:schemas-microsoft-com:office:office" xmlns:r="http://schemas.openxmlformats.org/officeDocument/2006/relationships" xmlns:m="http://schemas.openxmlformats.org/officeDocument/2006/math" xmlns:v="urn:schemas-microsoft-com:vml" xmlns:wp14="http://schemas.microsoft.com/office/word/2010/wordprocessingDrawing" xmlns:wp="http://schemas.openxmlformats.org/drawingml/2006/wordprocessingDrawing" xmlns:w10="urn:schemas-microsoft-com:office:word" xmlns:w="http://schemas.openxmlformats.org/wordprocessingml/2006/main" xmlns:w14="http://schemas.microsoft.com/office/word/2010/wordml" xmlns:wpg="http://schemas.microsoft.com/office/word/2010/wordprocessingGroup" xmlns:wpi="http://schemas.microsoft.com/office/word/2010/wordprocessingInk" xmlns:wne="http://schemas.microsoft.com/office/word/2006/wordml" xmlns:wps="http://schemas.microsoft.com/office/word/2010/wordprocessingShape" mc:Ignorable="w14 wp14">
   <w:sdt>
     <w:sdtPr>
@@ -4731,11 +4894,19 @@
           <w:pStyle w:val="Footer"/>
           <w:jc w:val="center"/>
         </w:pPr>
+        <w:proofErr w:type="spellStart"/>
         <w:r>
-          <w:t xml:space="preserve">TextMetal: </w:t>
+          <w:t>TextMetal</w:t>
+        </w:r>
+        <w:proofErr w:type="spellEnd"/>
+        <w:r>
+          <w:t xml:space="preserve">: </w:t>
         </w:r>
         <w:r>
-          <w:t xml:space="preserve">Copyright ©2002-2012 Daniel </w:t>
+          <w:t>Copyright ©2002-2013</w:t>
+        </w:r>
+        <w:r>
+          <w:t xml:space="preserve"> Daniel </w:t>
         </w:r>
         <w:proofErr w:type="spellStart"/>
         <w:r>
@@ -4764,7 +4935,7 @@
           <w:rPr>
             <w:noProof/>
           </w:rPr>
-          <w:t>1</w:t>
+          <w:t>10</w:t>
         </w:r>
         <w:r>
           <w:rPr>
@@ -4783,16 +4954,6 @@
 </w:ftr>
 </file>
 
-<file path=word/footer3.xml><?xml version="1.0" encoding="utf-8"?>
-<w:ftr xmlns:wpc="http://schemas.microsoft.com/office/word/2010/wordprocessingCanvas" xmlns:mc="http://schemas.openxmlformats.org/markup-compatibility/2006" xmlns:o="urn:schemas-microsoft-com:office:office" xmlns:r="http://schemas.openxmlformats.org/officeDocument/2006/relationships" xmlns:m="http://schemas.openxmlformats.org/officeDocument/2006/math" xmlns:v="urn:schemas-microsoft-com:vml" xmlns:wp14="http://schemas.microsoft.com/office/word/2010/wordprocessingDrawing" xmlns:wp="http://schemas.openxmlformats.org/drawingml/2006/wordprocessingDrawing" xmlns:w10="urn:schemas-microsoft-com:office:word" xmlns:w="http://schemas.openxmlformats.org/wordprocessingml/2006/main" xmlns:w14="http://schemas.microsoft.com/office/word/2010/wordml" xmlns:wpg="http://schemas.microsoft.com/office/word/2010/wordprocessingGroup" xmlns:wpi="http://schemas.microsoft.com/office/word/2010/wordprocessingInk" xmlns:wne="http://schemas.microsoft.com/office/word/2006/wordml" xmlns:wps="http://schemas.microsoft.com/office/word/2010/wordprocessingShape" mc:Ignorable="w14 wp14">
-  <w:p>
-    <w:pPr>
-      <w:pStyle w:val="Footer"/>
-    </w:pPr>
-  </w:p>
-</w:ftr>
-</file>
-
 <file path=word/footnotes.xml><?xml version="1.0" encoding="utf-8"?>
 <w:footnotes xmlns:wpc="http://schemas.microsoft.com/office/word/2010/wordprocessingCanvas" xmlns:mc="http://schemas.openxmlformats.org/markup-compatibility/2006" xmlns:o="urn:schemas-microsoft-com:office:office" xmlns:r="http://schemas.openxmlformats.org/officeDocument/2006/relationships" xmlns:m="http://schemas.openxmlformats.org/officeDocument/2006/math" xmlns:v="urn:schemas-microsoft-com:vml" xmlns:wp14="http://schemas.microsoft.com/office/word/2010/wordprocessingDrawing" xmlns:wp="http://schemas.openxmlformats.org/drawingml/2006/wordprocessingDrawing" xmlns:w10="urn:schemas-microsoft-com:office:word" xmlns:w="http://schemas.openxmlformats.org/wordprocessingml/2006/main" xmlns:w14="http://schemas.microsoft.com/office/word/2010/wordml" xmlns:wpg="http://schemas.microsoft.com/office/word/2010/wordprocessingGroup" xmlns:wpi="http://schemas.microsoft.com/office/word/2010/wordprocessingInk" xmlns:wne="http://schemas.microsoft.com/office/word/2006/wordml" xmlns:wps="http://schemas.microsoft.com/office/word/2010/wordprocessingShape" mc:Ignorable="w14 wp14">
   <w:footnote w:type="separator" w:id="-1">
@@ -4824,29 +4985,17 @@
     <w:pPr>
       <w:pStyle w:val="Header"/>
     </w:pPr>
-  </w:p>
-</w:hdr>
-</file>
-
-<file path=word/header2.xml><?xml version="1.0" encoding="utf-8"?>
-<w:hdr xmlns:wpc="http://schemas.microsoft.com/office/word/2010/wordprocessingCanvas" xmlns:mc="http://schemas.openxmlformats.org/markup-compatibility/2006" xmlns:o="urn:schemas-microsoft-com:office:office" xmlns:r="http://schemas.openxmlformats.org/officeDocument/2006/relationships" xmlns:m="http://schemas.openxmlformats.org/officeDocument/2006/math" xmlns:v="urn:schemas-microsoft-com:vml" xmlns:wp14="http://schemas.microsoft.com/office/word/2010/wordprocessingDrawing" xmlns:wp="http://schemas.openxmlformats.org/drawingml/2006/wordprocessingDrawing" xmlns:w10="urn:schemas-microsoft-com:office:word" xmlns:w="http://schemas.openxmlformats.org/wordprocessingml/2006/main" xmlns:w14="http://schemas.microsoft.com/office/word/2010/wordml" xmlns:wpg="http://schemas.microsoft.com/office/word/2010/wordprocessingGroup" xmlns:wpi="http://schemas.microsoft.com/office/word/2010/wordprocessingInk" xmlns:wne="http://schemas.microsoft.com/office/word/2006/wordml" xmlns:wps="http://schemas.microsoft.com/office/word/2010/wordprocessingShape" mc:Ignorable="w14 wp14">
-  <w:p>
-    <w:pPr>
-      <w:pStyle w:val="Header"/>
-    </w:pPr>
+    <w:proofErr w:type="spellStart"/>
     <w:r>
-      <w:t>TextMetal v4.1.1</w:t>
+      <w:t>TextMetal</w:t>
     </w:r>
-  </w:p>
-</w:hdr>
-</file>
-
-<file path=word/header3.xml><?xml version="1.0" encoding="utf-8"?>
-<w:hdr xmlns:wpc="http://schemas.microsoft.com/office/word/2010/wordprocessingCanvas" xmlns:mc="http://schemas.openxmlformats.org/markup-compatibility/2006" xmlns:o="urn:schemas-microsoft-com:office:office" xmlns:r="http://schemas.openxmlformats.org/officeDocument/2006/relationships" xmlns:m="http://schemas.openxmlformats.org/officeDocument/2006/math" xmlns:v="urn:schemas-microsoft-com:vml" xmlns:wp14="http://schemas.microsoft.com/office/word/2010/wordprocessingDrawing" xmlns:wp="http://schemas.openxmlformats.org/drawingml/2006/wordprocessingDrawing" xmlns:w10="urn:schemas-microsoft-com:office:word" xmlns:w="http://schemas.openxmlformats.org/wordprocessingml/2006/main" xmlns:w14="http://schemas.microsoft.com/office/word/2010/wordml" xmlns:wpg="http://schemas.microsoft.com/office/word/2010/wordprocessingGroup" xmlns:wpi="http://schemas.microsoft.com/office/word/2010/wordprocessingInk" xmlns:wne="http://schemas.microsoft.com/office/word/2006/wordml" xmlns:wps="http://schemas.microsoft.com/office/word/2010/wordprocessingShape" mc:Ignorable="w14 wp14">
-  <w:p>
-    <w:pPr>
-      <w:pStyle w:val="Header"/>
-    </w:pPr>
+    <w:proofErr w:type="spellEnd"/>
+    <w:r>
+      <w:t xml:space="preserve"> v</w:t>
+    </w:r>
+    <w:r>
+      <w:t>5.0.0</w:t>
+    </w:r>
   </w:p>
 </w:hdr>
 </file>
@@ -7015,7 +7164,7 @@
 </file>
 
 <file path=customXml/itemProps1.xml><?xml version="1.0" encoding="utf-8"?>
-<ds:datastoreItem xmlns:ds="http://schemas.openxmlformats.org/officeDocument/2006/customXml" ds:itemID="{592BCF0F-B227-4ADA-84E5-AF32F6BA6F05}">
+<ds:datastoreItem xmlns:ds="http://schemas.openxmlformats.org/officeDocument/2006/customXml" ds:itemID="{EA508C94-4D1F-48F5-B50C-04EA8B87CC87}">
   <ds:schemaRefs>
     <ds:schemaRef ds:uri="http://schemas.openxmlformats.org/officeDocument/2006/bibliography"/>
   </ds:schemaRefs>

</xml_diff>

<commit_message>
*** Starting development on v6.0.0 *** Fixed broken package and build batch files. Updated schema version to 6.0.0. Set Major version to 6.0.0. Some documentation edits. Upgraded jQuery* framework sources. Added current import raw sources back. Updated SQLite binaries to 1.0.92.
</commit_message>
<xml_diff>
--- a/doc/TextMetal_Documentation.docx
+++ b/doc/TextMetal_Documentation.docx
@@ -1,6 +1,6 @@
 
 <file path=word/document.xml><?xml version="1.0" encoding="utf-8"?>
-<w:document xmlns:wpc="http://schemas.microsoft.com/office/word/2010/wordprocessingCanvas" xmlns:mc="http://schemas.openxmlformats.org/markup-compatibility/2006" xmlns:o="urn:schemas-microsoft-com:office:office" xmlns:r="http://schemas.openxmlformats.org/officeDocument/2006/relationships" xmlns:m="http://schemas.openxmlformats.org/officeDocument/2006/math" xmlns:v="urn:schemas-microsoft-com:vml" xmlns:wp14="http://schemas.microsoft.com/office/word/2010/wordprocessingDrawing" xmlns:wp="http://schemas.openxmlformats.org/drawingml/2006/wordprocessingDrawing" xmlns:w10="urn:schemas-microsoft-com:office:word" xmlns:w="http://schemas.openxmlformats.org/wordprocessingml/2006/main" xmlns:w14="http://schemas.microsoft.com/office/word/2010/wordml" xmlns:wpg="http://schemas.microsoft.com/office/word/2010/wordprocessingGroup" xmlns:wpi="http://schemas.microsoft.com/office/word/2010/wordprocessingInk" xmlns:wne="http://schemas.microsoft.com/office/word/2006/wordml" xmlns:wps="http://schemas.microsoft.com/office/word/2010/wordprocessingShape" mc:Ignorable="w14 wp14">
+<w:document xmlns:wpc="http://schemas.microsoft.com/office/word/2010/wordprocessingCanvas" xmlns:mc="http://schemas.openxmlformats.org/markup-compatibility/2006" xmlns:o="urn:schemas-microsoft-com:office:office" xmlns:r="http://schemas.openxmlformats.org/officeDocument/2006/relationships" xmlns:m="http://schemas.openxmlformats.org/officeDocument/2006/math" xmlns:v="urn:schemas-microsoft-com:vml" xmlns:wp14="http://schemas.microsoft.com/office/word/2010/wordprocessingDrawing" xmlns:wp="http://schemas.openxmlformats.org/drawingml/2006/wordprocessingDrawing" xmlns:w10="urn:schemas-microsoft-com:office:word" xmlns:w="http://schemas.openxmlformats.org/wordprocessingml/2006/main" xmlns:w14="http://schemas.microsoft.com/office/word/2010/wordml" xmlns:w15="http://schemas.microsoft.com/office/word/2012/wordml" xmlns:wpg="http://schemas.microsoft.com/office/word/2010/wordprocessingGroup" xmlns:wpi="http://schemas.microsoft.com/office/word/2010/wordprocessingInk" xmlns:wne="http://schemas.microsoft.com/office/word/2006/wordml" xmlns:wps="http://schemas.microsoft.com/office/word/2010/wordprocessingShape" mc:Ignorable="w14 w15 wp14">
   <w:body>
     <w:p>
       <w:pPr>
@@ -26,7 +26,7 @@
                     <pic:cNvPicPr/>
                   </pic:nvPicPr>
                   <pic:blipFill>
-                    <a:blip r:embed="rId9"/>
+                    <a:blip r:embed="rId8"/>
                     <a:stretch>
                       <a:fillRect/>
                     </a:stretch>
@@ -55,35 +55,26 @@
           <w:szCs w:val="56"/>
         </w:rPr>
       </w:pPr>
-      <w:proofErr w:type="spellStart"/>
       <w:r>
         <w:rPr>
           <w:sz w:val="56"/>
           <w:szCs w:val="56"/>
         </w:rPr>
-        <w:t>TextMetal</w:t>
-      </w:r>
-      <w:proofErr w:type="spellEnd"/>
+        <w:t xml:space="preserve">TextMetal </w:t>
+      </w:r>
       <w:r>
         <w:rPr>
           <w:sz w:val="56"/>
           <w:szCs w:val="56"/>
         </w:rPr>
-        <w:t xml:space="preserve"> </w:t>
+        <w:t>v</w:t>
       </w:r>
       <w:r>
         <w:rPr>
           <w:sz w:val="56"/>
           <w:szCs w:val="56"/>
         </w:rPr>
-        <w:t>v</w:t>
-      </w:r>
-      <w:r>
-        <w:rPr>
-          <w:sz w:val="56"/>
-          <w:szCs w:val="56"/>
-        </w:rPr>
-        <w:t>5</w:t>
+        <w:t>6</w:t>
       </w:r>
       <w:r>
         <w:rPr>
@@ -141,50 +132,56 @@
       <w:pPr>
         <w:rPr>
           <w:rFonts w:ascii="Consolas" w:hAnsi="Consolas" w:cs="Consolas"/>
-        </w:rPr>
-      </w:pPr>
-      <w:r>
-        <w:rPr>
-          <w:rFonts w:ascii="Consolas" w:hAnsi="Consolas" w:cs="Consolas"/>
-        </w:rPr>
-        <w:t>Copyright ©2002-2013</w:t>
-      </w:r>
-      <w:r>
-        <w:rPr>
-          <w:rFonts w:ascii="Consolas" w:hAnsi="Consolas" w:cs="Consolas"/>
-        </w:rPr>
-        <w:t xml:space="preserve"> Daniel </w:t>
-      </w:r>
-      <w:proofErr w:type="spellStart"/>
-      <w:r>
-        <w:rPr>
-          <w:rFonts w:ascii="Consolas" w:hAnsi="Consolas" w:cs="Consolas"/>
-        </w:rPr>
-        <w:t>Bullington</w:t>
-      </w:r>
-      <w:proofErr w:type="spellEnd"/>
-      <w:r>
-        <w:rPr>
-          <w:rFonts w:ascii="Consolas" w:hAnsi="Consolas" w:cs="Consolas"/>
-        </w:rPr>
-        <w:t xml:space="preserve"> (dpbullington@gmail.com)</w:t>
-      </w:r>
-    </w:p>
-    <w:p>
-      <w:pPr>
-        <w:rPr>
-          <w:rFonts w:ascii="Consolas" w:hAnsi="Consolas" w:cs="Consolas"/>
-        </w:rPr>
-      </w:pPr>
-      <w:r>
-        <w:rPr>
-          <w:rFonts w:ascii="Consolas" w:hAnsi="Consolas" w:cs="Consolas"/>
+          <w:sz w:val="18"/>
+          <w:szCs w:val="18"/>
+        </w:rPr>
+      </w:pPr>
+      <w:r>
+        <w:rPr>
+          <w:rFonts w:ascii="Consolas" w:hAnsi="Consolas" w:cs="Consolas"/>
+          <w:sz w:val="18"/>
+          <w:szCs w:val="18"/>
+        </w:rPr>
+        <w:t>Copyright ©2002-201</w:t>
+      </w:r>
+      <w:r>
+        <w:rPr>
+          <w:rFonts w:ascii="Consolas" w:hAnsi="Consolas" w:cs="Consolas"/>
+          <w:sz w:val="18"/>
+          <w:szCs w:val="18"/>
+        </w:rPr>
+        <w:t>4</w:t>
+      </w:r>
+      <w:r>
+        <w:rPr>
+          <w:rFonts w:ascii="Consolas" w:hAnsi="Consolas" w:cs="Consolas"/>
+          <w:sz w:val="18"/>
+          <w:szCs w:val="18"/>
+        </w:rPr>
+        <w:t xml:space="preserve"> Daniel Bullington (dpbullington@gmail.com)</w:t>
+      </w:r>
+    </w:p>
+    <w:p>
+      <w:pPr>
+        <w:rPr>
+          <w:rFonts w:ascii="Consolas" w:hAnsi="Consolas" w:cs="Consolas"/>
+          <w:sz w:val="18"/>
+          <w:szCs w:val="18"/>
+        </w:rPr>
+      </w:pPr>
+      <w:r>
+        <w:rPr>
+          <w:rFonts w:ascii="Consolas" w:hAnsi="Consolas" w:cs="Consolas"/>
+          <w:sz w:val="18"/>
+          <w:szCs w:val="18"/>
         </w:rPr>
         <w:t xml:space="preserve">TextMetal is released under the </w:t>
       </w:r>
       <w:r>
         <w:rPr>
           <w:rFonts w:ascii="Consolas" w:hAnsi="Consolas" w:cs="Consolas"/>
+          <w:sz w:val="18"/>
+          <w:szCs w:val="18"/>
         </w:rPr>
         <w:t>MIT License</w:t>
       </w:r>
@@ -194,57 +191,141 @@
         <w:pStyle w:val="NoSpacing"/>
         <w:rPr>
           <w:rFonts w:ascii="Consolas" w:hAnsi="Consolas" w:cs="Consolas"/>
-        </w:rPr>
-      </w:pPr>
-      <w:r>
-        <w:rPr>
-          <w:rFonts w:ascii="Consolas" w:hAnsi="Consolas" w:cs="Consolas"/>
+          <w:sz w:val="18"/>
+          <w:szCs w:val="18"/>
+        </w:rPr>
+      </w:pPr>
+      <w:r>
+        <w:rPr>
+          <w:rFonts w:ascii="Consolas" w:hAnsi="Consolas" w:cs="Consolas"/>
+          <w:sz w:val="18"/>
+          <w:szCs w:val="18"/>
         </w:rPr>
         <w:t>Permission is hereby granted, free of charge, to any person obtaining a copy</w:t>
       </w:r>
+      <w:r>
+        <w:rPr>
+          <w:rFonts w:ascii="Consolas" w:hAnsi="Consolas" w:cs="Consolas"/>
+          <w:sz w:val="18"/>
+          <w:szCs w:val="18"/>
+        </w:rPr>
+        <w:t xml:space="preserve"> </w:t>
+      </w:r>
+      <w:r>
+        <w:rPr>
+          <w:rFonts w:ascii="Consolas" w:hAnsi="Consolas" w:cs="Consolas"/>
+          <w:sz w:val="18"/>
+          <w:szCs w:val="18"/>
+        </w:rPr>
+        <w:t>of this software and associated documentation files (the "Software"), to deal</w:t>
+      </w:r>
+      <w:r>
+        <w:rPr>
+          <w:rFonts w:ascii="Consolas" w:hAnsi="Consolas" w:cs="Consolas"/>
+          <w:sz w:val="18"/>
+          <w:szCs w:val="18"/>
+        </w:rPr>
+        <w:t xml:space="preserve"> </w:t>
+      </w:r>
+      <w:r>
+        <w:rPr>
+          <w:rFonts w:ascii="Consolas" w:hAnsi="Consolas" w:cs="Consolas"/>
+          <w:sz w:val="18"/>
+          <w:szCs w:val="18"/>
+        </w:rPr>
+        <w:t>in the Software without restriction, including without limitation the rights</w:t>
+      </w:r>
+      <w:r>
+        <w:rPr>
+          <w:rFonts w:ascii="Consolas" w:hAnsi="Consolas" w:cs="Consolas"/>
+          <w:sz w:val="18"/>
+          <w:szCs w:val="18"/>
+        </w:rPr>
+        <w:t xml:space="preserve"> </w:t>
+      </w:r>
+      <w:r>
+        <w:rPr>
+          <w:rFonts w:ascii="Consolas" w:hAnsi="Consolas" w:cs="Consolas"/>
+          <w:sz w:val="18"/>
+          <w:szCs w:val="18"/>
+        </w:rPr>
+        <w:t>to use, copy, modify, merge, publish, distribute, sublicense, and/or sell</w:t>
+      </w:r>
+      <w:r>
+        <w:rPr>
+          <w:rFonts w:ascii="Consolas" w:hAnsi="Consolas" w:cs="Consolas"/>
+          <w:sz w:val="18"/>
+          <w:szCs w:val="18"/>
+        </w:rPr>
+        <w:t xml:space="preserve"> </w:t>
+      </w:r>
+      <w:r>
+        <w:rPr>
+          <w:rFonts w:ascii="Consolas" w:hAnsi="Consolas" w:cs="Consolas"/>
+          <w:sz w:val="18"/>
+          <w:szCs w:val="18"/>
+        </w:rPr>
+        <w:t>copies of the Software, and to permit persons to whom the Software is</w:t>
+      </w:r>
+      <w:r>
+        <w:rPr>
+          <w:rFonts w:ascii="Consolas" w:hAnsi="Consolas" w:cs="Consolas"/>
+          <w:sz w:val="18"/>
+          <w:szCs w:val="18"/>
+        </w:rPr>
+        <w:t xml:space="preserve"> </w:t>
+      </w:r>
+      <w:r>
+        <w:rPr>
+          <w:rFonts w:ascii="Consolas" w:hAnsi="Consolas" w:cs="Consolas"/>
+          <w:sz w:val="18"/>
+          <w:szCs w:val="18"/>
+        </w:rPr>
+        <w:t>furnished to do so, subject to the following conditions:</w:t>
+      </w:r>
     </w:p>
     <w:p>
       <w:pPr>
         <w:pStyle w:val="NoSpacing"/>
         <w:rPr>
           <w:rFonts w:ascii="Consolas" w:hAnsi="Consolas" w:cs="Consolas"/>
-        </w:rPr>
-      </w:pPr>
-      <w:proofErr w:type="gramStart"/>
-      <w:r>
-        <w:rPr>
-          <w:rFonts w:ascii="Consolas" w:hAnsi="Consolas" w:cs="Consolas"/>
-        </w:rPr>
-        <w:t>of</w:t>
-      </w:r>
-      <w:proofErr w:type="gramEnd"/>
-      <w:r>
-        <w:rPr>
-          <w:rFonts w:ascii="Consolas" w:hAnsi="Consolas" w:cs="Consolas"/>
-        </w:rPr>
-        <w:t xml:space="preserve"> this software and associated documentation files (the "Software"), to deal</w:t>
-      </w:r>
+          <w:sz w:val="18"/>
+          <w:szCs w:val="18"/>
+        </w:rPr>
+      </w:pPr>
     </w:p>
     <w:p>
       <w:pPr>
         <w:pStyle w:val="NoSpacing"/>
         <w:rPr>
           <w:rFonts w:ascii="Consolas" w:hAnsi="Consolas" w:cs="Consolas"/>
-        </w:rPr>
-      </w:pPr>
-      <w:proofErr w:type="gramStart"/>
-      <w:r>
-        <w:rPr>
-          <w:rFonts w:ascii="Consolas" w:hAnsi="Consolas" w:cs="Consolas"/>
-        </w:rPr>
-        <w:t>in</w:t>
-      </w:r>
-      <w:proofErr w:type="gramEnd"/>
-      <w:r>
-        <w:rPr>
-          <w:rFonts w:ascii="Consolas" w:hAnsi="Consolas" w:cs="Consolas"/>
-        </w:rPr>
-        <w:t xml:space="preserve"> the Software without restriction, including without limitation the rights</w:t>
+          <w:sz w:val="18"/>
+          <w:szCs w:val="18"/>
+        </w:rPr>
+      </w:pPr>
+      <w:r>
+        <w:rPr>
+          <w:rFonts w:ascii="Consolas" w:hAnsi="Consolas" w:cs="Consolas"/>
+          <w:sz w:val="18"/>
+          <w:szCs w:val="18"/>
+        </w:rPr>
+        <w:t>The above copyright notice and this permission notice shall be included in</w:t>
+      </w:r>
+      <w:r>
+        <w:rPr>
+          <w:rFonts w:ascii="Consolas" w:hAnsi="Consolas" w:cs="Consolas"/>
+          <w:sz w:val="18"/>
+          <w:szCs w:val="18"/>
+        </w:rPr>
+        <w:t xml:space="preserve"> </w:t>
+      </w:r>
+      <w:r>
+        <w:rPr>
+          <w:rFonts w:ascii="Consolas" w:hAnsi="Consolas" w:cs="Consolas"/>
+          <w:sz w:val="18"/>
+          <w:szCs w:val="18"/>
+        </w:rPr>
+        <w:t>all copies or substantial portions of the Software.</w:t>
       </w:r>
     </w:p>
     <w:p>
@@ -252,43 +333,123 @@
         <w:pStyle w:val="NoSpacing"/>
         <w:rPr>
           <w:rFonts w:ascii="Consolas" w:hAnsi="Consolas" w:cs="Consolas"/>
-        </w:rPr>
-      </w:pPr>
-      <w:proofErr w:type="gramStart"/>
-      <w:r>
-        <w:rPr>
-          <w:rFonts w:ascii="Consolas" w:hAnsi="Consolas" w:cs="Consolas"/>
-        </w:rPr>
-        <w:t>to</w:t>
-      </w:r>
-      <w:proofErr w:type="gramEnd"/>
-      <w:r>
-        <w:rPr>
-          <w:rFonts w:ascii="Consolas" w:hAnsi="Consolas" w:cs="Consolas"/>
-        </w:rPr>
-        <w:t xml:space="preserve"> use, copy, modify, merge, publish, distribute, sublicense, and/or sell</w:t>
-      </w:r>
+          <w:sz w:val="18"/>
+          <w:szCs w:val="18"/>
+        </w:rPr>
+      </w:pPr>
     </w:p>
     <w:p>
       <w:pPr>
         <w:pStyle w:val="NoSpacing"/>
         <w:rPr>
           <w:rFonts w:ascii="Consolas" w:hAnsi="Consolas" w:cs="Consolas"/>
-        </w:rPr>
-      </w:pPr>
-      <w:proofErr w:type="gramStart"/>
-      <w:r>
-        <w:rPr>
-          <w:rFonts w:ascii="Consolas" w:hAnsi="Consolas" w:cs="Consolas"/>
-        </w:rPr>
-        <w:t>copies</w:t>
-      </w:r>
-      <w:proofErr w:type="gramEnd"/>
-      <w:r>
-        <w:rPr>
-          <w:rFonts w:ascii="Consolas" w:hAnsi="Consolas" w:cs="Consolas"/>
-        </w:rPr>
-        <w:t xml:space="preserve"> of the Software, and to permit persons to whom the Software is</w:t>
+          <w:sz w:val="18"/>
+          <w:szCs w:val="18"/>
+        </w:rPr>
+      </w:pPr>
+      <w:r>
+        <w:rPr>
+          <w:rFonts w:ascii="Consolas" w:hAnsi="Consolas" w:cs="Consolas"/>
+          <w:sz w:val="18"/>
+          <w:szCs w:val="18"/>
+        </w:rPr>
+        <w:t>THE SOFTWARE IS PROVIDED "AS IS", WITHOUT WARRANTY OF ANY KIND, EXPRESS OR</w:t>
+      </w:r>
+      <w:r>
+        <w:rPr>
+          <w:rFonts w:ascii="Consolas" w:hAnsi="Consolas" w:cs="Consolas"/>
+          <w:sz w:val="18"/>
+          <w:szCs w:val="18"/>
+        </w:rPr>
+        <w:t xml:space="preserve"> </w:t>
+      </w:r>
+      <w:r>
+        <w:rPr>
+          <w:rFonts w:ascii="Consolas" w:hAnsi="Consolas" w:cs="Consolas"/>
+          <w:sz w:val="18"/>
+          <w:szCs w:val="18"/>
+        </w:rPr>
+        <w:t>IMPLIED, INCLUDING BUT NOT LIMITED TO THE WARRANTIES OF MERCHANTABILITY,</w:t>
+      </w:r>
+      <w:r>
+        <w:rPr>
+          <w:rFonts w:ascii="Consolas" w:hAnsi="Consolas" w:cs="Consolas"/>
+          <w:sz w:val="18"/>
+          <w:szCs w:val="18"/>
+        </w:rPr>
+        <w:t xml:space="preserve"> </w:t>
+      </w:r>
+      <w:r>
+        <w:rPr>
+          <w:rFonts w:ascii="Consolas" w:hAnsi="Consolas" w:cs="Consolas"/>
+          <w:sz w:val="18"/>
+          <w:szCs w:val="18"/>
+        </w:rPr>
+        <w:t>FITNESS FOR A PARTICULAR PURPOSE AND NONINFRINGEMENT. IN NO EVENT SHALL THE</w:t>
+      </w:r>
+      <w:r>
+        <w:rPr>
+          <w:rFonts w:ascii="Consolas" w:hAnsi="Consolas" w:cs="Consolas"/>
+          <w:sz w:val="18"/>
+          <w:szCs w:val="18"/>
+        </w:rPr>
+        <w:t xml:space="preserve"> </w:t>
+      </w:r>
+      <w:r>
+        <w:rPr>
+          <w:rFonts w:ascii="Consolas" w:hAnsi="Consolas" w:cs="Consolas"/>
+          <w:sz w:val="18"/>
+          <w:szCs w:val="18"/>
+        </w:rPr>
+        <w:t>AUTHORS OR COPYRIGHT HOLDERS BE LIABLE FOR ANY CLAIM, DAMAGES OR OTHER</w:t>
+      </w:r>
+      <w:r>
+        <w:rPr>
+          <w:rFonts w:ascii="Consolas" w:hAnsi="Consolas" w:cs="Consolas"/>
+          <w:sz w:val="18"/>
+          <w:szCs w:val="18"/>
+        </w:rPr>
+        <w:t xml:space="preserve"> </w:t>
+      </w:r>
+      <w:r>
+        <w:rPr>
+          <w:rFonts w:ascii="Consolas" w:hAnsi="Consolas" w:cs="Consolas"/>
+          <w:sz w:val="18"/>
+          <w:szCs w:val="18"/>
+        </w:rPr>
+        <w:t>LIABILITY, WHETHER IN AN ACTION OF CONTRACT, TORT OR OTHERWISE, ARISING FROM,</w:t>
+      </w:r>
+      <w:r>
+        <w:rPr>
+          <w:rFonts w:ascii="Consolas" w:hAnsi="Consolas" w:cs="Consolas"/>
+          <w:sz w:val="18"/>
+          <w:szCs w:val="18"/>
+        </w:rPr>
+        <w:t xml:space="preserve"> </w:t>
+      </w:r>
+      <w:r>
+        <w:rPr>
+          <w:rFonts w:ascii="Consolas" w:hAnsi="Consolas" w:cs="Consolas"/>
+          <w:sz w:val="18"/>
+          <w:szCs w:val="18"/>
+        </w:rPr>
+        <w:t>OUT OF OR IN CONNECTION WITH THE SOFTWARE OR THE USE OR OTHER DEALINGS IN</w:t>
+      </w:r>
+      <w:r>
+        <w:rPr>
+          <w:rFonts w:ascii="Consolas" w:hAnsi="Consolas" w:cs="Consolas"/>
+          <w:sz w:val="18"/>
+          <w:szCs w:val="18"/>
+        </w:rPr>
+        <w:t xml:space="preserve"> </w:t>
+      </w:r>
+      <w:r>
+        <w:rPr>
+          <w:rFonts w:ascii="Consolas" w:hAnsi="Consolas" w:cs="Consolas"/>
+          <w:sz w:val="18"/>
+          <w:szCs w:val="18"/>
+        </w:rPr>
+        <w:t>THE SOFTWARE.</w:t>
       </w:r>
     </w:p>
     <w:p>
@@ -296,43 +457,49 @@
         <w:pStyle w:val="NoSpacing"/>
         <w:rPr>
           <w:rFonts w:ascii="Consolas" w:hAnsi="Consolas" w:cs="Consolas"/>
-        </w:rPr>
-      </w:pPr>
-      <w:proofErr w:type="gramStart"/>
-      <w:r>
-        <w:rPr>
-          <w:rFonts w:ascii="Consolas" w:hAnsi="Consolas" w:cs="Consolas"/>
-        </w:rPr>
-        <w:t>furnished</w:t>
-      </w:r>
-      <w:proofErr w:type="gramEnd"/>
-      <w:r>
-        <w:rPr>
-          <w:rFonts w:ascii="Consolas" w:hAnsi="Consolas" w:cs="Consolas"/>
-        </w:rPr>
-        <w:t xml:space="preserve"> to do so, subject to the following conditions:</w:t>
-      </w:r>
+          <w:b/>
+          <w:i/>
+        </w:rPr>
+      </w:pPr>
     </w:p>
     <w:p>
       <w:pPr>
         <w:pStyle w:val="NoSpacing"/>
         <w:rPr>
           <w:rFonts w:ascii="Consolas" w:hAnsi="Consolas" w:cs="Consolas"/>
-        </w:rPr>
-      </w:pPr>
+          <w:i/>
+          <w:sz w:val="16"/>
+          <w:szCs w:val="16"/>
+        </w:rPr>
+      </w:pPr>
+      <w:r>
+        <w:rPr>
+          <w:rFonts w:ascii="Consolas" w:hAnsi="Consolas" w:cs="Consolas"/>
+          <w:i/>
+          <w:sz w:val="16"/>
+          <w:szCs w:val="16"/>
+        </w:rPr>
+        <w:t>Import Sources:</w:t>
+      </w:r>
     </w:p>
     <w:p>
       <w:pPr>
         <w:pStyle w:val="NoSpacing"/>
         <w:rPr>
           <w:rFonts w:ascii="Consolas" w:hAnsi="Consolas" w:cs="Consolas"/>
-        </w:rPr>
-      </w:pPr>
-      <w:r>
-        <w:rPr>
-          <w:rFonts w:ascii="Consolas" w:hAnsi="Consolas" w:cs="Consolas"/>
-        </w:rPr>
-        <w:t>The above copyright notice and this permission notice shall be included in</w:t>
+          <w:i/>
+          <w:sz w:val="16"/>
+          <w:szCs w:val="16"/>
+        </w:rPr>
+      </w:pPr>
+      <w:r>
+        <w:rPr>
+          <w:rFonts w:ascii="Consolas" w:hAnsi="Consolas" w:cs="Consolas"/>
+          <w:i/>
+          <w:sz w:val="16"/>
+          <w:szCs w:val="16"/>
+        </w:rPr>
+        <w:t>Unified framework</w:t>
       </w:r>
     </w:p>
     <w:p>
@@ -340,21 +507,20 @@
         <w:pStyle w:val="NoSpacing"/>
         <w:rPr>
           <w:rFonts w:ascii="Consolas" w:hAnsi="Consolas" w:cs="Consolas"/>
-        </w:rPr>
-      </w:pPr>
-      <w:proofErr w:type="gramStart"/>
-      <w:r>
-        <w:rPr>
-          <w:rFonts w:ascii="Consolas" w:hAnsi="Consolas" w:cs="Consolas"/>
-        </w:rPr>
-        <w:t>all</w:t>
-      </w:r>
-      <w:proofErr w:type="gramEnd"/>
-      <w:r>
-        <w:rPr>
-          <w:rFonts w:ascii="Consolas" w:hAnsi="Consolas" w:cs="Consolas"/>
-        </w:rPr>
-        <w:t xml:space="preserve"> copies or substantial portions of the Software.</w:t>
+          <w:i/>
+          <w:sz w:val="16"/>
+          <w:szCs w:val="16"/>
+        </w:rPr>
+      </w:pPr>
+      <w:r>
+        <w:rPr>
+          <w:rFonts w:ascii="Consolas" w:hAnsi="Consolas" w:cs="Consolas"/>
+          <w:i/>
+          <w:sz w:val="16"/>
+          <w:szCs w:val="16"/>
+        </w:rPr>
+        <w:tab/>
+        <w:t>Copyright ©2002-2014 Daniel Bullington (dpbullington@gmail.com)</w:t>
       </w:r>
     </w:p>
     <w:p>
@@ -362,113 +528,40 @@
         <w:pStyle w:val="NoSpacing"/>
         <w:rPr>
           <w:rFonts w:ascii="Consolas" w:hAnsi="Consolas" w:cs="Consolas"/>
-        </w:rPr>
-      </w:pPr>
+          <w:i/>
+          <w:sz w:val="16"/>
+          <w:szCs w:val="16"/>
+        </w:rPr>
+      </w:pPr>
+      <w:r>
+        <w:rPr>
+          <w:rFonts w:ascii="Consolas" w:hAnsi="Consolas" w:cs="Consolas"/>
+          <w:i/>
+          <w:sz w:val="16"/>
+          <w:szCs w:val="16"/>
+        </w:rPr>
+        <w:t>Actual frameworks</w:t>
+      </w:r>
     </w:p>
     <w:p>
       <w:pPr>
         <w:pStyle w:val="NoSpacing"/>
         <w:rPr>
           <w:rFonts w:ascii="Consolas" w:hAnsi="Consolas" w:cs="Consolas"/>
-        </w:rPr>
-      </w:pPr>
-      <w:r>
-        <w:rPr>
-          <w:rFonts w:ascii="Consolas" w:hAnsi="Consolas" w:cs="Consolas"/>
-        </w:rPr>
-        <w:t>THE SOFTWARE IS PROVIDED "AS IS", WITHOUT WARRANTY OF ANY KIND, EXPRESS OR</w:t>
-      </w:r>
-    </w:p>
-    <w:p>
-      <w:pPr>
-        <w:pStyle w:val="NoSpacing"/>
-        <w:rPr>
-          <w:rFonts w:ascii="Consolas" w:hAnsi="Consolas" w:cs="Consolas"/>
-        </w:rPr>
-      </w:pPr>
-      <w:r>
-        <w:rPr>
-          <w:rFonts w:ascii="Consolas" w:hAnsi="Consolas" w:cs="Consolas"/>
-        </w:rPr>
-        <w:t>IMPLIED, INCLUDING BUT NOT LIMITED TO THE WARRANTIES OF MERCHANTABILITY,</w:t>
-      </w:r>
-    </w:p>
-    <w:p>
-      <w:pPr>
-        <w:pStyle w:val="NoSpacing"/>
-        <w:rPr>
-          <w:rFonts w:ascii="Consolas" w:hAnsi="Consolas" w:cs="Consolas"/>
-        </w:rPr>
-      </w:pPr>
-      <w:proofErr w:type="gramStart"/>
-      <w:r>
-        <w:rPr>
-          <w:rFonts w:ascii="Consolas" w:hAnsi="Consolas" w:cs="Consolas"/>
-        </w:rPr>
-        <w:t>FITNESS FOR A PARTICULAR PURPOSE AND NONINFRINGEMENT.</w:t>
-      </w:r>
-      <w:proofErr w:type="gramEnd"/>
-      <w:r>
-        <w:rPr>
-          <w:rFonts w:ascii="Consolas" w:hAnsi="Consolas" w:cs="Consolas"/>
-        </w:rPr>
-        <w:t xml:space="preserve"> IN NO EVENT SHALL THE</w:t>
-      </w:r>
-    </w:p>
-    <w:p>
-      <w:pPr>
-        <w:pStyle w:val="NoSpacing"/>
-        <w:rPr>
-          <w:rFonts w:ascii="Consolas" w:hAnsi="Consolas" w:cs="Consolas"/>
-        </w:rPr>
-      </w:pPr>
-      <w:r>
-        <w:rPr>
-          <w:rFonts w:ascii="Consolas" w:hAnsi="Consolas" w:cs="Consolas"/>
-        </w:rPr>
-        <w:t>AUTHORS OR COPYRIGHT HOLDERS BE LIABLE FOR ANY CLAIM, DAMAGES OR OTHER</w:t>
-      </w:r>
-    </w:p>
-    <w:p>
-      <w:pPr>
-        <w:pStyle w:val="NoSpacing"/>
-        <w:rPr>
-          <w:rFonts w:ascii="Consolas" w:hAnsi="Consolas" w:cs="Consolas"/>
-        </w:rPr>
-      </w:pPr>
-      <w:r>
-        <w:rPr>
-          <w:rFonts w:ascii="Consolas" w:hAnsi="Consolas" w:cs="Consolas"/>
-        </w:rPr>
-        <w:t>LIABILITY, WHETHER IN AN ACTION OF CONTRACT, TORT OR OTHERWISE, ARISING FROM,</w:t>
-      </w:r>
-    </w:p>
-    <w:p>
-      <w:pPr>
-        <w:pStyle w:val="NoSpacing"/>
-        <w:rPr>
-          <w:rFonts w:ascii="Consolas" w:hAnsi="Consolas" w:cs="Consolas"/>
-        </w:rPr>
-      </w:pPr>
-      <w:r>
-        <w:rPr>
-          <w:rFonts w:ascii="Consolas" w:hAnsi="Consolas" w:cs="Consolas"/>
-        </w:rPr>
-        <w:t>OUT OF OR IN CONNECTION WITH THE SOFTWARE OR THE USE OR OTHER DEALINGS IN</w:t>
-      </w:r>
-    </w:p>
-    <w:p>
-      <w:pPr>
-        <w:pStyle w:val="NoSpacing"/>
-      </w:pPr>
-      <w:proofErr w:type="gramStart"/>
-      <w:r>
-        <w:rPr>
-          <w:rFonts w:ascii="Consolas" w:hAnsi="Consolas" w:cs="Consolas"/>
-        </w:rPr>
-        <w:t>THE SOFTWARE.</w:t>
-      </w:r>
-      <w:proofErr w:type="gramEnd"/>
+          <w:sz w:val="16"/>
+          <w:szCs w:val="16"/>
+        </w:rPr>
+      </w:pPr>
+      <w:r>
+        <w:rPr>
+          <w:rFonts w:ascii="Consolas" w:hAnsi="Consolas" w:cs="Consolas"/>
+          <w:i/>
+          <w:sz w:val="16"/>
+          <w:szCs w:val="16"/>
+        </w:rPr>
+        <w:tab/>
+        <w:t>Copyright © others: see license files in source or imports raw source.</w:t>
+      </w:r>
     </w:p>
     <w:p>
       <w:r>
@@ -1834,7 +1927,6 @@
       </w:sdtContent>
     </w:sdt>
     <w:p>
-      <w:bookmarkStart w:id="0" w:name="_GoBack"/>
       <w:r>
         <w:br w:type="page"/>
       </w:r>
@@ -1843,13 +1935,12 @@
       <w:pPr>
         <w:pStyle w:val="Heading1"/>
       </w:pPr>
-      <w:bookmarkStart w:id="1" w:name="_Toc330588976"/>
-      <w:bookmarkEnd w:id="0"/>
+      <w:bookmarkStart w:id="0" w:name="_Toc330588976"/>
       <w:r>
         <w:lastRenderedPageBreak/>
         <w:t>The Rationale for TextMetal</w:t>
       </w:r>
-      <w:bookmarkEnd w:id="1"/>
+      <w:bookmarkEnd w:id="0"/>
     </w:p>
     <w:p>
       <w:r>
@@ -1865,12 +1956,12 @@
       <w:pPr>
         <w:pStyle w:val="Heading1"/>
       </w:pPr>
-      <w:bookmarkStart w:id="2" w:name="_Toc330588977"/>
+      <w:bookmarkStart w:id="1" w:name="_Toc330588977"/>
       <w:r>
         <w:lastRenderedPageBreak/>
         <w:t>Frequently Asked Questions (FAQs)</w:t>
       </w:r>
-      <w:bookmarkEnd w:id="2"/>
+      <w:bookmarkEnd w:id="1"/>
     </w:p>
     <w:p>
       <w:pPr>
@@ -1917,15 +2008,19 @@
         </w:numPr>
       </w:pPr>
       <w:r>
-        <w:t xml:space="preserve">Mention "code generation" to most developers and they give you the look like a toddler eating broccoli for the first time. This is only natural; most code generators suck. Some suck less; others suck more. But, at the end of the day, consider this: a software development process that is repeatable and deterministic yields higher quality and </w:t>
-      </w:r>
-      <w:proofErr w:type="gramStart"/>
-      <w:r>
-        <w:t>less</w:t>
-      </w:r>
-      <w:proofErr w:type="gramEnd"/>
-      <w:r>
-        <w:t xml:space="preserve"> defects. Adding a well-designed code generation process to your overall development strategy can help orient your team to that trajectory. The team must swallow the broccoli; eventually they will learn to like it.</w:t>
+        <w:t>Mention "code generation" to most developers and they give you the look like a toddler eating broccoli for the first time. This is only natural; most code generators suck. Some suck less; others suck more. But, at the end of the day, consider this: a software development process that is repeatable and deterministic yields higher quality and less defects. Adding a well-designed code generation process to your overall development strategy can help orient your team to that trajectory. The team must swallow the broccoli; eventually they will learn to like it.</w:t>
+      </w:r>
+    </w:p>
+    <w:p>
+      <w:pPr>
+        <w:pStyle w:val="ListParagraph"/>
+        <w:numPr>
+          <w:ilvl w:val="1"/>
+          <w:numId w:val="1"/>
+        </w:numPr>
+      </w:pPr>
+      <w:r>
+        <w:t>TextMetal is used to accelerate Fortune 50 financial services firm application development.</w:t>
       </w:r>
     </w:p>
     <w:p>
@@ -1973,7 +2068,16 @@
         </w:numPr>
       </w:pPr>
       <w:r>
-        <w:t>CLR: Any Windows version that the Microsoft .NET Framework 4.0 supports; Microsoft .NET Framework 3.5 SP1 is supported but requires building from source with a few compiler defines.</w:t>
+        <w:t>CLR: Any Windows version that the Microsoft .NET Framework 4.</w:t>
+      </w:r>
+      <w:r>
+        <w:t>5</w:t>
+      </w:r>
+      <w:r>
+        <w:t xml:space="preserve"> supports</w:t>
+      </w:r>
+      <w:r>
+        <w:t>.</w:t>
       </w:r>
     </w:p>
     <w:p>
@@ -1985,15 +2089,28 @@
         </w:numPr>
       </w:pPr>
       <w:r>
-        <w:t xml:space="preserve">Mono: Any Windows, Mac, or Linux version that the Mono supports (including Android for the </w:t>
-      </w:r>
-      <w:proofErr w:type="spellStart"/>
-      <w:r>
-        <w:t>TextMetal.Core</w:t>
-      </w:r>
-      <w:proofErr w:type="spellEnd"/>
-      <w:r>
-        <w:t xml:space="preserve"> library); requires building from source with a few compiler defines.</w:t>
+        <w:t>Mono</w:t>
+      </w:r>
+      <w:r>
+        <w:t>/</w:t>
+      </w:r>
+      <w:r>
+        <w:t xml:space="preserve"> </w:t>
+      </w:r>
+      <w:r>
+        <w:t>X</w:t>
+      </w:r>
+      <w:r>
+        <w:t>amarin</w:t>
+      </w:r>
+      <w:r>
+        <w:t xml:space="preserve">: </w:t>
+      </w:r>
+      <w:r>
+        <w:t>R</w:t>
+      </w:r>
+      <w:r>
+        <w:t>equires building from source with a few compiler defines.</w:t>
       </w:r>
     </w:p>
     <w:p>
@@ -2016,13 +2133,8 @@
           <w:numId w:val="1"/>
         </w:numPr>
       </w:pPr>
-      <w:proofErr w:type="spellStart"/>
-      <w:r>
-        <w:t>CodeSmith</w:t>
-      </w:r>
-      <w:proofErr w:type="spellEnd"/>
-      <w:r>
-        <w:t xml:space="preserve"> Code Generator (commercial)</w:t>
+      <w:r>
+        <w:t>CodeSmith Code Generator (commercial)</w:t>
       </w:r>
     </w:p>
     <w:p>
@@ -2045,13 +2157,8 @@
           <w:numId w:val="1"/>
         </w:numPr>
       </w:pPr>
-      <w:proofErr w:type="spellStart"/>
-      <w:r>
-        <w:t>MyGeneration</w:t>
-      </w:r>
-      <w:proofErr w:type="spellEnd"/>
-      <w:r>
-        <w:t xml:space="preserve"> (open source)</w:t>
+      <w:r>
+        <w:t>MyGeneration (open source)</w:t>
       </w:r>
     </w:p>
     <w:p>
@@ -2062,13 +2169,8 @@
           <w:numId w:val="1"/>
         </w:numPr>
       </w:pPr>
-      <w:proofErr w:type="spellStart"/>
-      <w:r>
-        <w:t>EntitySpaces</w:t>
-      </w:r>
-      <w:proofErr w:type="spellEnd"/>
-      <w:r>
-        <w:t xml:space="preserve"> (commercial)</w:t>
+      <w:r>
+        <w:t>EntitySpaces (commercial)</w:t>
       </w:r>
     </w:p>
     <w:p>
@@ -2080,15 +2182,7 @@
         </w:numPr>
       </w:pPr>
       <w:r>
-        <w:t xml:space="preserve">Code </w:t>
-      </w:r>
-      <w:proofErr w:type="spellStart"/>
-      <w:r>
-        <w:t>OnTime</w:t>
-      </w:r>
-      <w:proofErr w:type="spellEnd"/>
-      <w:r>
-        <w:t xml:space="preserve"> Generator (commercial)</w:t>
+        <w:t>Code OnTime Generator (commercial)</w:t>
       </w:r>
     </w:p>
     <w:p>
@@ -2136,7 +2230,19 @@
         </w:numPr>
       </w:pPr>
       <w:r>
-        <w:t>TextMetal supports Mono and Mono for Android.</w:t>
+        <w:t xml:space="preserve">TextMetal supports Mono and </w:t>
+      </w:r>
+      <w:r>
+        <w:t>X</w:t>
+      </w:r>
+      <w:r>
+        <w:t>amarin m</w:t>
+      </w:r>
+      <w:r>
+        <w:t>obile frameworks</w:t>
+      </w:r>
+      <w:r>
+        <w:t>.</w:t>
       </w:r>
     </w:p>
     <w:p>
@@ -2160,7 +2266,6 @@
         </w:numPr>
       </w:pPr>
       <w:r>
-        <w:lastRenderedPageBreak/>
         <w:t>TextMetal features a command line host which can be integrated into automated build systems.</w:t>
       </w:r>
     </w:p>
@@ -2185,7 +2290,14 @@
         </w:numPr>
       </w:pPr>
       <w:r>
-        <w:t>Source code is actively maintained and the project has a 3+ year track record in production systems.</w:t>
+        <w:lastRenderedPageBreak/>
+        <w:t xml:space="preserve">Source code is actively maintained and the project has a </w:t>
+      </w:r>
+      <w:r>
+        <w:t>5</w:t>
+      </w:r>
+      <w:r>
+        <w:t>+ year track record in production systems.</w:t>
       </w:r>
     </w:p>
     <w:p>
@@ -2221,7 +2333,10 @@
         </w:numPr>
       </w:pPr>
       <w:r>
-        <w:t>XML-based, tool friendly template language.</w:t>
+        <w:t xml:space="preserve">XML-based, </w:t>
+      </w:r>
+      <w:r>
+        <w:t>tool friendly template language with option of using Ruby expressions.</w:t>
       </w:r>
     </w:p>
     <w:p>
@@ -2257,22 +2372,25 @@
       <w:pPr>
         <w:pStyle w:val="Heading1"/>
       </w:pPr>
-      <w:bookmarkStart w:id="3" w:name="_Toc330588978"/>
+      <w:bookmarkStart w:id="2" w:name="_Toc330588978"/>
       <w:r>
         <w:lastRenderedPageBreak/>
         <w:t>Building TextMetal from the Source Code</w:t>
       </w:r>
+      <w:bookmarkEnd w:id="2"/>
+    </w:p>
+    <w:p>
+      <w:pPr>
+        <w:pStyle w:val="Heading2"/>
+      </w:pPr>
+      <w:bookmarkStart w:id="3" w:name="_Toc330588979"/>
+      <w:r>
+        <w:t>Visual Studio 201</w:t>
+      </w:r>
       <w:bookmarkEnd w:id="3"/>
-    </w:p>
-    <w:p>
-      <w:pPr>
-        <w:pStyle w:val="Heading2"/>
-      </w:pPr>
-      <w:bookmarkStart w:id="4" w:name="_Toc330588979"/>
-      <w:r>
-        <w:t>Visual Studio 2010</w:t>
-      </w:r>
-      <w:bookmarkEnd w:id="4"/>
+      <w:r>
+        <w:t>3</w:t>
+      </w:r>
     </w:p>
     <w:p>
       <w:pPr>
@@ -2283,7 +2401,13 @@
         </w:numPr>
       </w:pPr>
       <w:r>
-        <w:t>Ensure that you have Visual Studio 2010 installed.</w:t>
+        <w:t>Ensure that you have Visual Studio 201</w:t>
+      </w:r>
+      <w:r>
+        <w:t>3</w:t>
+      </w:r>
+      <w:r>
+        <w:t xml:space="preserve"> installed.</w:t>
       </w:r>
     </w:p>
     <w:p>
@@ -2307,15 +2431,19 @@
         </w:numPr>
       </w:pPr>
       <w:r>
-        <w:t>Open the solution file '(root)/</w:t>
-      </w:r>
-      <w:proofErr w:type="spellStart"/>
-      <w:r>
-        <w:t>src</w:t>
-      </w:r>
-      <w:proofErr w:type="spellEnd"/>
-      <w:r>
-        <w:t>/TextMetal.sln' in Visual Studio 2010.</w:t>
+        <w:t>Open the solution file '(r</w:t>
+      </w:r>
+      <w:r>
+        <w:t>oot)\src\</w:t>
+      </w:r>
+      <w:r>
+        <w:t>TextMetal.sln' in Visual Studio 201</w:t>
+      </w:r>
+      <w:r>
+        <w:t>3</w:t>
+      </w:r>
+      <w:r>
+        <w:t>.</w:t>
       </w:r>
     </w:p>
     <w:p>
@@ -2346,22 +2474,26 @@
       <w:pPr>
         <w:pStyle w:val="Heading2"/>
       </w:pPr>
-      <w:bookmarkStart w:id="5" w:name="_Toc330588980"/>
-      <w:r>
-        <w:t>Windows SDK 7.1</w:t>
-      </w:r>
-      <w:bookmarkEnd w:id="5"/>
+      <w:r>
+        <w:t>Command Line with .NET Framework 4.5</w:t>
+      </w:r>
     </w:p>
     <w:p>
       <w:pPr>
         <w:pStyle w:val="ListParagraph"/>
         <w:numPr>
           <w:ilvl w:val="0"/>
-          <w:numId w:val="3"/>
+          <w:numId w:val="11"/>
         </w:numPr>
       </w:pPr>
       <w:r>
-        <w:t>Ensure that you have the Windows SDK 7.1 installed.</w:t>
+        <w:t xml:space="preserve">Ensure that you </w:t>
+      </w:r>
+      <w:r>
+        <w:t>.NET Framework 4.5</w:t>
+      </w:r>
+      <w:r>
+        <w:t xml:space="preserve"> installed.</w:t>
       </w:r>
     </w:p>
     <w:p>
@@ -2369,7 +2501,7 @@
         <w:pStyle w:val="ListParagraph"/>
         <w:numPr>
           <w:ilvl w:val="0"/>
-          <w:numId w:val="3"/>
+          <w:numId w:val="11"/>
         </w:numPr>
       </w:pPr>
       <w:r>
@@ -2381,11 +2513,32 @@
         <w:pStyle w:val="ListParagraph"/>
         <w:numPr>
           <w:ilvl w:val="0"/>
-          <w:numId w:val="3"/>
+          <w:numId w:val="11"/>
         </w:numPr>
       </w:pPr>
       <w:r>
-        <w:t>Double click 'trunk.bat' in the folder '(root)'.</w:t>
+        <w:t>Run</w:t>
+      </w:r>
+      <w:r>
+        <w:t xml:space="preserve"> the </w:t>
+      </w:r>
+      <w:r>
+        <w:t>batch</w:t>
+      </w:r>
+      <w:r>
+        <w:t xml:space="preserve"> file '(r</w:t>
+      </w:r>
+      <w:r>
+        <w:t>oot)\trunk.bat</w:t>
+      </w:r>
+      <w:r>
+        <w:t xml:space="preserve">' in </w:t>
+      </w:r>
+      <w:r>
+        <w:t>Explorer (double click)</w:t>
+      </w:r>
+      <w:r>
+        <w:t>.</w:t>
       </w:r>
     </w:p>
     <w:p>
@@ -2393,11 +2546,14 @@
         <w:pStyle w:val="ListParagraph"/>
         <w:numPr>
           <w:ilvl w:val="0"/>
-          <w:numId w:val="3"/>
+          <w:numId w:val="11"/>
         </w:numPr>
       </w:pPr>
       <w:r>
-        <w:t>This will present a green on black console with .NET tools on the PATH.</w:t>
+        <w:t>Type: package &lt;enter&gt;</w:t>
+      </w:r>
+      <w:r>
+        <w:t>.</w:t>
       </w:r>
     </w:p>
     <w:p>
@@ -2405,19 +2561,17 @@
         <w:pStyle w:val="ListParagraph"/>
         <w:numPr>
           <w:ilvl w:val="0"/>
-          <w:numId w:val="3"/>
+          <w:numId w:val="11"/>
         </w:numPr>
       </w:pPr>
       <w:r>
-        <w:t xml:space="preserve">Type </w:t>
-      </w:r>
-      <w:proofErr w:type="gramStart"/>
-      <w:r>
-        <w:t>'b(</w:t>
-      </w:r>
-      <w:proofErr w:type="gramEnd"/>
-      <w:r>
-        <w:t>enter)' to run the build batch script.</w:t>
+        <w:t xml:space="preserve">Ensure that the build is successful in the </w:t>
+      </w:r>
+      <w:r>
+        <w:t>console</w:t>
+      </w:r>
+      <w:r>
+        <w:t xml:space="preserve"> window.</w:t>
       </w:r>
     </w:p>
     <w:p>
@@ -2425,432 +2579,14 @@
         <w:pStyle w:val="ListParagraph"/>
         <w:numPr>
           <w:ilvl w:val="0"/>
-          <w:numId w:val="3"/>
+          <w:numId w:val="11"/>
         </w:numPr>
       </w:pPr>
       <w:r>
-        <w:t>You may specify the build flavor (debug or release) using the respective flags: -debug | -release</w:t>
-      </w:r>
-    </w:p>
-    <w:p>
-      <w:pPr>
-        <w:pStyle w:val="ListParagraph"/>
-        <w:numPr>
-          <w:ilvl w:val="0"/>
-          <w:numId w:val="3"/>
-        </w:numPr>
-      </w:pPr>
-      <w:r>
-        <w:t>Ensure that the build is successful: 'Completed successfully.' should be displayed.</w:t>
-      </w:r>
-    </w:p>
-    <w:p>
-      <w:pPr>
-        <w:pStyle w:val="Heading2"/>
-      </w:pPr>
-      <w:bookmarkStart w:id="6" w:name="_Toc330588981"/>
-      <w:proofErr w:type="spellStart"/>
-      <w:r>
-        <w:t>SharpDevelop</w:t>
-      </w:r>
-      <w:bookmarkEnd w:id="6"/>
-      <w:proofErr w:type="spellEnd"/>
-    </w:p>
-    <w:p>
-      <w:pPr>
-        <w:pStyle w:val="ListParagraph"/>
-        <w:numPr>
-          <w:ilvl w:val="0"/>
-          <w:numId w:val="4"/>
-        </w:numPr>
-      </w:pPr>
-      <w:r>
-        <w:t>Ensure that you have the Windows SDK 7.1 installed.</w:t>
-      </w:r>
-    </w:p>
-    <w:p>
-      <w:pPr>
-        <w:pStyle w:val="ListParagraph"/>
-        <w:numPr>
-          <w:ilvl w:val="0"/>
-          <w:numId w:val="4"/>
-        </w:numPr>
-      </w:pPr>
-      <w:r>
-        <w:t>Obtain the source tree per the instructions on the 'Source' tab.</w:t>
-      </w:r>
-    </w:p>
-    <w:p>
-      <w:pPr>
-        <w:pStyle w:val="ListParagraph"/>
-        <w:numPr>
-          <w:ilvl w:val="0"/>
-          <w:numId w:val="4"/>
-        </w:numPr>
-      </w:pPr>
-      <w:r>
-        <w:t xml:space="preserve">Either </w:t>
-      </w:r>
-      <w:proofErr w:type="gramStart"/>
-      <w:r>
-        <w:t>open</w:t>
-      </w:r>
-      <w:proofErr w:type="gramEnd"/>
-      <w:r>
-        <w:t xml:space="preserve"> the solution file '(root)/</w:t>
-      </w:r>
-      <w:proofErr w:type="spellStart"/>
-      <w:r>
-        <w:t>src</w:t>
-      </w:r>
-      <w:proofErr w:type="spellEnd"/>
-      <w:r>
-        <w:t xml:space="preserve">/TextMetal.sln' in </w:t>
-      </w:r>
-      <w:proofErr w:type="spellStart"/>
-      <w:r>
-        <w:t>SharpDevelop</w:t>
-      </w:r>
-      <w:proofErr w:type="spellEnd"/>
-      <w:r>
-        <w:t>.</w:t>
-      </w:r>
-    </w:p>
-    <w:p>
-      <w:pPr>
-        <w:pStyle w:val="ListParagraph"/>
-        <w:numPr>
-          <w:ilvl w:val="0"/>
-          <w:numId w:val="4"/>
-        </w:numPr>
-      </w:pPr>
-      <w:r>
-        <w:t>Build the solution.</w:t>
-      </w:r>
-    </w:p>
-    <w:p>
-      <w:pPr>
-        <w:pStyle w:val="ListParagraph"/>
-        <w:numPr>
-          <w:ilvl w:val="0"/>
-          <w:numId w:val="4"/>
-        </w:numPr>
-      </w:pPr>
-      <w:r>
-        <w:t>Ensure that the build is successful in the 'Output' window.</w:t>
-      </w:r>
-    </w:p>
-    <w:p>
-      <w:pPr>
-        <w:pStyle w:val="Heading2"/>
-      </w:pPr>
-      <w:bookmarkStart w:id="7" w:name="_Toc330588982"/>
-      <w:proofErr w:type="spellStart"/>
-      <w:r>
-        <w:t>MonoDevelop</w:t>
-      </w:r>
-      <w:bookmarkEnd w:id="7"/>
-      <w:proofErr w:type="spellEnd"/>
-    </w:p>
-    <w:p>
-      <w:pPr>
-        <w:pStyle w:val="ListParagraph"/>
-        <w:numPr>
-          <w:ilvl w:val="0"/>
-          <w:numId w:val="5"/>
-        </w:numPr>
-      </w:pPr>
-      <w:r>
-        <w:t>Obtain the source tree per the instructions on the 'Source' tab.</w:t>
-      </w:r>
-    </w:p>
-    <w:p>
-      <w:pPr>
-        <w:pStyle w:val="ListParagraph"/>
-        <w:numPr>
-          <w:ilvl w:val="0"/>
-          <w:numId w:val="5"/>
-        </w:numPr>
-      </w:pPr>
-      <w:r>
-        <w:t xml:space="preserve">Either </w:t>
-      </w:r>
-      <w:proofErr w:type="gramStart"/>
-      <w:r>
-        <w:t>open</w:t>
-      </w:r>
-      <w:proofErr w:type="gramEnd"/>
-      <w:r>
-        <w:t xml:space="preserve"> the solution file '(root)/</w:t>
-      </w:r>
-      <w:proofErr w:type="spellStart"/>
-      <w:r>
-        <w:t>src</w:t>
-      </w:r>
-      <w:proofErr w:type="spellEnd"/>
-      <w:r>
-        <w:t xml:space="preserve">/TextMetal.sln' in </w:t>
-      </w:r>
-      <w:proofErr w:type="spellStart"/>
-      <w:r>
-        <w:t>MonoDevelop</w:t>
-      </w:r>
-      <w:proofErr w:type="spellEnd"/>
-      <w:r>
-        <w:t>.</w:t>
-      </w:r>
-    </w:p>
-    <w:p>
-      <w:pPr>
-        <w:pStyle w:val="ListParagraph"/>
-        <w:numPr>
-          <w:ilvl w:val="0"/>
-          <w:numId w:val="5"/>
-        </w:numPr>
-      </w:pPr>
-      <w:r>
-        <w:t>Build the solution.</w:t>
-      </w:r>
-    </w:p>
-    <w:p>
-      <w:pPr>
-        <w:pStyle w:val="ListParagraph"/>
-        <w:numPr>
-          <w:ilvl w:val="0"/>
-          <w:numId w:val="5"/>
-        </w:numPr>
-      </w:pPr>
-      <w:r>
-        <w:t>Ensure that the build is successful in the 'Output' window.</w:t>
-      </w:r>
-    </w:p>
-    <w:p>
-      <w:pPr>
-        <w:pStyle w:val="Heading2"/>
-      </w:pPr>
-      <w:bookmarkStart w:id="8" w:name="_Toc330588983"/>
-      <w:r>
-        <w:t>Targeting the .NET Framework v3.5 Profile</w:t>
-      </w:r>
-      <w:bookmarkEnd w:id="8"/>
-    </w:p>
-    <w:p>
-      <w:pPr>
-        <w:pStyle w:val="ListParagraph"/>
-        <w:numPr>
-          <w:ilvl w:val="0"/>
-          <w:numId w:val="6"/>
-        </w:numPr>
-      </w:pPr>
-      <w:r>
-        <w:t>Edit the '(root)/</w:t>
-      </w:r>
-      <w:proofErr w:type="spellStart"/>
-      <w:r>
-        <w:t>src</w:t>
-      </w:r>
-      <w:proofErr w:type="spellEnd"/>
-      <w:r>
-        <w:t>/.</w:t>
-      </w:r>
-      <w:proofErr w:type="spellStart"/>
-      <w:r>
-        <w:t>csproj</w:t>
-      </w:r>
-      <w:proofErr w:type="spellEnd"/>
-      <w:r>
-        <w:t>' files: change the</w:t>
-      </w:r>
-      <w:r>
-        <w:br/>
-      </w:r>
-      <w:r>
-        <w:rPr>
-          <w:rFonts w:ascii="Consolas" w:hAnsi="Consolas" w:cs="Consolas"/>
-          <w:sz w:val="20"/>
-          <w:szCs w:val="20"/>
-          <w:highlight w:val="yellow"/>
-        </w:rPr>
-        <w:t>&lt;</w:t>
-      </w:r>
-      <w:proofErr w:type="spellStart"/>
-      <w:r>
-        <w:rPr>
-          <w:rFonts w:ascii="Consolas" w:hAnsi="Consolas" w:cs="Consolas"/>
-          <w:sz w:val="20"/>
-          <w:szCs w:val="20"/>
-          <w:highlight w:val="yellow"/>
-        </w:rPr>
-        <w:t>targetframeworkversion</w:t>
-      </w:r>
-      <w:proofErr w:type="spellEnd"/>
-      <w:r>
-        <w:rPr>
-          <w:rFonts w:ascii="Consolas" w:hAnsi="Consolas" w:cs="Consolas"/>
-          <w:sz w:val="20"/>
-          <w:szCs w:val="20"/>
-          <w:highlight w:val="yellow"/>
-        </w:rPr>
-        <w:t>&gt;&lt;/</w:t>
-      </w:r>
-      <w:proofErr w:type="spellStart"/>
-      <w:r>
-        <w:rPr>
-          <w:rFonts w:ascii="Consolas" w:hAnsi="Consolas" w:cs="Consolas"/>
-          <w:sz w:val="20"/>
-          <w:szCs w:val="20"/>
-          <w:highlight w:val="yellow"/>
-        </w:rPr>
-        <w:t>targetframeworkversion</w:t>
-      </w:r>
-      <w:proofErr w:type="spellEnd"/>
-      <w:r>
-        <w:rPr>
-          <w:rFonts w:ascii="Consolas" w:hAnsi="Consolas" w:cs="Consolas"/>
-          <w:sz w:val="20"/>
-          <w:szCs w:val="20"/>
-          <w:highlight w:val="yellow"/>
-        </w:rPr>
-        <w:t>&gt;</w:t>
-      </w:r>
-      <w:r>
-        <w:br/>
-      </w:r>
-      <w:r>
-        <w:t>element values from 'v4.0' to 'v3.5'.</w:t>
-      </w:r>
-    </w:p>
-    <w:p>
-      <w:pPr>
-        <w:pStyle w:val="ListParagraph"/>
-        <w:numPr>
-          <w:ilvl w:val="0"/>
-          <w:numId w:val="6"/>
-        </w:numPr>
-      </w:pPr>
-      <w:r>
-        <w:t>Edit the '(root)/</w:t>
-      </w:r>
-      <w:proofErr w:type="spellStart"/>
-      <w:r>
-        <w:t>src</w:t>
-      </w:r>
-      <w:proofErr w:type="spellEnd"/>
-      <w:r>
-        <w:t>/.</w:t>
-      </w:r>
-      <w:proofErr w:type="spellStart"/>
-      <w:r>
-        <w:t>csproj</w:t>
-      </w:r>
-      <w:proofErr w:type="spellEnd"/>
-      <w:r>
-        <w:t>' files: append the</w:t>
-      </w:r>
-      <w:r>
-        <w:br/>
-      </w:r>
-      <w:r>
-        <w:rPr>
-          <w:rFonts w:ascii="Consolas" w:hAnsi="Consolas" w:cs="Consolas"/>
-          <w:sz w:val="20"/>
-          <w:szCs w:val="20"/>
-          <w:highlight w:val="yellow"/>
-        </w:rPr>
-        <w:t>&lt;</w:t>
-      </w:r>
-      <w:proofErr w:type="spellStart"/>
-      <w:r>
-        <w:rPr>
-          <w:rFonts w:ascii="Consolas" w:hAnsi="Consolas" w:cs="Consolas"/>
-          <w:sz w:val="20"/>
-          <w:szCs w:val="20"/>
-          <w:highlight w:val="yellow"/>
-        </w:rPr>
-        <w:t>defineconstants</w:t>
-      </w:r>
-      <w:proofErr w:type="spellEnd"/>
-      <w:r>
-        <w:rPr>
-          <w:rFonts w:ascii="Consolas" w:hAnsi="Consolas" w:cs="Consolas"/>
-          <w:sz w:val="20"/>
-          <w:szCs w:val="20"/>
-          <w:highlight w:val="yellow"/>
-        </w:rPr>
-        <w:t>&gt;&lt;/</w:t>
-      </w:r>
-      <w:proofErr w:type="spellStart"/>
-      <w:r>
-        <w:rPr>
-          <w:rFonts w:ascii="Consolas" w:hAnsi="Consolas" w:cs="Consolas"/>
-          <w:sz w:val="20"/>
-          <w:szCs w:val="20"/>
-          <w:highlight w:val="yellow"/>
-        </w:rPr>
-        <w:t>defineconstants</w:t>
-      </w:r>
-      <w:proofErr w:type="spellEnd"/>
-      <w:r>
-        <w:rPr>
-          <w:rFonts w:ascii="Consolas" w:hAnsi="Consolas" w:cs="Consolas"/>
-          <w:sz w:val="20"/>
-          <w:szCs w:val="20"/>
-          <w:highlight w:val="yellow"/>
-        </w:rPr>
-        <w:t>&gt;</w:t>
-      </w:r>
-      <w:r>
-        <w:br/>
-      </w:r>
-      <w:r>
-        <w:t>element values with 'DEFINE_CLR_VERSION_20'.</w:t>
-      </w:r>
-    </w:p>
-    <w:p>
-      <w:pPr>
-        <w:pStyle w:val="ListParagraph"/>
-        <w:numPr>
-          <w:ilvl w:val="0"/>
-          <w:numId w:val="6"/>
-        </w:numPr>
-      </w:pPr>
-      <w:r>
-        <w:t>Edit the '(root)/</w:t>
-      </w:r>
-      <w:proofErr w:type="spellStart"/>
-      <w:r>
-        <w:t>src</w:t>
-      </w:r>
-      <w:proofErr w:type="spellEnd"/>
-      <w:r>
-        <w:t>/</w:t>
-      </w:r>
-      <w:proofErr w:type="spellStart"/>
-      <w:r>
-        <w:t>TextMetal.WebHostSample</w:t>
-      </w:r>
-      <w:proofErr w:type="spellEnd"/>
-      <w:r>
-        <w:t>/</w:t>
-      </w:r>
-      <w:proofErr w:type="spellStart"/>
-      <w:r>
-        <w:t>Web.config</w:t>
-      </w:r>
-      <w:proofErr w:type="spellEnd"/>
-      <w:r>
-        <w:t xml:space="preserve">' file: Change occurrences of '4.0.0.0' to </w:t>
-      </w:r>
-      <w:r>
-        <w:rPr>
-          <w:b/>
-        </w:rPr>
-        <w:t>either</w:t>
-      </w:r>
-      <w:r>
-        <w:t xml:space="preserve"> '2.0.0.0' or '3.5.0.0' depending on context.</w:t>
-      </w:r>
-    </w:p>
+        <w:t>Output is placed in the ‘(root)\pkg’ folder.</w:t>
+      </w:r>
+    </w:p>
+    <w:p/>
     <w:p>
       <w:r>
         <w:br w:type="page"/>
@@ -2860,27 +2596,27 @@
       <w:pPr>
         <w:pStyle w:val="Heading1"/>
       </w:pPr>
-      <w:bookmarkStart w:id="9" w:name="_Toc330588984"/>
+      <w:bookmarkStart w:id="4" w:name="_Toc330588984"/>
       <w:r>
         <w:lastRenderedPageBreak/>
         <w:t>Installing from the Package</w:t>
       </w:r>
-      <w:bookmarkEnd w:id="9"/>
+      <w:bookmarkEnd w:id="4"/>
       <w:r>
         <w:t xml:space="preserve"> </w:t>
       </w:r>
     </w:p>
     <w:p>
       <w:r>
-        <w:t xml:space="preserve">We do not have pre-built packages as of yet. We plan on creating MSI and </w:t>
-      </w:r>
-      <w:proofErr w:type="spellStart"/>
-      <w:r>
-        <w:t>NuGet</w:t>
-      </w:r>
-      <w:proofErr w:type="spellEnd"/>
-      <w:r>
-        <w:t xml:space="preserve"> packages in the future. If you would like to contribute to this effort, please send an email.</w:t>
+        <w:t xml:space="preserve">We do not have pre-built </w:t>
+      </w:r>
+      <w:r>
+        <w:t xml:space="preserve">binary or NuGet </w:t>
+      </w:r>
+      <w:bookmarkStart w:id="5" w:name="_GoBack"/>
+      <w:bookmarkEnd w:id="5"/>
+      <w:r>
+        <w:t>packages as of yet. We plan on creating MSI and NuGet packages in the future. If you would like to contribute to this effort, please send an email.</w:t>
       </w:r>
     </w:p>
     <w:p>
@@ -2892,12 +2628,12 @@
       <w:pPr>
         <w:pStyle w:val="Heading1"/>
       </w:pPr>
-      <w:bookmarkStart w:id="10" w:name="_Toc330588985"/>
+      <w:bookmarkStart w:id="6" w:name="_Toc330588985"/>
       <w:r>
         <w:lastRenderedPageBreak/>
         <w:t>Running for the First Time</w:t>
       </w:r>
-      <w:bookmarkEnd w:id="10"/>
+      <w:bookmarkEnd w:id="6"/>
       <w:r>
         <w:t xml:space="preserve"> </w:t>
       </w:r>
@@ -2957,15 +2693,7 @@
         </w:numPr>
       </w:pPr>
       <w:r>
-        <w:t>This will create a new catalog called '</w:t>
-      </w:r>
-      <w:proofErr w:type="spellStart"/>
-      <w:r>
-        <w:t>TextMetalWebHostSample</w:t>
-      </w:r>
-      <w:proofErr w:type="spellEnd"/>
-      <w:r>
-        <w:t>' and a few sample schema objects.</w:t>
+        <w:t>This will create a new catalog called 'TextMetalWebHostSample' and a few sample schema objects.</w:t>
       </w:r>
     </w:p>
     <w:p>
@@ -2977,15 +2705,7 @@
         </w:numPr>
       </w:pPr>
       <w:r>
-        <w:t>Open the '(root)\template\</w:t>
-      </w:r>
-      <w:proofErr w:type="spellStart"/>
-      <w:r>
-        <w:t>AdoNet_Code_Generation</w:t>
-      </w:r>
-      <w:proofErr w:type="spellEnd"/>
-      <w:r>
-        <w:t>' directory.</w:t>
+        <w:t>Open the '(root)\template\AdoNet_Code_Generation' directory.</w:t>
       </w:r>
     </w:p>
     <w:p>
@@ -2997,15 +2717,7 @@
         </w:numPr>
       </w:pPr>
       <w:r>
-        <w:t>Open the 'adonet_codegen_execute.bat' file in a text editor and change the 'Data Source</w:t>
-      </w:r>
-      <w:proofErr w:type="gramStart"/>
-      <w:r>
-        <w:t>=(</w:t>
-      </w:r>
-      <w:proofErr w:type="gramEnd"/>
-      <w:r>
-        <w:t>local)' snippet to point to the SQL Server 2005+ instance used previously.</w:t>
+        <w:t>Open the 'adonet_codegen_execute.bat' file in a text editor and change the 'Data Source=(local)' snippet to point to the SQL Server 2005+ instance used previously.</w:t>
       </w:r>
     </w:p>
     <w:p>
@@ -3099,28 +2811,12 @@
     </w:p>
     <w:p>
       <w:r>
-        <w:t xml:space="preserve">The above process demonstrated using the </w:t>
-      </w:r>
-      <w:proofErr w:type="spellStart"/>
-      <w:r>
-        <w:t>SqlServerSchemaSourceStrategy</w:t>
-      </w:r>
-      <w:proofErr w:type="spellEnd"/>
-      <w:r>
-        <w:t xml:space="preserve"> to generate a complete and functional data access layer with unit and integration test suites. This same process is used in numerous mission critical production applications.</w:t>
-      </w:r>
-    </w:p>
-    <w:p>
-      <w:r>
-        <w:t xml:space="preserve">NOTE: We support SQLite as well at runtime; schema support is on the roadmap. In the future we expect to provide schema support for SQLite. While we would love to support MS Access (JET), MySQL, Oracle, and </w:t>
-      </w:r>
-      <w:proofErr w:type="spellStart"/>
-      <w:r>
-        <w:t>PostgreSQL</w:t>
-      </w:r>
-      <w:proofErr w:type="spellEnd"/>
-      <w:r>
-        <w:t>, we do not have infrastructure or bandwidth to commit to this at the moment.</w:t>
+        <w:t>The above process demonstrated using the SqlServerSchemaSourceStrategy to generate a complete and functional data access layer with unit and integration test suites. This same process is used in numerous mission critical production applications.</w:t>
+      </w:r>
+    </w:p>
+    <w:p>
+      <w:r>
+        <w:t>NOTE: We support SQLite as well at runtime; schema support is on the roadmap. In the future we expect to provide schema support for SQLite. While we would love to support MS Access (JET), MySQL, Oracle, and PostgreSQL, we do not have infrastructure or bandwidth to commit to this at the moment.</w:t>
       </w:r>
     </w:p>
     <w:p>
@@ -3149,15 +2845,7 @@
         </w:numPr>
       </w:pPr>
       <w:r>
-        <w:t xml:space="preserve">Object (serialized by </w:t>
-      </w:r>
-      <w:proofErr w:type="spellStart"/>
-      <w:r>
-        <w:t>XmlSerializer</w:t>
-      </w:r>
-      <w:proofErr w:type="spellEnd"/>
-      <w:r>
-        <w:t>)</w:t>
+        <w:t>Object (serialized by XmlSerializer)</w:t>
       </w:r>
     </w:p>
     <w:p>
@@ -3170,15 +2858,7 @@
       </w:pPr>
       <w:r>
         <w:lastRenderedPageBreak/>
-        <w:t xml:space="preserve">Object (serialized by </w:t>
-      </w:r>
-      <w:proofErr w:type="spellStart"/>
-      <w:r>
-        <w:t>XmlPersistEngine</w:t>
-      </w:r>
-      <w:proofErr w:type="spellEnd"/>
-      <w:r>
-        <w:t>)</w:t>
+        <w:t>Object (serialized by XmlPersistEngine)</w:t>
       </w:r>
     </w:p>
     <w:p>
@@ -3190,15 +2870,7 @@
         </w:numPr>
       </w:pPr>
       <w:r>
-        <w:t xml:space="preserve">Associative Object (serialized by </w:t>
-      </w:r>
-      <w:proofErr w:type="spellStart"/>
-      <w:r>
-        <w:t>XmlPersistEngine</w:t>
-      </w:r>
-      <w:proofErr w:type="spellEnd"/>
-      <w:r>
-        <w:t>)</w:t>
+        <w:t>Associative Object (serialized by XmlPersistEngine)</w:t>
       </w:r>
     </w:p>
     <w:p>
@@ -3270,27 +2942,19 @@
       <w:pPr>
         <w:pStyle w:val="Heading1"/>
       </w:pPr>
-      <w:bookmarkStart w:id="11" w:name="_Toc330588986"/>
+      <w:bookmarkStart w:id="7" w:name="_Toc330588986"/>
       <w:r>
         <w:lastRenderedPageBreak/>
         <w:t>Download and Play with Samples</w:t>
       </w:r>
-      <w:bookmarkEnd w:id="11"/>
+      <w:bookmarkEnd w:id="7"/>
       <w:r>
         <w:t xml:space="preserve"> </w:t>
       </w:r>
     </w:p>
     <w:p>
       <w:r>
-        <w:t xml:space="preserve">NOTE: The 'Samples' </w:t>
-      </w:r>
-      <w:proofErr w:type="spellStart"/>
-      <w:r>
-        <w:t>Git</w:t>
-      </w:r>
-      <w:proofErr w:type="spellEnd"/>
-      <w:r>
-        <w:t xml:space="preserve"> repository has been deleted. We will be rolling samples into the main source tree once other preparation work has been completed.</w:t>
+        <w:t>NOTE: The 'Samples' Git repository has been deleted. We will be rolling samples into the main source tree once other preparation work has been completed.</w:t>
       </w:r>
     </w:p>
     <w:p>
@@ -3302,181 +2966,29 @@
       <w:pPr>
         <w:pStyle w:val="Heading1"/>
       </w:pPr>
-      <w:bookmarkStart w:id="12" w:name="_Toc330588987"/>
+      <w:bookmarkStart w:id="8" w:name="_Toc330588987"/>
       <w:r>
         <w:lastRenderedPageBreak/>
         <w:t>Generating Persistence Layers (pure ADO.NET)</w:t>
       </w:r>
-      <w:bookmarkEnd w:id="12"/>
+      <w:bookmarkEnd w:id="8"/>
       <w:r>
         <w:t xml:space="preserve"> </w:t>
       </w:r>
     </w:p>
     <w:p>
       <w:r>
-        <w:t>When provided a SQL Server 2005 or higher database connection, TextMetal will generate a set of C# projects (</w:t>
-      </w:r>
-      <w:proofErr w:type="spellStart"/>
-      <w:r>
-        <w:t>DomainModel</w:t>
-      </w:r>
-      <w:proofErr w:type="spellEnd"/>
-      <w:r>
-        <w:t xml:space="preserve">, </w:t>
-      </w:r>
-      <w:proofErr w:type="spellStart"/>
-      <w:r>
-        <w:t>UnitTests</w:t>
-      </w:r>
-      <w:proofErr w:type="spellEnd"/>
-      <w:r>
-        <w:t xml:space="preserve">, and </w:t>
-      </w:r>
-      <w:proofErr w:type="spellStart"/>
-      <w:r>
-        <w:t>IntegrationTests</w:t>
-      </w:r>
-      <w:proofErr w:type="spellEnd"/>
-      <w:r>
-        <w:t xml:space="preserve">) to serve as the foundation for a generic, high performance data/persistence layer. Within the </w:t>
-      </w:r>
-      <w:proofErr w:type="spellStart"/>
-      <w:r>
-        <w:t>DomainModel</w:t>
-      </w:r>
-      <w:proofErr w:type="spellEnd"/>
-      <w:r>
-        <w:t xml:space="preserve"> project, pure, clean C# code is generated for: domain classes (tables and views), request/result/response classes for stored procedures (where applicable), domain query classes for the 80/20 scenarios, repository classes, and mapping methods between the object and the database. Mapping uses ADO.NET in a proper and generic manner; deviations from standard behavior (parameter types, SQL dialect, etc.) are delineated on a connection type basis and are selected and used seamlessly and transparently at runtime.</w:t>
-      </w:r>
-    </w:p>
-    <w:p>
-      <w:r>
-        <w:t>The code that is generated supports SQL Server 2000+, SQL CE 4.0+, and SQLite (</w:t>
-      </w:r>
-      <w:proofErr w:type="spellStart"/>
-      <w:r>
-        <w:t>Mono.Data.Sqlite</w:t>
-      </w:r>
-      <w:proofErr w:type="spellEnd"/>
-      <w:r>
-        <w:t xml:space="preserve"> AND </w:t>
-      </w:r>
-      <w:proofErr w:type="spellStart"/>
-      <w:r>
-        <w:t>System.Data.SQLite</w:t>
-      </w:r>
-      <w:proofErr w:type="spellEnd"/>
-      <w:r>
-        <w:t>) providers. All that is needed is to change the target database is to edit the application configuration file: change the connection string (</w:t>
-      </w:r>
-      <w:proofErr w:type="spellStart"/>
-      <w:r>
-        <w:t>connectionStrings</w:t>
-      </w:r>
-      <w:proofErr w:type="spellEnd"/>
-      <w:r>
-        <w:t>/add/@</w:t>
-      </w:r>
-      <w:proofErr w:type="spellStart"/>
-      <w:r>
-        <w:t>connectionString</w:t>
-      </w:r>
-      <w:proofErr w:type="spellEnd"/>
-      <w:r>
-        <w:t>) and the (assembly qualified) connection type (</w:t>
-      </w:r>
-      <w:proofErr w:type="spellStart"/>
-      <w:r>
-        <w:t>connectionStrings</w:t>
-      </w:r>
-      <w:proofErr w:type="spellEnd"/>
-      <w:r>
-        <w:t>/add/@</w:t>
-      </w:r>
-      <w:proofErr w:type="spellStart"/>
-      <w:r>
-        <w:t>providerName</w:t>
-      </w:r>
-      <w:proofErr w:type="spellEnd"/>
-      <w:r>
-        <w:t xml:space="preserve">). NOTE: Although MSDN notes that "the </w:t>
-      </w:r>
-      <w:proofErr w:type="spellStart"/>
-      <w:r>
-        <w:t>providerName</w:t>
-      </w:r>
-      <w:proofErr w:type="spellEnd"/>
-      <w:r>
-        <w:t xml:space="preserve"> is the invariant name of the .NET Framework data provider, which is registered in the </w:t>
-      </w:r>
-      <w:proofErr w:type="spellStart"/>
-      <w:r>
-        <w:t>machine.config</w:t>
-      </w:r>
-      <w:proofErr w:type="spellEnd"/>
-      <w:r>
-        <w:t xml:space="preserve"> file", </w:t>
-      </w:r>
-      <w:proofErr w:type="spellStart"/>
-      <w:r>
-        <w:t>TextMetal</w:t>
-      </w:r>
-      <w:proofErr w:type="spellEnd"/>
-      <w:r>
-        <w:t xml:space="preserve"> overloads @</w:t>
-      </w:r>
-      <w:proofErr w:type="spellStart"/>
-      <w:r>
-        <w:t>providerName</w:t>
-      </w:r>
-      <w:proofErr w:type="spellEnd"/>
-      <w:r>
-        <w:t xml:space="preserve"> to represent the connection type (e.g. </w:t>
-      </w:r>
-      <w:proofErr w:type="spellStart"/>
-      <w:r>
-        <w:t>System.Data.SqlConnection</w:t>
-      </w:r>
-      <w:proofErr w:type="spellEnd"/>
-      <w:r>
-        <w:t>, et. al). Classes are generated as partial for customization while being re-generatively safe.</w:t>
-      </w:r>
-    </w:p>
-    <w:p>
-      <w:r>
-        <w:t xml:space="preserve">Of course, there is trade-offs in this approach: we value clean, </w:t>
-      </w:r>
-      <w:proofErr w:type="spellStart"/>
-      <w:r>
-        <w:t>debuggable</w:t>
-      </w:r>
-      <w:proofErr w:type="spellEnd"/>
-      <w:r>
-        <w:t xml:space="preserve">, </w:t>
-      </w:r>
-      <w:proofErr w:type="spellStart"/>
-      <w:r>
-        <w:t>performant</w:t>
-      </w:r>
-      <w:proofErr w:type="spellEnd"/>
-      <w:r>
-        <w:t xml:space="preserve"> data access layers over the alternative; you do not get LINQ support (yet), out of the box dynamic queries, joins/projections, and if there are custom logic needed, then you have to customize the generated code. The goal was performance over conveniences; the missing features other frameworks offer is known and understood. As this tool matured, adding support for mobile platforms underscored the necessity for clean, </w:t>
-      </w:r>
-      <w:proofErr w:type="spellStart"/>
-      <w:r>
-        <w:t>debuggable</w:t>
-      </w:r>
-      <w:proofErr w:type="spellEnd"/>
-      <w:r>
-        <w:t xml:space="preserve">, </w:t>
-      </w:r>
-      <w:proofErr w:type="spellStart"/>
-      <w:r>
-        <w:t>performant</w:t>
-      </w:r>
-      <w:proofErr w:type="spellEnd"/>
-      <w:r>
-        <w:t xml:space="preserve"> data access code.</w:t>
+        <w:t>When provided a SQL Server 2005 or higher database connection, TextMetal will generate a set of C# projects (DomainModel, UnitTests, and IntegrationTests) to serve as the foundation for a generic, high performance data/persistence layer. Within the DomainModel project, pure, clean C# code is generated for: domain classes (tables and views), request/result/response classes for stored procedures (where applicable), domain query classes for the 80/20 scenarios, repository classes, and mapping methods between the object and the database. Mapping uses ADO.NET in a proper and generic manner; deviations from standard behavior (parameter types, SQL dialect, etc.) are delineated on a connection type basis and are selected and used seamlessly and transparently at runtime.</w:t>
+      </w:r>
+    </w:p>
+    <w:p>
+      <w:r>
+        <w:t>The code that is generated supports SQL Server 2000+, SQL CE 4.0+, and SQLite (Mono.Data.Sqlite AND System.Data.SQLite) providers. All that is needed is to change the target database is to edit the application configuration file: change the connection string (connectionStrings/add/@connectionString) and the (assembly qualified) connection type (connectionStrings/add/@providerName). NOTE: Although MSDN notes that "the providerName is the invariant name of the .NET Framework data provider, which is registered in the machine.config file", TextMetal overloads @providerName to represent the connection type (e.g. System.Data.SqlConnection, et. al). Classes are generated as partial for customization while being re-generatively safe.</w:t>
+      </w:r>
+    </w:p>
+    <w:p>
+      <w:r>
+        <w:t>Of course, there is trade-offs in this approach: we value clean, debuggable, performant data access layers over the alternative; you do not get LINQ support (yet), out of the box dynamic queries, joins/projections, and if there are custom logic needed, then you have to customize the generated code. The goal was performance over conveniences; the missing features other frameworks offer is known and understood. As this tool matured, adding support for mobile platforms underscored the necessity for clean, debuggable, performant data access code.</w:t>
       </w:r>
     </w:p>
     <w:p>
@@ -3488,12 +3000,12 @@
       <w:pPr>
         <w:pStyle w:val="Heading1"/>
       </w:pPr>
-      <w:bookmarkStart w:id="13" w:name="_Toc330588988"/>
+      <w:bookmarkStart w:id="9" w:name="_Toc330588988"/>
       <w:r>
         <w:lastRenderedPageBreak/>
         <w:t>Generating Persistence Layers (with LINQ to SQL)</w:t>
       </w:r>
-      <w:bookmarkEnd w:id="13"/>
+      <w:bookmarkEnd w:id="9"/>
       <w:r>
         <w:t xml:space="preserve"> </w:t>
       </w:r>
@@ -3512,12 +3024,12 @@
       <w:pPr>
         <w:pStyle w:val="Heading1"/>
       </w:pPr>
-      <w:bookmarkStart w:id="14" w:name="_Toc330588989"/>
+      <w:bookmarkStart w:id="10" w:name="_Toc330588989"/>
       <w:r>
         <w:lastRenderedPageBreak/>
         <w:t>Generating Persistence Layers (with Entity Framework)</w:t>
       </w:r>
-      <w:bookmarkEnd w:id="14"/>
+      <w:bookmarkEnd w:id="10"/>
       <w:r>
         <w:t xml:space="preserve"> </w:t>
       </w:r>
@@ -3536,12 +3048,12 @@
       <w:pPr>
         <w:pStyle w:val="Heading1"/>
       </w:pPr>
-      <w:bookmarkStart w:id="15" w:name="_Toc330588990"/>
+      <w:bookmarkStart w:id="11" w:name="_Toc330588990"/>
       <w:r>
         <w:lastRenderedPageBreak/>
         <w:t>TextMetal Architecture</w:t>
       </w:r>
-      <w:bookmarkEnd w:id="15"/>
+      <w:bookmarkEnd w:id="11"/>
       <w:r>
         <w:t xml:space="preserve"> </w:t>
       </w:r>
@@ -3560,12 +3072,12 @@
       <w:pPr>
         <w:pStyle w:val="Heading1"/>
       </w:pPr>
-      <w:bookmarkStart w:id="16" w:name="_Toc330588991"/>
+      <w:bookmarkStart w:id="12" w:name="_Toc330588991"/>
       <w:r>
         <w:lastRenderedPageBreak/>
         <w:t>TextMetal Out of the Box Constructs</w:t>
       </w:r>
-      <w:bookmarkEnd w:id="16"/>
+      <w:bookmarkEnd w:id="12"/>
       <w:r>
         <w:t xml:space="preserve"> </w:t>
       </w:r>
@@ -3584,12 +3096,12 @@
       <w:pPr>
         <w:pStyle w:val="Heading1"/>
       </w:pPr>
-      <w:bookmarkStart w:id="17" w:name="_Toc330588992"/>
+      <w:bookmarkStart w:id="13" w:name="_Toc330588992"/>
       <w:r>
         <w:lastRenderedPageBreak/>
         <w:t>TextMetal Custom Hosts</w:t>
       </w:r>
-      <w:bookmarkEnd w:id="17"/>
+      <w:bookmarkEnd w:id="13"/>
       <w:r>
         <w:t xml:space="preserve"> </w:t>
       </w:r>
@@ -3608,12 +3120,12 @@
       <w:pPr>
         <w:pStyle w:val="Heading1"/>
       </w:pPr>
-      <w:bookmarkStart w:id="18" w:name="_Toc330588993"/>
+      <w:bookmarkStart w:id="14" w:name="_Toc330588993"/>
       <w:r>
         <w:lastRenderedPageBreak/>
         <w:t>TextMetal Custom Elements</w:t>
       </w:r>
-      <w:bookmarkEnd w:id="18"/>
+      <w:bookmarkEnd w:id="14"/>
       <w:r>
         <w:t xml:space="preserve"> </w:t>
       </w:r>
@@ -3632,12 +3144,12 @@
       <w:pPr>
         <w:pStyle w:val="Heading1"/>
       </w:pPr>
-      <w:bookmarkStart w:id="19" w:name="_Toc330588994"/>
+      <w:bookmarkStart w:id="15" w:name="_Toc330588994"/>
       <w:r>
         <w:lastRenderedPageBreak/>
         <w:t>TextMetal Command Line Reference</w:t>
       </w:r>
-      <w:bookmarkEnd w:id="19"/>
+      <w:bookmarkEnd w:id="15"/>
       <w:r>
         <w:t xml:space="preserve"> </w:t>
       </w:r>
@@ -3727,8 +3239,6 @@
         </w:rPr>
         <w:t>-</w:t>
       </w:r>
-      <w:proofErr w:type="spellStart"/>
-      <w:proofErr w:type="gramStart"/>
       <w:r>
         <w:rPr>
           <w:rStyle w:val="pln"/>
@@ -3737,7 +3247,6 @@
         </w:rPr>
         <w:t>templatefile</w:t>
       </w:r>
-      <w:proofErr w:type="spellEnd"/>
       <w:r>
         <w:rPr>
           <w:rStyle w:val="pun"/>
@@ -3746,32 +3255,107 @@
         </w:rPr>
         <w:t>:</w:t>
       </w:r>
-      <w:proofErr w:type="gramEnd"/>
       <w:r>
         <w:rPr>
           <w:rStyle w:val="str"/>
           <w:rFonts w:ascii="Consolas" w:hAnsi="Consolas" w:cs="Consolas"/>
           <w:color w:val="008800"/>
         </w:rPr>
-        <w:t>"&lt;</w:t>
-      </w:r>
-      <w:proofErr w:type="spellStart"/>
+        <w:t>"&lt;filepath&gt;|?"</w:t>
+      </w:r>
+      <w:r>
+        <w:rPr>
+          <w:rFonts w:ascii="Consolas" w:hAnsi="Consolas" w:cs="Consolas"/>
+          <w:color w:val="000000"/>
+        </w:rPr>
+        <w:br/>
+      </w:r>
+      <w:r>
+        <w:rPr>
+          <w:rStyle w:val="pln"/>
+          <w:rFonts w:ascii="Consolas" w:hAnsi="Consolas" w:cs="Consolas"/>
+          <w:color w:val="000000"/>
+        </w:rPr>
+        <w:t xml:space="preserve">                </w:t>
+      </w:r>
+      <w:r>
+        <w:rPr>
+          <w:rStyle w:val="pun"/>
+          <w:rFonts w:ascii="Consolas" w:hAnsi="Consolas" w:cs="Consolas"/>
+          <w:color w:val="666600"/>
+        </w:rPr>
+        <w:t>-</w:t>
+      </w:r>
+      <w:r>
+        <w:rPr>
+          <w:rStyle w:val="pln"/>
+          <w:rFonts w:ascii="Consolas" w:hAnsi="Consolas" w:cs="Consolas"/>
+          <w:color w:val="000000"/>
+        </w:rPr>
+        <w:t>sourcefile</w:t>
+      </w:r>
+      <w:r>
+        <w:rPr>
+          <w:rStyle w:val="pun"/>
+          <w:rFonts w:ascii="Consolas" w:hAnsi="Consolas" w:cs="Consolas"/>
+          <w:color w:val="666600"/>
+        </w:rPr>
+        <w:t>:</w:t>
+      </w:r>
       <w:r>
         <w:rPr>
           <w:rStyle w:val="str"/>
           <w:rFonts w:ascii="Consolas" w:hAnsi="Consolas" w:cs="Consolas"/>
           <w:color w:val="008800"/>
         </w:rPr>
-        <w:t>filepath</w:t>
-      </w:r>
-      <w:proofErr w:type="spellEnd"/>
+        <w:t>"&lt;filepath&gt;|?"</w:t>
+      </w:r>
+      <w:r>
+        <w:rPr>
+          <w:rFonts w:ascii="Consolas" w:hAnsi="Consolas" w:cs="Consolas"/>
+          <w:color w:val="000000"/>
+        </w:rPr>
+        <w:br/>
+      </w:r>
+      <w:r>
+        <w:rPr>
+          <w:rStyle w:val="pln"/>
+          <w:rFonts w:ascii="Consolas" w:hAnsi="Consolas" w:cs="Consolas"/>
+          <w:color w:val="000000"/>
+        </w:rPr>
+        <w:t xml:space="preserve">                </w:t>
+      </w:r>
+      <w:r>
+        <w:rPr>
+          <w:rStyle w:val="pun"/>
+          <w:rFonts w:ascii="Consolas" w:hAnsi="Consolas" w:cs="Consolas"/>
+          <w:color w:val="666600"/>
+        </w:rPr>
+        <w:t>-</w:t>
+      </w:r>
+      <w:r>
+        <w:rPr>
+          <w:rStyle w:val="pln"/>
+          <w:rFonts w:ascii="Consolas" w:hAnsi="Consolas" w:cs="Consolas"/>
+          <w:color w:val="000000"/>
+        </w:rPr>
+        <w:t>basedir</w:t>
+      </w:r>
+      <w:r>
+        <w:rPr>
+          <w:rStyle w:val="pun"/>
+          <w:rFonts w:ascii="Consolas" w:hAnsi="Consolas" w:cs="Consolas"/>
+          <w:color w:val="666600"/>
+        </w:rPr>
+        <w:t>:</w:t>
+      </w:r>
       <w:r>
         <w:rPr>
           <w:rStyle w:val="str"/>
           <w:rFonts w:ascii="Consolas" w:hAnsi="Consolas" w:cs="Consolas"/>
           <w:color w:val="008800"/>
         </w:rPr>
-        <w:t>&gt;|?"</w:t>
+        <w:t>"&lt;directorypath&gt;|?"</w:t>
       </w:r>
       <w:r>
         <w:rPr>
@@ -3796,17 +3380,14 @@
         </w:rPr>
         <w:t>-</w:t>
       </w:r>
-      <w:proofErr w:type="spellStart"/>
-      <w:proofErr w:type="gramStart"/>
       <w:r>
         <w:rPr>
           <w:rStyle w:val="pln"/>
           <w:rFonts w:ascii="Consolas" w:hAnsi="Consolas" w:cs="Consolas"/>
           <w:color w:val="000000"/>
         </w:rPr>
-        <w:t>sourcefile</w:t>
-      </w:r>
-      <w:proofErr w:type="spellEnd"/>
+        <w:t>sourcestrategy</w:t>
+      </w:r>
       <w:r>
         <w:rPr>
           <w:rStyle w:val="pun"/>
@@ -3815,235 +3396,60 @@
         </w:rPr>
         <w:t>:</w:t>
       </w:r>
-      <w:proofErr w:type="gramEnd"/>
       <w:r>
         <w:rPr>
           <w:rStyle w:val="str"/>
           <w:rFonts w:ascii="Consolas" w:hAnsi="Consolas" w:cs="Consolas"/>
           <w:color w:val="008800"/>
         </w:rPr>
-        <w:t>"&lt;</w:t>
-      </w:r>
-      <w:proofErr w:type="spellStart"/>
+        <w:t>"&lt;asmqualtypename&gt;"</w:t>
+      </w:r>
+      <w:r>
+        <w:rPr>
+          <w:rFonts w:ascii="Consolas" w:hAnsi="Consolas" w:cs="Consolas"/>
+          <w:color w:val="000000"/>
+        </w:rPr>
+        <w:br/>
+      </w:r>
+      <w:r>
+        <w:rPr>
+          <w:rStyle w:val="pln"/>
+          <w:rFonts w:ascii="Consolas" w:hAnsi="Consolas" w:cs="Consolas"/>
+          <w:color w:val="000000"/>
+        </w:rPr>
+        <w:t xml:space="preserve">                </w:t>
+      </w:r>
+      <w:r>
+        <w:rPr>
+          <w:rStyle w:val="pun"/>
+          <w:rFonts w:ascii="Consolas" w:hAnsi="Consolas" w:cs="Consolas"/>
+          <w:color w:val="666600"/>
+        </w:rPr>
+        <w:t>-</w:t>
+      </w:r>
+      <w:r>
+        <w:rPr>
+          <w:rStyle w:val="pln"/>
+          <w:rFonts w:ascii="Consolas" w:hAnsi="Consolas" w:cs="Consolas"/>
+          <w:color w:val="000000"/>
+        </w:rPr>
+        <w:t>strict</w:t>
+      </w:r>
+      <w:r>
+        <w:rPr>
+          <w:rStyle w:val="pun"/>
+          <w:rFonts w:ascii="Consolas" w:hAnsi="Consolas" w:cs="Consolas"/>
+          <w:color w:val="666600"/>
+        </w:rPr>
+        <w:t>:</w:t>
+      </w:r>
       <w:r>
         <w:rPr>
           <w:rStyle w:val="str"/>
           <w:rFonts w:ascii="Consolas" w:hAnsi="Consolas" w:cs="Consolas"/>
           <w:color w:val="008800"/>
         </w:rPr>
-        <w:t>filepath</w:t>
-      </w:r>
-      <w:proofErr w:type="spellEnd"/>
-      <w:r>
-        <w:rPr>
-          <w:rStyle w:val="str"/>
-          <w:rFonts w:ascii="Consolas" w:hAnsi="Consolas" w:cs="Consolas"/>
-          <w:color w:val="008800"/>
-        </w:rPr>
-        <w:t>&gt;|?"</w:t>
-      </w:r>
-      <w:r>
-        <w:rPr>
-          <w:rFonts w:ascii="Consolas" w:hAnsi="Consolas" w:cs="Consolas"/>
-          <w:color w:val="000000"/>
-        </w:rPr>
-        <w:br/>
-      </w:r>
-      <w:r>
-        <w:rPr>
-          <w:rStyle w:val="pln"/>
-          <w:rFonts w:ascii="Consolas" w:hAnsi="Consolas" w:cs="Consolas"/>
-          <w:color w:val="000000"/>
-        </w:rPr>
-        <w:t xml:space="preserve">                </w:t>
-      </w:r>
-      <w:r>
-        <w:rPr>
-          <w:rStyle w:val="pun"/>
-          <w:rFonts w:ascii="Consolas" w:hAnsi="Consolas" w:cs="Consolas"/>
-          <w:color w:val="666600"/>
-        </w:rPr>
-        <w:t>-</w:t>
-      </w:r>
-      <w:proofErr w:type="spellStart"/>
-      <w:proofErr w:type="gramStart"/>
-      <w:r>
-        <w:rPr>
-          <w:rStyle w:val="pln"/>
-          <w:rFonts w:ascii="Consolas" w:hAnsi="Consolas" w:cs="Consolas"/>
-          <w:color w:val="000000"/>
-        </w:rPr>
-        <w:t>basedir</w:t>
-      </w:r>
-      <w:proofErr w:type="spellEnd"/>
-      <w:r>
-        <w:rPr>
-          <w:rStyle w:val="pun"/>
-          <w:rFonts w:ascii="Consolas" w:hAnsi="Consolas" w:cs="Consolas"/>
-          <w:color w:val="666600"/>
-        </w:rPr>
-        <w:t>:</w:t>
-      </w:r>
-      <w:proofErr w:type="gramEnd"/>
-      <w:r>
-        <w:rPr>
-          <w:rStyle w:val="str"/>
-          <w:rFonts w:ascii="Consolas" w:hAnsi="Consolas" w:cs="Consolas"/>
-          <w:color w:val="008800"/>
-        </w:rPr>
-        <w:t>"&lt;</w:t>
-      </w:r>
-      <w:proofErr w:type="spellStart"/>
-      <w:r>
-        <w:rPr>
-          <w:rStyle w:val="str"/>
-          <w:rFonts w:ascii="Consolas" w:hAnsi="Consolas" w:cs="Consolas"/>
-          <w:color w:val="008800"/>
-        </w:rPr>
-        <w:t>directorypath</w:t>
-      </w:r>
-      <w:proofErr w:type="spellEnd"/>
-      <w:r>
-        <w:rPr>
-          <w:rStyle w:val="str"/>
-          <w:rFonts w:ascii="Consolas" w:hAnsi="Consolas" w:cs="Consolas"/>
-          <w:color w:val="008800"/>
-        </w:rPr>
-        <w:t>&gt;|?"</w:t>
-      </w:r>
-      <w:r>
-        <w:rPr>
-          <w:rFonts w:ascii="Consolas" w:hAnsi="Consolas" w:cs="Consolas"/>
-          <w:color w:val="000000"/>
-        </w:rPr>
-        <w:br/>
-      </w:r>
-      <w:r>
-        <w:rPr>
-          <w:rStyle w:val="pln"/>
-          <w:rFonts w:ascii="Consolas" w:hAnsi="Consolas" w:cs="Consolas"/>
-          <w:color w:val="000000"/>
-        </w:rPr>
-        <w:t xml:space="preserve">                </w:t>
-      </w:r>
-      <w:r>
-        <w:rPr>
-          <w:rStyle w:val="pun"/>
-          <w:rFonts w:ascii="Consolas" w:hAnsi="Consolas" w:cs="Consolas"/>
-          <w:color w:val="666600"/>
-        </w:rPr>
-        <w:t>-</w:t>
-      </w:r>
-      <w:proofErr w:type="spellStart"/>
-      <w:proofErr w:type="gramStart"/>
-      <w:r>
-        <w:rPr>
-          <w:rStyle w:val="pln"/>
-          <w:rFonts w:ascii="Consolas" w:hAnsi="Consolas" w:cs="Consolas"/>
-          <w:color w:val="000000"/>
-        </w:rPr>
-        <w:t>sourcestrategy</w:t>
-      </w:r>
-      <w:proofErr w:type="spellEnd"/>
-      <w:r>
-        <w:rPr>
-          <w:rStyle w:val="pun"/>
-          <w:rFonts w:ascii="Consolas" w:hAnsi="Consolas" w:cs="Consolas"/>
-          <w:color w:val="666600"/>
-        </w:rPr>
-        <w:t>:</w:t>
-      </w:r>
-      <w:proofErr w:type="gramEnd"/>
-      <w:r>
-        <w:rPr>
-          <w:rStyle w:val="str"/>
-          <w:rFonts w:ascii="Consolas" w:hAnsi="Consolas" w:cs="Consolas"/>
-          <w:color w:val="008800"/>
-        </w:rPr>
-        <w:t>"&lt;</w:t>
-      </w:r>
-      <w:proofErr w:type="spellStart"/>
-      <w:r>
-        <w:rPr>
-          <w:rStyle w:val="str"/>
-          <w:rFonts w:ascii="Consolas" w:hAnsi="Consolas" w:cs="Consolas"/>
-          <w:color w:val="008800"/>
-        </w:rPr>
-        <w:t>asmqualtypename</w:t>
-      </w:r>
-      <w:proofErr w:type="spellEnd"/>
-      <w:r>
-        <w:rPr>
-          <w:rStyle w:val="str"/>
-          <w:rFonts w:ascii="Consolas" w:hAnsi="Consolas" w:cs="Consolas"/>
-          <w:color w:val="008800"/>
-        </w:rPr>
-        <w:t>&gt;"</w:t>
-      </w:r>
-      <w:r>
-        <w:rPr>
-          <w:rFonts w:ascii="Consolas" w:hAnsi="Consolas" w:cs="Consolas"/>
-          <w:color w:val="000000"/>
-        </w:rPr>
-        <w:br/>
-      </w:r>
-      <w:r>
-        <w:rPr>
-          <w:rStyle w:val="pln"/>
-          <w:rFonts w:ascii="Consolas" w:hAnsi="Consolas" w:cs="Consolas"/>
-          <w:color w:val="000000"/>
-        </w:rPr>
-        <w:t xml:space="preserve">                </w:t>
-      </w:r>
-      <w:r>
-        <w:rPr>
-          <w:rStyle w:val="pun"/>
-          <w:rFonts w:ascii="Consolas" w:hAnsi="Consolas" w:cs="Consolas"/>
-          <w:color w:val="666600"/>
-        </w:rPr>
-        <w:t>-</w:t>
-      </w:r>
-      <w:r>
-        <w:rPr>
-          <w:rStyle w:val="pln"/>
-          <w:rFonts w:ascii="Consolas" w:hAnsi="Consolas" w:cs="Consolas"/>
-          <w:color w:val="000000"/>
-        </w:rPr>
-        <w:t>strict</w:t>
-      </w:r>
-      <w:r>
-        <w:rPr>
-          <w:rStyle w:val="pun"/>
-          <w:rFonts w:ascii="Consolas" w:hAnsi="Consolas" w:cs="Consolas"/>
-          <w:color w:val="666600"/>
-        </w:rPr>
-        <w:t>:</w:t>
-      </w:r>
-      <w:r>
-        <w:rPr>
-          <w:rStyle w:val="str"/>
-          <w:rFonts w:ascii="Consolas" w:hAnsi="Consolas" w:cs="Consolas"/>
-          <w:color w:val="008800"/>
-        </w:rPr>
-        <w:t>"</w:t>
-      </w:r>
-      <w:proofErr w:type="spellStart"/>
-      <w:r>
-        <w:rPr>
-          <w:rStyle w:val="str"/>
-          <w:rFonts w:ascii="Consolas" w:hAnsi="Consolas" w:cs="Consolas"/>
-          <w:color w:val="008800"/>
-        </w:rPr>
-        <w:t>true|false</w:t>
-      </w:r>
-      <w:proofErr w:type="spellEnd"/>
-      <w:r>
-        <w:rPr>
-          <w:rStyle w:val="str"/>
-          <w:rFonts w:ascii="Consolas" w:hAnsi="Consolas" w:cs="Consolas"/>
-          <w:color w:val="008800"/>
-        </w:rPr>
-        <w:t>"</w:t>
+        <w:t>"true|false"</w:t>
       </w:r>
     </w:p>
     <w:p/>
@@ -4210,7 +3616,6 @@
                 <w:color w:val="000000"/>
               </w:rPr>
             </w:pPr>
-            <w:proofErr w:type="spellStart"/>
             <w:r>
               <w:rPr>
                 <w:rFonts w:eastAsia="Times New Roman" w:cstheme="minorHAnsi"/>
@@ -4218,7 +3623,6 @@
               </w:rPr>
               <w:t>templatefile</w:t>
             </w:r>
-            <w:proofErr w:type="spellEnd"/>
           </w:p>
         </w:tc>
         <w:tc>
@@ -4287,23 +3691,7 @@
                 <w:rFonts w:eastAsia="Times New Roman" w:cstheme="minorHAnsi"/>
                 <w:color w:val="000000"/>
               </w:rPr>
-              <w:t xml:space="preserve">A file path to the TextMetal template to use. The path is </w:t>
-            </w:r>
-            <w:proofErr w:type="spellStart"/>
-            <w:r>
-              <w:rPr>
-                <w:rFonts w:eastAsia="Times New Roman" w:cstheme="minorHAnsi"/>
-                <w:color w:val="000000"/>
-              </w:rPr>
-              <w:t>canonicalized</w:t>
-            </w:r>
-            <w:proofErr w:type="spellEnd"/>
-            <w:r>
-              <w:rPr>
-                <w:rFonts w:eastAsia="Times New Roman" w:cstheme="minorHAnsi"/>
-                <w:color w:val="000000"/>
-              </w:rPr>
-              <w:t>, relative to the current directory.</w:t>
+              <w:t>A file path to the TextMetal template to use. The path is canonicalized, relative to the current directory.</w:t>
             </w:r>
           </w:p>
         </w:tc>
@@ -4338,7 +3726,6 @@
                 <w:color w:val="000000"/>
               </w:rPr>
             </w:pPr>
-            <w:proofErr w:type="spellStart"/>
             <w:r>
               <w:rPr>
                 <w:rFonts w:eastAsia="Times New Roman" w:cstheme="minorHAnsi"/>
@@ -4346,7 +3733,6 @@
               </w:rPr>
               <w:t>sourcefile</w:t>
             </w:r>
-            <w:proofErr w:type="spellEnd"/>
           </w:p>
         </w:tc>
         <w:tc>
@@ -4415,23 +3801,7 @@
                 <w:rFonts w:eastAsia="Times New Roman" w:cstheme="minorHAnsi"/>
                 <w:color w:val="000000"/>
               </w:rPr>
-              <w:t xml:space="preserve">A source strategy dependent value used to identify which source to use. If the source strategy expects a file path, then path is </w:t>
-            </w:r>
-            <w:proofErr w:type="spellStart"/>
-            <w:r>
-              <w:rPr>
-                <w:rFonts w:eastAsia="Times New Roman" w:cstheme="minorHAnsi"/>
-                <w:color w:val="000000"/>
-              </w:rPr>
-              <w:t>canonicalized</w:t>
-            </w:r>
-            <w:proofErr w:type="spellEnd"/>
-            <w:r>
-              <w:rPr>
-                <w:rFonts w:eastAsia="Times New Roman" w:cstheme="minorHAnsi"/>
-                <w:color w:val="000000"/>
-              </w:rPr>
-              <w:t>, relative to the current directory. If the source strategy operates on a database, then it will expect a provider specific connection string instead.</w:t>
+              <w:t>A source strategy dependent value used to identify which source to use. If the source strategy expects a file path, then path is canonicalized, relative to the current directory. If the source strategy operates on a database, then it will expect a provider specific connection string instead.</w:t>
             </w:r>
           </w:p>
         </w:tc>
@@ -4466,7 +3836,6 @@
                 <w:color w:val="000000"/>
               </w:rPr>
             </w:pPr>
-            <w:proofErr w:type="spellStart"/>
             <w:r>
               <w:rPr>
                 <w:rFonts w:eastAsia="Times New Roman" w:cstheme="minorHAnsi"/>
@@ -4474,7 +3843,6 @@
               </w:rPr>
               <w:t>basedir</w:t>
             </w:r>
-            <w:proofErr w:type="spellEnd"/>
           </w:p>
         </w:tc>
         <w:tc>
@@ -4543,39 +3911,7 @@
                 <w:rFonts w:eastAsia="Times New Roman" w:cstheme="minorHAnsi"/>
                 <w:color w:val="000000"/>
               </w:rPr>
-              <w:t xml:space="preserve">The output directory path where output artifacts are rooted. The path is </w:t>
-            </w:r>
-            <w:proofErr w:type="spellStart"/>
-            <w:r>
-              <w:rPr>
-                <w:rFonts w:eastAsia="Times New Roman" w:cstheme="minorHAnsi"/>
-                <w:color w:val="000000"/>
-              </w:rPr>
-              <w:t>canonicalized</w:t>
-            </w:r>
-            <w:proofErr w:type="spellEnd"/>
-            <w:r>
-              <w:rPr>
-                <w:rFonts w:eastAsia="Times New Roman" w:cstheme="minorHAnsi"/>
-                <w:color w:val="000000"/>
-              </w:rPr>
-              <w:t xml:space="preserve">, relative to the current directory. If any part of the path does not exist, an attempt to create it will occur. Templates may define sub-directories and files using the </w:t>
-            </w:r>
-            <w:proofErr w:type="spellStart"/>
-            <w:r>
-              <w:rPr>
-                <w:rFonts w:eastAsia="Times New Roman" w:cstheme="minorHAnsi"/>
-                <w:color w:val="000000"/>
-              </w:rPr>
-              <w:t>OutputScopeConstruct</w:t>
-            </w:r>
-            <w:proofErr w:type="spellEnd"/>
-            <w:r>
-              <w:rPr>
-                <w:rFonts w:eastAsia="Times New Roman" w:cstheme="minorHAnsi"/>
-                <w:color w:val="000000"/>
-              </w:rPr>
-              <w:t>.</w:t>
+              <w:t>The output directory path where output artifacts are rooted. The path is canonicalized, relative to the current directory. If any part of the path does not exist, an attempt to create it will occur. Templates may define sub-directories and files using the OutputScopeConstruct.</w:t>
             </w:r>
           </w:p>
         </w:tc>
@@ -4610,7 +3946,6 @@
                 <w:color w:val="000000"/>
               </w:rPr>
             </w:pPr>
-            <w:proofErr w:type="spellStart"/>
             <w:r>
               <w:rPr>
                 <w:rFonts w:eastAsia="Times New Roman" w:cstheme="minorHAnsi"/>
@@ -4618,7 +3953,6 @@
               </w:rPr>
               <w:t>sourcestrategy</w:t>
             </w:r>
-            <w:proofErr w:type="spellEnd"/>
           </w:p>
         </w:tc>
         <w:tc>
@@ -4687,23 +4021,7 @@
                 <w:rFonts w:eastAsia="Times New Roman" w:cstheme="minorHAnsi"/>
                 <w:color w:val="000000"/>
               </w:rPr>
-              <w:t>An assembly qualified type name indicating the source strategy to leverage. The type must implement the '</w:t>
-            </w:r>
-            <w:proofErr w:type="spellStart"/>
-            <w:r>
-              <w:rPr>
-                <w:rFonts w:eastAsia="Times New Roman" w:cstheme="minorHAnsi"/>
-                <w:color w:val="000000"/>
-              </w:rPr>
-              <w:t>TextMetal.Core.SourceModel.ISourceStrategy</w:t>
-            </w:r>
-            <w:proofErr w:type="spellEnd"/>
-            <w:r>
-              <w:rPr>
-                <w:rFonts w:eastAsia="Times New Roman" w:cstheme="minorHAnsi"/>
-                <w:color w:val="000000"/>
-              </w:rPr>
-              <w:t>' interface.</w:t>
+              <w:t>An assembly qualified type name indicating the source strategy to leverage. The type must implement the 'TextMetal.Core.SourceModel.ISourceStrategy' interface.</w:t>
             </w:r>
           </w:p>
         </w:tc>
@@ -4813,23 +4131,7 @@
                 <w:rFonts w:eastAsia="Times New Roman" w:cstheme="minorHAnsi"/>
                 <w:color w:val="000000"/>
               </w:rPr>
-              <w:t xml:space="preserve">A </w:t>
-            </w:r>
-            <w:proofErr w:type="spellStart"/>
-            <w:r>
-              <w:rPr>
-                <w:rFonts w:eastAsia="Times New Roman" w:cstheme="minorHAnsi"/>
-                <w:color w:val="000000"/>
-              </w:rPr>
-              <w:t>boolean</w:t>
-            </w:r>
-            <w:proofErr w:type="spellEnd"/>
-            <w:r>
-              <w:rPr>
-                <w:rFonts w:eastAsia="Times New Roman" w:cstheme="minorHAnsi"/>
-                <w:color w:val="000000"/>
-              </w:rPr>
-              <w:t xml:space="preserve"> value {true | false} indicating whether to enforce strict matching semantics. It is recommended that this be set to 'true'.</w:t>
+              <w:t>A boolean value {true | false} indicating whether to enforce strict matching semantics. It is recommended that this be set to 'true'.</w:t>
             </w:r>
           </w:p>
         </w:tc>
@@ -4837,8 +4139,8 @@
     </w:tbl>
     <w:p/>
     <w:sectPr>
-      <w:headerReference w:type="default" r:id="rId10"/>
-      <w:footerReference w:type="default" r:id="rId11"/>
+      <w:headerReference w:type="default" r:id="rId9"/>
+      <w:footerReference w:type="default" r:id="rId10"/>
       <w:pgSz w:w="12240" w:h="15840"/>
       <w:pgMar w:top="1440" w:right="1440" w:bottom="1440" w:left="1440" w:header="720" w:footer="720" w:gutter="0"/>
       <w:cols w:space="720"/>
@@ -4849,7 +4151,7 @@
 </file>
 
 <file path=word/endnotes.xml><?xml version="1.0" encoding="utf-8"?>
-<w:endnotes xmlns:wpc="http://schemas.microsoft.com/office/word/2010/wordprocessingCanvas" xmlns:mc="http://schemas.openxmlformats.org/markup-compatibility/2006" xmlns:o="urn:schemas-microsoft-com:office:office" xmlns:r="http://schemas.openxmlformats.org/officeDocument/2006/relationships" xmlns:m="http://schemas.openxmlformats.org/officeDocument/2006/math" xmlns:v="urn:schemas-microsoft-com:vml" xmlns:wp14="http://schemas.microsoft.com/office/word/2010/wordprocessingDrawing" xmlns:wp="http://schemas.openxmlformats.org/drawingml/2006/wordprocessingDrawing" xmlns:w10="urn:schemas-microsoft-com:office:word" xmlns:w="http://schemas.openxmlformats.org/wordprocessingml/2006/main" xmlns:w14="http://schemas.microsoft.com/office/word/2010/wordml" xmlns:wpg="http://schemas.microsoft.com/office/word/2010/wordprocessingGroup" xmlns:wpi="http://schemas.microsoft.com/office/word/2010/wordprocessingInk" xmlns:wne="http://schemas.microsoft.com/office/word/2006/wordml" xmlns:wps="http://schemas.microsoft.com/office/word/2010/wordprocessingShape" mc:Ignorable="w14 wp14">
+<w:endnotes xmlns:wpc="http://schemas.microsoft.com/office/word/2010/wordprocessingCanvas" xmlns:mc="http://schemas.openxmlformats.org/markup-compatibility/2006" xmlns:o="urn:schemas-microsoft-com:office:office" xmlns:r="http://schemas.openxmlformats.org/officeDocument/2006/relationships" xmlns:m="http://schemas.openxmlformats.org/officeDocument/2006/math" xmlns:v="urn:schemas-microsoft-com:vml" xmlns:wp14="http://schemas.microsoft.com/office/word/2010/wordprocessingDrawing" xmlns:wp="http://schemas.openxmlformats.org/drawingml/2006/wordprocessingDrawing" xmlns:w10="urn:schemas-microsoft-com:office:word" xmlns:w="http://schemas.openxmlformats.org/wordprocessingml/2006/main" xmlns:w14="http://schemas.microsoft.com/office/word/2010/wordml" xmlns:w15="http://schemas.microsoft.com/office/word/2012/wordml" xmlns:wpg="http://schemas.microsoft.com/office/word/2010/wordprocessingGroup" xmlns:wpi="http://schemas.microsoft.com/office/word/2010/wordprocessingInk" xmlns:wne="http://schemas.microsoft.com/office/word/2006/wordml" xmlns:wps="http://schemas.microsoft.com/office/word/2010/wordprocessingShape" mc:Ignorable="w14 w15 wp14">
   <w:endnote w:type="separator" w:id="-1">
     <w:p>
       <w:pPr>
@@ -4874,7 +4176,7 @@
 </file>
 
 <file path=word/footer1.xml><?xml version="1.0" encoding="utf-8"?>
-<w:ftr xmlns:wpc="http://schemas.microsoft.com/office/word/2010/wordprocessingCanvas" xmlns:mc="http://schemas.openxmlformats.org/markup-compatibility/2006" xmlns:o="urn:schemas-microsoft-com:office:office" xmlns:r="http://schemas.openxmlformats.org/officeDocument/2006/relationships" xmlns:m="http://schemas.openxmlformats.org/officeDocument/2006/math" xmlns:v="urn:schemas-microsoft-com:vml" xmlns:wp14="http://schemas.microsoft.com/office/word/2010/wordprocessingDrawing" xmlns:wp="http://schemas.openxmlformats.org/drawingml/2006/wordprocessingDrawing" xmlns:w10="urn:schemas-microsoft-com:office:word" xmlns:w="http://schemas.openxmlformats.org/wordprocessingml/2006/main" xmlns:w14="http://schemas.microsoft.com/office/word/2010/wordml" xmlns:wpg="http://schemas.microsoft.com/office/word/2010/wordprocessingGroup" xmlns:wpi="http://schemas.microsoft.com/office/word/2010/wordprocessingInk" xmlns:wne="http://schemas.microsoft.com/office/word/2006/wordml" xmlns:wps="http://schemas.microsoft.com/office/word/2010/wordprocessingShape" mc:Ignorable="w14 wp14">
+<w:ftr xmlns:wpc="http://schemas.microsoft.com/office/word/2010/wordprocessingCanvas" xmlns:mc="http://schemas.openxmlformats.org/markup-compatibility/2006" xmlns:o="urn:schemas-microsoft-com:office:office" xmlns:r="http://schemas.openxmlformats.org/officeDocument/2006/relationships" xmlns:m="http://schemas.openxmlformats.org/officeDocument/2006/math" xmlns:v="urn:schemas-microsoft-com:vml" xmlns:wp14="http://schemas.microsoft.com/office/word/2010/wordprocessingDrawing" xmlns:wp="http://schemas.openxmlformats.org/drawingml/2006/wordprocessingDrawing" xmlns:w10="urn:schemas-microsoft-com:office:word" xmlns:w="http://schemas.openxmlformats.org/wordprocessingml/2006/main" xmlns:w14="http://schemas.microsoft.com/office/word/2010/wordml" xmlns:w15="http://schemas.microsoft.com/office/word/2012/wordml" xmlns:wpg="http://schemas.microsoft.com/office/word/2010/wordprocessingGroup" xmlns:wpi="http://schemas.microsoft.com/office/word/2010/wordprocessingInk" xmlns:wne="http://schemas.microsoft.com/office/word/2006/wordml" xmlns:wps="http://schemas.microsoft.com/office/word/2010/wordprocessingShape" mc:Ignorable="w14 w15 wp14">
   <w:sdt>
     <w:sdtPr>
       <w:id w:val="-234391806"/>
@@ -4894,27 +4196,17 @@
           <w:pStyle w:val="Footer"/>
           <w:jc w:val="center"/>
         </w:pPr>
-        <w:proofErr w:type="spellStart"/>
         <w:r>
-          <w:t>TextMetal</w:t>
-        </w:r>
-        <w:proofErr w:type="spellEnd"/>
-        <w:r>
-          <w:t xml:space="preserve">: </w:t>
+          <w:t xml:space="preserve">TextMetal: </w:t>
         </w:r>
         <w:r>
-          <w:t>Copyright ©2002-2013</w:t>
+          <w:t>Copyright ©2002-201</w:t>
         </w:r>
         <w:r>
-          <w:t xml:space="preserve"> Daniel </w:t>
+          <w:t>4</w:t>
         </w:r>
-        <w:proofErr w:type="spellStart"/>
         <w:r>
-          <w:t>Bullington</w:t>
-        </w:r>
-        <w:proofErr w:type="spellEnd"/>
-        <w:r>
-          <w:t xml:space="preserve"> (dpbullington@gmail.com)</w:t>
+          <w:t xml:space="preserve"> Daniel Bullington (dpbullington@gmail.com)</w:t>
         </w:r>
       </w:p>
       <w:p>
@@ -4935,7 +4227,7 @@
           <w:rPr>
             <w:noProof/>
           </w:rPr>
-          <w:t>10</w:t>
+          <w:t>7</w:t>
         </w:r>
         <w:r>
           <w:rPr>
@@ -4955,7 +4247,7 @@
 </file>
 
 <file path=word/footnotes.xml><?xml version="1.0" encoding="utf-8"?>
-<w:footnotes xmlns:wpc="http://schemas.microsoft.com/office/word/2010/wordprocessingCanvas" xmlns:mc="http://schemas.openxmlformats.org/markup-compatibility/2006" xmlns:o="urn:schemas-microsoft-com:office:office" xmlns:r="http://schemas.openxmlformats.org/officeDocument/2006/relationships" xmlns:m="http://schemas.openxmlformats.org/officeDocument/2006/math" xmlns:v="urn:schemas-microsoft-com:vml" xmlns:wp14="http://schemas.microsoft.com/office/word/2010/wordprocessingDrawing" xmlns:wp="http://schemas.openxmlformats.org/drawingml/2006/wordprocessingDrawing" xmlns:w10="urn:schemas-microsoft-com:office:word" xmlns:w="http://schemas.openxmlformats.org/wordprocessingml/2006/main" xmlns:w14="http://schemas.microsoft.com/office/word/2010/wordml" xmlns:wpg="http://schemas.microsoft.com/office/word/2010/wordprocessingGroup" xmlns:wpi="http://schemas.microsoft.com/office/word/2010/wordprocessingInk" xmlns:wne="http://schemas.microsoft.com/office/word/2006/wordml" xmlns:wps="http://schemas.microsoft.com/office/word/2010/wordprocessingShape" mc:Ignorable="w14 wp14">
+<w:footnotes xmlns:wpc="http://schemas.microsoft.com/office/word/2010/wordprocessingCanvas" xmlns:mc="http://schemas.openxmlformats.org/markup-compatibility/2006" xmlns:o="urn:schemas-microsoft-com:office:office" xmlns:r="http://schemas.openxmlformats.org/officeDocument/2006/relationships" xmlns:m="http://schemas.openxmlformats.org/officeDocument/2006/math" xmlns:v="urn:schemas-microsoft-com:vml" xmlns:wp14="http://schemas.microsoft.com/office/word/2010/wordprocessingDrawing" xmlns:wp="http://schemas.openxmlformats.org/drawingml/2006/wordprocessingDrawing" xmlns:w10="urn:schemas-microsoft-com:office:word" xmlns:w="http://schemas.openxmlformats.org/wordprocessingml/2006/main" xmlns:w14="http://schemas.microsoft.com/office/word/2010/wordml" xmlns:w15="http://schemas.microsoft.com/office/word/2012/wordml" xmlns:wpg="http://schemas.microsoft.com/office/word/2010/wordprocessingGroup" xmlns:wpi="http://schemas.microsoft.com/office/word/2010/wordprocessingInk" xmlns:wne="http://schemas.microsoft.com/office/word/2006/wordml" xmlns:wps="http://schemas.microsoft.com/office/word/2010/wordprocessingShape" mc:Ignorable="w14 w15 wp14">
   <w:footnote w:type="separator" w:id="-1">
     <w:p>
       <w:pPr>
@@ -4980,28 +4272,26 @@
 </file>
 
 <file path=word/header1.xml><?xml version="1.0" encoding="utf-8"?>
-<w:hdr xmlns:wpc="http://schemas.microsoft.com/office/word/2010/wordprocessingCanvas" xmlns:mc="http://schemas.openxmlformats.org/markup-compatibility/2006" xmlns:o="urn:schemas-microsoft-com:office:office" xmlns:r="http://schemas.openxmlformats.org/officeDocument/2006/relationships" xmlns:m="http://schemas.openxmlformats.org/officeDocument/2006/math" xmlns:v="urn:schemas-microsoft-com:vml" xmlns:wp14="http://schemas.microsoft.com/office/word/2010/wordprocessingDrawing" xmlns:wp="http://schemas.openxmlformats.org/drawingml/2006/wordprocessingDrawing" xmlns:w10="urn:schemas-microsoft-com:office:word" xmlns:w="http://schemas.openxmlformats.org/wordprocessingml/2006/main" xmlns:w14="http://schemas.microsoft.com/office/word/2010/wordml" xmlns:wpg="http://schemas.microsoft.com/office/word/2010/wordprocessingGroup" xmlns:wpi="http://schemas.microsoft.com/office/word/2010/wordprocessingInk" xmlns:wne="http://schemas.microsoft.com/office/word/2006/wordml" xmlns:wps="http://schemas.microsoft.com/office/word/2010/wordprocessingShape" mc:Ignorable="w14 wp14">
+<w:hdr xmlns:wpc="http://schemas.microsoft.com/office/word/2010/wordprocessingCanvas" xmlns:mc="http://schemas.openxmlformats.org/markup-compatibility/2006" xmlns:o="urn:schemas-microsoft-com:office:office" xmlns:r="http://schemas.openxmlformats.org/officeDocument/2006/relationships" xmlns:m="http://schemas.openxmlformats.org/officeDocument/2006/math" xmlns:v="urn:schemas-microsoft-com:vml" xmlns:wp14="http://schemas.microsoft.com/office/word/2010/wordprocessingDrawing" xmlns:wp="http://schemas.openxmlformats.org/drawingml/2006/wordprocessingDrawing" xmlns:w10="urn:schemas-microsoft-com:office:word" xmlns:w="http://schemas.openxmlformats.org/wordprocessingml/2006/main" xmlns:w14="http://schemas.microsoft.com/office/word/2010/wordml" xmlns:w15="http://schemas.microsoft.com/office/word/2012/wordml" xmlns:wpg="http://schemas.microsoft.com/office/word/2010/wordprocessingGroup" xmlns:wpi="http://schemas.microsoft.com/office/word/2010/wordprocessingInk" xmlns:wne="http://schemas.microsoft.com/office/word/2006/wordml" xmlns:wps="http://schemas.microsoft.com/office/word/2010/wordprocessingShape" mc:Ignorable="w14 w15 wp14">
   <w:p>
     <w:pPr>
       <w:pStyle w:val="Header"/>
     </w:pPr>
-    <w:proofErr w:type="spellStart"/>
     <w:r>
-      <w:t>TextMetal</w:t>
-    </w:r>
-    <w:proofErr w:type="spellEnd"/>
-    <w:r>
-      <w:t xml:space="preserve"> v</w:t>
+      <w:t>TextMetal v</w:t>
     </w:r>
     <w:r>
-      <w:t>5.0.0</w:t>
+      <w:t>6</w:t>
+    </w:r>
+    <w:r>
+      <w:t>.0.0</w:t>
     </w:r>
   </w:p>
 </w:hdr>
 </file>
 
 <file path=word/numbering.xml><?xml version="1.0" encoding="utf-8"?>
-<w:numbering xmlns:wpc="http://schemas.microsoft.com/office/word/2010/wordprocessingCanvas" xmlns:mc="http://schemas.openxmlformats.org/markup-compatibility/2006" xmlns:o="urn:schemas-microsoft-com:office:office" xmlns:r="http://schemas.openxmlformats.org/officeDocument/2006/relationships" xmlns:m="http://schemas.openxmlformats.org/officeDocument/2006/math" xmlns:v="urn:schemas-microsoft-com:vml" xmlns:wp14="http://schemas.microsoft.com/office/word/2010/wordprocessingDrawing" xmlns:wp="http://schemas.openxmlformats.org/drawingml/2006/wordprocessingDrawing" xmlns:w10="urn:schemas-microsoft-com:office:word" xmlns:w="http://schemas.openxmlformats.org/wordprocessingml/2006/main" xmlns:w14="http://schemas.microsoft.com/office/word/2010/wordml" xmlns:wpg="http://schemas.microsoft.com/office/word/2010/wordprocessingGroup" xmlns:wpi="http://schemas.microsoft.com/office/word/2010/wordprocessingInk" xmlns:wne="http://schemas.microsoft.com/office/word/2006/wordml" xmlns:wps="http://schemas.microsoft.com/office/word/2010/wordprocessingShape" mc:Ignorable="w14 wp14">
+<w:numbering xmlns:wpc="http://schemas.microsoft.com/office/word/2010/wordprocessingCanvas" xmlns:mc="http://schemas.openxmlformats.org/markup-compatibility/2006" xmlns:o="urn:schemas-microsoft-com:office:office" xmlns:r="http://schemas.openxmlformats.org/officeDocument/2006/relationships" xmlns:m="http://schemas.openxmlformats.org/officeDocument/2006/math" xmlns:v="urn:schemas-microsoft-com:vml" xmlns:wp14="http://schemas.microsoft.com/office/word/2010/wordprocessingDrawing" xmlns:wp="http://schemas.openxmlformats.org/drawingml/2006/wordprocessingDrawing" xmlns:w10="urn:schemas-microsoft-com:office:word" xmlns:w="http://schemas.openxmlformats.org/wordprocessingml/2006/main" xmlns:w14="http://schemas.microsoft.com/office/word/2010/wordml" xmlns:w15="http://schemas.microsoft.com/office/word/2012/wordml" xmlns:wpg="http://schemas.microsoft.com/office/word/2010/wordprocessingGroup" xmlns:wpi="http://schemas.microsoft.com/office/word/2010/wordprocessingInk" xmlns:wne="http://schemas.microsoft.com/office/word/2006/wordml" xmlns:wps="http://schemas.microsoft.com/office/word/2010/wordprocessingShape" mc:Ignorable="w14 w15 wp14">
   <w:abstractNum w:abstractNumId="0">
     <w:nsid w:val="0F1673E8"/>
     <w:multiLevelType w:val="hybridMultilevel"/>
@@ -5718,6 +5008,92 @@
     </w:lvl>
   </w:abstractNum>
   <w:abstractNum w:abstractNumId="8">
+    <w:nsid w:val="42190283"/>
+    <w:multiLevelType w:val="hybridMultilevel"/>
+    <w:tmpl w:val="D25C9FE0"/>
+    <w:lvl w:ilvl="0" w:tplc="0409000F">
+      <w:start w:val="1"/>
+      <w:numFmt w:val="decimal"/>
+      <w:lvlText w:val="%1."/>
+      <w:lvlJc w:val="left"/>
+      <w:pPr>
+        <w:ind w:left="720" w:hanging="360"/>
+      </w:pPr>
+    </w:lvl>
+    <w:lvl w:ilvl="1" w:tplc="04090019" w:tentative="1">
+      <w:start w:val="1"/>
+      <w:numFmt w:val="lowerLetter"/>
+      <w:lvlText w:val="%2."/>
+      <w:lvlJc w:val="left"/>
+      <w:pPr>
+        <w:ind w:left="1440" w:hanging="360"/>
+      </w:pPr>
+    </w:lvl>
+    <w:lvl w:ilvl="2" w:tplc="0409001B" w:tentative="1">
+      <w:start w:val="1"/>
+      <w:numFmt w:val="lowerRoman"/>
+      <w:lvlText w:val="%3."/>
+      <w:lvlJc w:val="right"/>
+      <w:pPr>
+        <w:ind w:left="2160" w:hanging="180"/>
+      </w:pPr>
+    </w:lvl>
+    <w:lvl w:ilvl="3" w:tplc="0409000F" w:tentative="1">
+      <w:start w:val="1"/>
+      <w:numFmt w:val="decimal"/>
+      <w:lvlText w:val="%4."/>
+      <w:lvlJc w:val="left"/>
+      <w:pPr>
+        <w:ind w:left="2880" w:hanging="360"/>
+      </w:pPr>
+    </w:lvl>
+    <w:lvl w:ilvl="4" w:tplc="04090019" w:tentative="1">
+      <w:start w:val="1"/>
+      <w:numFmt w:val="lowerLetter"/>
+      <w:lvlText w:val="%5."/>
+      <w:lvlJc w:val="left"/>
+      <w:pPr>
+        <w:ind w:left="3600" w:hanging="360"/>
+      </w:pPr>
+    </w:lvl>
+    <w:lvl w:ilvl="5" w:tplc="0409001B" w:tentative="1">
+      <w:start w:val="1"/>
+      <w:numFmt w:val="lowerRoman"/>
+      <w:lvlText w:val="%6."/>
+      <w:lvlJc w:val="right"/>
+      <w:pPr>
+        <w:ind w:left="4320" w:hanging="180"/>
+      </w:pPr>
+    </w:lvl>
+    <w:lvl w:ilvl="6" w:tplc="0409000F" w:tentative="1">
+      <w:start w:val="1"/>
+      <w:numFmt w:val="decimal"/>
+      <w:lvlText w:val="%7."/>
+      <w:lvlJc w:val="left"/>
+      <w:pPr>
+        <w:ind w:left="5040" w:hanging="360"/>
+      </w:pPr>
+    </w:lvl>
+    <w:lvl w:ilvl="7" w:tplc="04090019" w:tentative="1">
+      <w:start w:val="1"/>
+      <w:numFmt w:val="lowerLetter"/>
+      <w:lvlText w:val="%8."/>
+      <w:lvlJc w:val="left"/>
+      <w:pPr>
+        <w:ind w:left="5760" w:hanging="360"/>
+      </w:pPr>
+    </w:lvl>
+    <w:lvl w:ilvl="8" w:tplc="0409001B" w:tentative="1">
+      <w:start w:val="1"/>
+      <w:numFmt w:val="lowerRoman"/>
+      <w:lvlText w:val="%9."/>
+      <w:lvlJc w:val="right"/>
+      <w:pPr>
+        <w:ind w:left="6480" w:hanging="180"/>
+      </w:pPr>
+    </w:lvl>
+  </w:abstractNum>
+  <w:abstractNum w:abstractNumId="9">
     <w:nsid w:val="54335EE1"/>
     <w:multiLevelType w:val="hybridMultilevel"/>
     <w:tmpl w:val="57AE245A"/>
@@ -5803,7 +5179,7 @@
       </w:pPr>
     </w:lvl>
   </w:abstractNum>
-  <w:abstractNum w:abstractNumId="9">
+  <w:abstractNum w:abstractNumId="10">
     <w:nsid w:val="6D7451D2"/>
     <w:multiLevelType w:val="hybridMultilevel"/>
     <w:tmpl w:val="42C61064"/>
@@ -5899,7 +5275,7 @@
     <w:abstractNumId w:val="6"/>
   </w:num>
   <w:num w:numId="4">
-    <w:abstractNumId w:val="9"/>
+    <w:abstractNumId w:val="10"/>
   </w:num>
   <w:num w:numId="5">
     <w:abstractNumId w:val="2"/>
@@ -5914,16 +5290,19 @@
     <w:abstractNumId w:val="0"/>
   </w:num>
   <w:num w:numId="9">
-    <w:abstractNumId w:val="8"/>
+    <w:abstractNumId w:val="9"/>
   </w:num>
   <w:num w:numId="10">
     <w:abstractNumId w:val="5"/>
+  </w:num>
+  <w:num w:numId="11">
+    <w:abstractNumId w:val="8"/>
   </w:num>
 </w:numbering>
 </file>
 
 <file path=word/styles.xml><?xml version="1.0" encoding="utf-8"?>
-<w:styles xmlns:mc="http://schemas.openxmlformats.org/markup-compatibility/2006" xmlns:r="http://schemas.openxmlformats.org/officeDocument/2006/relationships" xmlns:w="http://schemas.openxmlformats.org/wordprocessingml/2006/main" xmlns:w14="http://schemas.microsoft.com/office/word/2010/wordml" mc:Ignorable="w14">
+<w:styles xmlns:mc="http://schemas.openxmlformats.org/markup-compatibility/2006" xmlns:r="http://schemas.openxmlformats.org/officeDocument/2006/relationships" xmlns:w="http://schemas.openxmlformats.org/wordprocessingml/2006/main" xmlns:w14="http://schemas.microsoft.com/office/word/2010/wordml" xmlns:w15="http://schemas.microsoft.com/office/word/2012/wordml" mc:Ignorable="w14 w15">
   <w:docDefaults>
     <w:rPrDefault>
       <w:rPr>
@@ -5939,620 +5318,378 @@
       </w:pPr>
     </w:pPrDefault>
   </w:docDefaults>
-  <w:latentStyles w:defLockedState="0" w:defUIPriority="99" w:defSemiHidden="1" w:defUnhideWhenUsed="1" w:defQFormat="0" w:count="267">
-    <w:lsdException w:name="Normal" w:semiHidden="0" w:uiPriority="0" w:unhideWhenUsed="0" w:qFormat="1"/>
-    <w:lsdException w:name="heading 1" w:semiHidden="0" w:uiPriority="9" w:unhideWhenUsed="0" w:qFormat="1"/>
-    <w:lsdException w:name="heading 2" w:uiPriority="9" w:qFormat="1"/>
-    <w:lsdException w:name="heading 3" w:uiPriority="9" w:qFormat="1"/>
-    <w:lsdException w:name="heading 4" w:uiPriority="9" w:qFormat="1"/>
-    <w:lsdException w:name="heading 5" w:uiPriority="9" w:qFormat="1"/>
-    <w:lsdException w:name="heading 6" w:uiPriority="9" w:qFormat="1"/>
-    <w:lsdException w:name="heading 7" w:uiPriority="9" w:qFormat="1"/>
-    <w:lsdException w:name="heading 8" w:uiPriority="9" w:qFormat="1"/>
-    <w:lsdException w:name="heading 9" w:uiPriority="9" w:qFormat="1"/>
-    <w:lsdException w:name="toc 1" w:uiPriority="39"/>
-    <w:lsdException w:name="toc 2" w:uiPriority="39"/>
-    <w:lsdException w:name="toc 3" w:uiPriority="39"/>
-    <w:lsdException w:name="toc 4" w:uiPriority="39"/>
-    <w:lsdException w:name="toc 5" w:uiPriority="39"/>
-    <w:lsdException w:name="toc 6" w:uiPriority="39"/>
-    <w:lsdException w:name="toc 7" w:uiPriority="39"/>
-    <w:lsdException w:name="toc 8" w:uiPriority="39"/>
-    <w:lsdException w:name="toc 9" w:uiPriority="39"/>
-    <w:lsdException w:name="caption" w:uiPriority="35" w:qFormat="1"/>
-    <w:lsdException w:name="Title" w:semiHidden="0" w:uiPriority="10" w:unhideWhenUsed="0" w:qFormat="1"/>
-    <w:lsdException w:name="Default Paragraph Font" w:uiPriority="1"/>
-    <w:lsdException w:name="Subtitle" w:semiHidden="0" w:uiPriority="11" w:unhideWhenUsed="0" w:qFormat="1"/>
-    <w:lsdException w:name="Strong" w:semiHidden="0" w:uiPriority="22" w:unhideWhenUsed="0" w:qFormat="1"/>
-    <w:lsdException w:name="Emphasis" w:semiHidden="0" w:uiPriority="20" w:unhideWhenUsed="0" w:qFormat="1"/>
-    <w:lsdException w:name="Table Grid" w:semiHidden="0" w:uiPriority="59" w:unhideWhenUsed="0"/>
-    <w:lsdException w:name="Placeholder Text" w:unhideWhenUsed="0"/>
-    <w:lsdException w:name="No Spacing" w:semiHidden="0" w:uiPriority="1" w:unhideWhenUsed="0" w:qFormat="1"/>
-    <w:lsdException w:name="Light Shading" w:semiHidden="0" w:uiPriority="60" w:unhideWhenUsed="0"/>
-    <w:lsdException w:name="Light List" w:semiHidden="0" w:uiPriority="61" w:unhideWhenUsed="0"/>
-    <w:lsdException w:name="Light Grid" w:semiHidden="0" w:uiPriority="62" w:unhideWhenUsed="0"/>
-    <w:lsdException w:name="Medium Shading 1" w:semiHidden="0" w:uiPriority="63" w:unhideWhenUsed="0"/>
-    <w:lsdException w:name="Medium Shading 2" w:semiHidden="0" w:uiPriority="64" w:unhideWhenUsed="0"/>
-    <w:lsdException w:name="Medium List 1" w:semiHidden="0" w:uiPriority="65" w:unhideWhenUsed="0"/>
-    <w:lsdException w:name="Medium List 2" w:semiHidden="0" w:uiPriority="66" w:unhideWhenUsed="0"/>
-    <w:lsdException w:name="Medium Grid 1" w:semiHidden="0" w:uiPriority="67" w:unhideWhenUsed="0"/>
-    <w:lsdException w:name="Medium Grid 2" w:semiHidden="0" w:uiPriority="68" w:unhideWhenUsed="0"/>
-    <w:lsdException w:name="Medium Grid 3" w:semiHidden="0" w:uiPriority="69" w:unhideWhenUsed="0"/>
-    <w:lsdException w:name="Dark List" w:semiHidden="0" w:uiPriority="70" w:unhideWhenUsed="0"/>
-    <w:lsdException w:name="Colorful Shading" w:semiHidden="0" w:uiPriority="71" w:unhideWhenUsed="0"/>
-    <w:lsdException w:name="Colorful List" w:semiHidden="0" w:uiPriority="72" w:unhideWhenUsed="0"/>
-    <w:lsdException w:name="Colorful Grid" w:semiHidden="0" w:uiPriority="73" w:unhideWhenUsed="0"/>
-    <w:lsdException w:name="Light Shading Accent 1" w:semiHidden="0" w:uiPriority="60" w:unhideWhenUsed="0"/>
-    <w:lsdException w:name="Light List Accent 1" w:semiHidden="0" w:uiPriority="61" w:unhideWhenUsed="0"/>
-    <w:lsdException w:name="Light Grid Accent 1" w:semiHidden="0" w:uiPriority="62" w:unhideWhenUsed="0"/>
-    <w:lsdException w:name="Medium Shading 1 Accent 1" w:semiHidden="0" w:uiPriority="63" w:unhideWhenUsed="0"/>
-    <w:lsdException w:name="Medium Shading 2 Accent 1" w:semiHidden="0" w:uiPriority="64" w:unhideWhenUsed="0"/>
-    <w:lsdException w:name="Medium List 1 Accent 1" w:semiHidden="0" w:uiPriority="65" w:unhideWhenUsed="0"/>
-    <w:lsdException w:name="Revision" w:unhideWhenUsed="0"/>
-    <w:lsdException w:name="List Paragraph" w:semiHidden="0" w:uiPriority="34" w:unhideWhenUsed="0" w:qFormat="1"/>
-    <w:lsdException w:name="Quote" w:semiHidden="0" w:uiPriority="29" w:unhideWhenUsed="0" w:qFormat="1"/>
-    <w:lsdException w:name="Intense Quote" w:semiHidden="0" w:uiPriority="30" w:unhideWhenUsed="0" w:qFormat="1"/>
-    <w:lsdException w:name="Medium List 2 Accent 1" w:semiHidden="0" w:uiPriority="66" w:unhideWhenUsed="0"/>
-    <w:lsdException w:name="Medium Grid 1 Accent 1" w:semiHidden="0" w:uiPriority="67" w:unhideWhenUsed="0"/>
-    <w:lsdException w:name="Medium Grid 2 Accent 1" w:semiHidden="0" w:uiPriority="68" w:unhideWhenUsed="0"/>
-    <w:lsdException w:name="Medium Grid 3 Accent 1" w:semiHidden="0" w:uiPriority="69" w:unhideWhenUsed="0"/>
-    <w:lsdException w:name="Dark List Accent 1" w:semiHidden="0" w:uiPriority="70" w:unhideWhenUsed="0"/>
-    <w:lsdException w:name="Colorful Shading Accent 1" w:semiHidden="0" w:uiPriority="71" w:unhideWhenUsed="0"/>
-    <w:lsdException w:name="Colorful List Accent 1" w:semiHidden="0" w:uiPriority="72" w:unhideWhenUsed="0"/>
-    <w:lsdException w:name="Colorful Grid Accent 1" w:semiHidden="0" w:uiPriority="73" w:unhideWhenUsed="0"/>
-    <w:lsdException w:name="Light Shading Accent 2" w:semiHidden="0" w:uiPriority="60" w:unhideWhenUsed="0"/>
-    <w:lsdException w:name="Light List Accent 2" w:semiHidden="0" w:uiPriority="61" w:unhideWhenUsed="0"/>
-    <w:lsdException w:name="Light Grid Accent 2" w:semiHidden="0" w:uiPriority="62" w:unhideWhenUsed="0"/>
-    <w:lsdException w:name="Medium Shading 1 Accent 2" w:semiHidden="0" w:uiPriority="63" w:unhideWhenUsed="0"/>
-    <w:lsdException w:name="Medium Shading 2 Accent 2" w:semiHidden="0" w:uiPriority="64" w:unhideWhenUsed="0"/>
-    <w:lsdException w:name="Medium List 1 Accent 2" w:semiHidden="0" w:uiPriority="65" w:unhideWhenUsed="0"/>
-    <w:lsdException w:name="Medium List 2 Accent 2" w:semiHidden="0" w:uiPriority="66" w:unhideWhenUsed="0"/>
-    <w:lsdException w:name="Medium Grid 1 Accent 2" w:semiHidden="0" w:uiPriority="67" w:unhideWhenUsed="0"/>
-    <w:lsdException w:name="Medium Grid 2 Accent 2" w:semiHidden="0" w:uiPriority="68" w:unhideWhenUsed="0"/>
-    <w:lsdException w:name="Medium Grid 3 Accent 2" w:semiHidden="0" w:uiPriority="69" w:unhideWhenUsed="0"/>
-    <w:lsdException w:name="Dark List Accent 2" w:semiHidden="0" w:uiPriority="70" w:unhideWhenUsed="0"/>
-    <w:lsdException w:name="Colorful Shading Accent 2" w:semiHidden="0" w:uiPriority="71" w:unhideWhenUsed="0"/>
-    <w:lsdException w:name="Colorful List Accent 2" w:semiHidden="0" w:uiPriority="72" w:unhideWhenUsed="0"/>
-    <w:lsdException w:name="Colorful Grid Accent 2" w:semiHidden="0" w:uiPriority="73" w:unhideWhenUsed="0"/>
-    <w:lsdException w:name="Light Shading Accent 3" w:semiHidden="0" w:uiPriority="60" w:unhideWhenUsed="0"/>
-    <w:lsdException w:name="Light List Accent 3" w:semiHidden="0" w:uiPriority="61" w:unhideWhenUsed="0"/>
-    <w:lsdException w:name="Light Grid Accent 3" w:semiHidden="0" w:uiPriority="62" w:unhideWhenUsed="0"/>
-    <w:lsdException w:name="Medium Shading 1 Accent 3" w:semiHidden="0" w:uiPriority="63" w:unhideWhenUsed="0"/>
-    <w:lsdException w:name="Medium Shading 2 Accent 3" w:semiHidden="0" w:uiPriority="64" w:unhideWhenUsed="0"/>
-    <w:lsdException w:name="Medium List 1 Accent 3" w:semiHidden="0" w:uiPriority="65" w:unhideWhenUsed="0"/>
-    <w:lsdException w:name="Medium List 2 Accent 3" w:semiHidden="0" w:uiPriority="66" w:unhideWhenUsed="0"/>
-    <w:lsdException w:name="Medium Grid 1 Accent 3" w:semiHidden="0" w:uiPriority="67" w:unhideWhenUsed="0"/>
-    <w:lsdException w:name="Medium Grid 2 Accent 3" w:semiHidden="0" w:uiPriority="68" w:unhideWhenUsed="0"/>
-    <w:lsdException w:name="Medium Grid 3 Accent 3" w:semiHidden="0" w:uiPriority="69" w:unhideWhenUsed="0"/>
-    <w:lsdException w:name="Dark List Accent 3" w:semiHidden="0" w:uiPriority="70" w:unhideWhenUsed="0"/>
-    <w:lsdException w:name="Colorful Shading Accent 3" w:semiHidden="0" w:uiPriority="71" w:unhideWhenUsed="0"/>
-    <w:lsdException w:name="Colorful List Accent 3" w:semiHidden="0" w:uiPriority="72" w:unhideWhenUsed="0"/>
-    <w:lsdException w:name="Colorful Grid Accent 3" w:semiHidden="0" w:uiPriority="73" w:unhideWhenUsed="0"/>
-    <w:lsdException w:name="Light Shading Accent 4" w:semiHidden="0" w:uiPriority="60" w:unhideWhenUsed="0"/>
-    <w:lsdException w:name="Light List Accent 4" w:semiHidden="0" w:uiPriority="61" w:unhideWhenUsed="0"/>
-    <w:lsdException w:name="Light Grid Accent 4" w:semiHidden="0" w:uiPriority="62" w:unhideWhenUsed="0"/>
-    <w:lsdException w:name="Medium Shading 1 Accent 4" w:semiHidden="0" w:uiPriority="63" w:unhideWhenUsed="0"/>
-    <w:lsdException w:name="Medium Shading 2 Accent 4" w:semiHidden="0" w:uiPriority="64" w:unhideWhenUsed="0"/>
-    <w:lsdException w:name="Medium List 1 Accent 4" w:semiHidden="0" w:uiPriority="65" w:unhideWhenUsed="0"/>
-    <w:lsdException w:name="Medium List 2 Accent 4" w:semiHidden="0" w:uiPriority="66" w:unhideWhenUsed="0"/>
-    <w:lsdException w:name="Medium Grid 1 Accent 4" w:semiHidden="0" w:uiPriority="67" w:unhideWhenUsed="0"/>
-    <w:lsdException w:name="Medium Grid 2 Accent 4" w:semiHidden="0" w:uiPriority="68" w:unhideWhenUsed="0"/>
-    <w:lsdException w:name="Medium Grid 3 Accent 4" w:semiHidden="0" w:uiPriority="69" w:unhideWhenUsed="0"/>
-    <w:lsdException w:name="Dark List Accent 4" w:semiHidden="0" w:uiPriority="70" w:unhideWhenUsed="0"/>
-    <w:lsdException w:name="Colorful Shading Accent 4" w:semiHidden="0" w:uiPriority="71" w:unhideWhenUsed="0"/>
-    <w:lsdException w:name="Colorful List Accent 4" w:semiHidden="0" w:uiPriority="72" w:unhideWhenUsed="0"/>
-    <w:lsdException w:name="Colorful Grid Accent 4" w:semiHidden="0" w:uiPriority="73" w:unhideWhenUsed="0"/>
-    <w:lsdException w:name="Light Shading Accent 5" w:semiHidden="0" w:uiPriority="60" w:unhideWhenUsed="0"/>
-    <w:lsdException w:name="Light List Accent 5" w:semiHidden="0" w:uiPriority="61" w:unhideWhenUsed="0"/>
-    <w:lsdException w:name="Light Grid Accent 5" w:semiHidden="0" w:uiPriority="62" w:unhideWhenUsed="0"/>
-    <w:lsdException w:name="Medium Shading 1 Accent 5" w:semiHidden="0" w:uiPriority="63" w:unhideWhenUsed="0"/>
-    <w:lsdException w:name="Medium Shading 2 Accent 5" w:semiHidden="0" w:uiPriority="64" w:unhideWhenUsed="0"/>
-    <w:lsdException w:name="Medium List 1 Accent 5" w:semiHidden="0" w:uiPriority="65" w:unhideWhenUsed="0"/>
-    <w:lsdException w:name="Medium List 2 Accent 5" w:semiHidden="0" w:uiPriority="66" w:unhideWhenUsed="0"/>
-    <w:lsdException w:name="Medium Grid 1 Accent 5" w:semiHidden="0" w:uiPriority="67" w:unhideWhenUsed="0"/>
-    <w:lsdException w:name="Medium Grid 2 Accent 5" w:semiHidden="0" w:uiPriority="68" w:unhideWhenUsed="0"/>
-    <w:lsdException w:name="Medium Grid 3 Accent 5" w:semiHidden="0" w:uiPriority="69" w:unhideWhenUsed="0"/>
-    <w:lsdException w:name="Dark List Accent 5" w:semiHidden="0" w:uiPriority="70" w:unhideWhenUsed="0"/>
-    <w:lsdException w:name="Colorful Shading Accent 5" w:semiHidden="0" w:uiPriority="71" w:unhideWhenUsed="0"/>
-    <w:lsdException w:name="Colorful List Accent 5" w:semiHidden="0" w:uiPriority="72" w:unhideWhenUsed="0"/>
-    <w:lsdException w:name="Colorful Grid Accent 5" w:semiHidden="0" w:uiPriority="73" w:unhideWhenUsed="0"/>
-    <w:lsdException w:name="Light Shading Accent 6" w:semiHidden="0" w:uiPriority="60" w:unhideWhenUsed="0"/>
-    <w:lsdException w:name="Light List Accent 6" w:semiHidden="0" w:uiPriority="61" w:unhideWhenUsed="0"/>
-    <w:lsdException w:name="Light Grid Accent 6" w:semiHidden="0" w:uiPriority="62" w:unhideWhenUsed="0"/>
-    <w:lsdException w:name="Medium Shading 1 Accent 6" w:semiHidden="0" w:uiPriority="63" w:unhideWhenUsed="0"/>
-    <w:lsdException w:name="Medium Shading 2 Accent 6" w:semiHidden="0" w:uiPriority="64" w:unhideWhenUsed="0"/>
-    <w:lsdException w:name="Medium List 1 Accent 6" w:semiHidden="0" w:uiPriority="65" w:unhideWhenUsed="0"/>
-    <w:lsdException w:name="Medium List 2 Accent 6" w:semiHidden="0" w:uiPriority="66" w:unhideWhenUsed="0"/>
-    <w:lsdException w:name="Medium Grid 1 Accent 6" w:semiHidden="0" w:uiPriority="67" w:unhideWhenUsed="0"/>
-    <w:lsdException w:name="Medium Grid 2 Accent 6" w:semiHidden="0" w:uiPriority="68" w:unhideWhenUsed="0"/>
-    <w:lsdException w:name="Medium Grid 3 Accent 6" w:semiHidden="0" w:uiPriority="69" w:unhideWhenUsed="0"/>
-    <w:lsdException w:name="Dark List Accent 6" w:semiHidden="0" w:uiPriority="70" w:unhideWhenUsed="0"/>
-    <w:lsdException w:name="Colorful Shading Accent 6" w:semiHidden="0" w:uiPriority="71" w:unhideWhenUsed="0"/>
-    <w:lsdException w:name="Colorful List Accent 6" w:semiHidden="0" w:uiPriority="72" w:unhideWhenUsed="0"/>
-    <w:lsdException w:name="Colorful Grid Accent 6" w:semiHidden="0" w:uiPriority="73" w:unhideWhenUsed="0"/>
-    <w:lsdException w:name="Subtle Emphasis" w:semiHidden="0" w:uiPriority="19" w:unhideWhenUsed="0" w:qFormat="1"/>
-    <w:lsdException w:name="Intense Emphasis" w:semiHidden="0" w:uiPriority="21" w:unhideWhenUsed="0" w:qFormat="1"/>
-    <w:lsdException w:name="Subtle Reference" w:semiHidden="0" w:uiPriority="31" w:unhideWhenUsed="0" w:qFormat="1"/>
-    <w:lsdException w:name="Intense Reference" w:semiHidden="0" w:uiPriority="32" w:unhideWhenUsed="0" w:qFormat="1"/>
-    <w:lsdException w:name="Book Title" w:semiHidden="0" w:uiPriority="33" w:unhideWhenUsed="0" w:qFormat="1"/>
-    <w:lsdException w:name="Bibliography" w:uiPriority="37"/>
-    <w:lsdException w:name="TOC Heading" w:uiPriority="39" w:qFormat="1"/>
-  </w:latentStyles>
-  <w:style w:type="paragraph" w:default="1" w:styleId="Normal">
-    <w:name w:val="Normal"/>
-    <w:qFormat/>
-  </w:style>
-  <w:style w:type="paragraph" w:styleId="Heading1">
-    <w:name w:val="heading 1"/>
-    <w:basedOn w:val="Normal"/>
-    <w:next w:val="Normal"/>
-    <w:link w:val="Heading1Char"/>
-    <w:uiPriority w:val="9"/>
-    <w:qFormat/>
-    <w:rsid w:val="00F667FF"/>
-    <w:pPr>
-      <w:keepNext/>
-      <w:keepLines/>
-      <w:spacing w:before="480" w:after="0"/>
-      <w:outlineLvl w:val="0"/>
-    </w:pPr>
-    <w:rPr>
-      <w:rFonts w:asciiTheme="majorHAnsi" w:eastAsiaTheme="majorEastAsia" w:hAnsiTheme="majorHAnsi" w:cstheme="majorBidi"/>
-      <w:b/>
-      <w:bCs/>
-      <w:color w:val="365F91" w:themeColor="accent1" w:themeShade="BF"/>
-      <w:sz w:val="28"/>
-      <w:szCs w:val="28"/>
-    </w:rPr>
-  </w:style>
-  <w:style w:type="paragraph" w:styleId="Heading2">
-    <w:name w:val="heading 2"/>
-    <w:basedOn w:val="Normal"/>
-    <w:next w:val="Normal"/>
-    <w:link w:val="Heading2Char"/>
-    <w:uiPriority w:val="9"/>
-    <w:unhideWhenUsed/>
-    <w:qFormat/>
-    <w:rsid w:val="00162124"/>
-    <w:pPr>
-      <w:keepNext/>
-      <w:keepLines/>
-      <w:spacing w:before="200" w:after="0"/>
-      <w:outlineLvl w:val="1"/>
-    </w:pPr>
-    <w:rPr>
-      <w:rFonts w:asciiTheme="majorHAnsi" w:eastAsiaTheme="majorEastAsia" w:hAnsiTheme="majorHAnsi" w:cstheme="majorBidi"/>
-      <w:b/>
-      <w:bCs/>
-      <w:color w:val="4F81BD" w:themeColor="accent1"/>
-      <w:sz w:val="26"/>
-      <w:szCs w:val="26"/>
-    </w:rPr>
-  </w:style>
-  <w:style w:type="character" w:default="1" w:styleId="DefaultParagraphFont">
-    <w:name w:val="Default Paragraph Font"/>
-    <w:uiPriority w:val="1"/>
-    <w:semiHidden/>
-    <w:unhideWhenUsed/>
-  </w:style>
-  <w:style w:type="table" w:default="1" w:styleId="TableNormal">
-    <w:name w:val="Normal Table"/>
-    <w:uiPriority w:val="99"/>
-    <w:semiHidden/>
-    <w:unhideWhenUsed/>
-    <w:tblPr>
-      <w:tblInd w:w="0" w:type="dxa"/>
-      <w:tblCellMar>
-        <w:top w:w="0" w:type="dxa"/>
-        <w:left w:w="108" w:type="dxa"/>
-        <w:bottom w:w="0" w:type="dxa"/>
-        <w:right w:w="108" w:type="dxa"/>
-      </w:tblCellMar>
-    </w:tblPr>
-  </w:style>
-  <w:style w:type="numbering" w:default="1" w:styleId="NoList">
-    <w:name w:val="No List"/>
-    <w:uiPriority w:val="99"/>
-    <w:semiHidden/>
-    <w:unhideWhenUsed/>
-  </w:style>
-  <w:style w:type="paragraph" w:styleId="BalloonText">
-    <w:name w:val="Balloon Text"/>
-    <w:basedOn w:val="Normal"/>
-    <w:link w:val="BalloonTextChar"/>
-    <w:uiPriority w:val="99"/>
-    <w:semiHidden/>
-    <w:unhideWhenUsed/>
-    <w:rsid w:val="00E4290C"/>
-    <w:pPr>
-      <w:spacing w:after="0" w:line="240" w:lineRule="auto"/>
-    </w:pPr>
-    <w:rPr>
-      <w:rFonts w:ascii="Tahoma" w:hAnsi="Tahoma" w:cs="Tahoma"/>
-      <w:sz w:val="16"/>
-      <w:szCs w:val="16"/>
-    </w:rPr>
-  </w:style>
-  <w:style w:type="character" w:customStyle="1" w:styleId="BalloonTextChar">
-    <w:name w:val="Balloon Text Char"/>
-    <w:basedOn w:val="DefaultParagraphFont"/>
-    <w:link w:val="BalloonText"/>
-    <w:uiPriority w:val="99"/>
-    <w:semiHidden/>
-    <w:rsid w:val="00E4290C"/>
-    <w:rPr>
-      <w:rFonts w:ascii="Tahoma" w:hAnsi="Tahoma" w:cs="Tahoma"/>
-      <w:sz w:val="16"/>
-      <w:szCs w:val="16"/>
-    </w:rPr>
-  </w:style>
-  <w:style w:type="character" w:styleId="Hyperlink">
-    <w:name w:val="Hyperlink"/>
-    <w:basedOn w:val="DefaultParagraphFont"/>
-    <w:uiPriority w:val="99"/>
-    <w:unhideWhenUsed/>
-    <w:rsid w:val="00E4290C"/>
-    <w:rPr>
-      <w:color w:val="0000FF" w:themeColor="hyperlink"/>
-      <w:u w:val="single"/>
-    </w:rPr>
-  </w:style>
-  <w:style w:type="paragraph" w:styleId="NoSpacing">
-    <w:name w:val="No Spacing"/>
-    <w:uiPriority w:val="1"/>
-    <w:qFormat/>
-    <w:rsid w:val="00E4290C"/>
-    <w:pPr>
-      <w:spacing w:after="0" w:line="240" w:lineRule="auto"/>
-    </w:pPr>
-  </w:style>
-  <w:style w:type="paragraph" w:styleId="Header">
-    <w:name w:val="header"/>
-    <w:basedOn w:val="Normal"/>
-    <w:link w:val="HeaderChar"/>
-    <w:uiPriority w:val="99"/>
-    <w:unhideWhenUsed/>
-    <w:rsid w:val="006D7807"/>
-    <w:pPr>
-      <w:tabs>
-        <w:tab w:val="center" w:pos="4680"/>
-        <w:tab w:val="right" w:pos="9360"/>
-      </w:tabs>
-      <w:spacing w:after="0" w:line="240" w:lineRule="auto"/>
-    </w:pPr>
-  </w:style>
-  <w:style w:type="character" w:customStyle="1" w:styleId="HeaderChar">
-    <w:name w:val="Header Char"/>
-    <w:basedOn w:val="DefaultParagraphFont"/>
-    <w:link w:val="Header"/>
-    <w:uiPriority w:val="99"/>
-    <w:rsid w:val="006D7807"/>
-  </w:style>
-  <w:style w:type="paragraph" w:styleId="Footer">
-    <w:name w:val="footer"/>
-    <w:basedOn w:val="Normal"/>
-    <w:link w:val="FooterChar"/>
-    <w:uiPriority w:val="99"/>
-    <w:unhideWhenUsed/>
-    <w:rsid w:val="006D7807"/>
-    <w:pPr>
-      <w:tabs>
-        <w:tab w:val="center" w:pos="4680"/>
-        <w:tab w:val="right" w:pos="9360"/>
-      </w:tabs>
-      <w:spacing w:after="0" w:line="240" w:lineRule="auto"/>
-    </w:pPr>
-  </w:style>
-  <w:style w:type="character" w:customStyle="1" w:styleId="FooterChar">
-    <w:name w:val="Footer Char"/>
-    <w:basedOn w:val="DefaultParagraphFont"/>
-    <w:link w:val="Footer"/>
-    <w:uiPriority w:val="99"/>
-    <w:rsid w:val="006D7807"/>
-  </w:style>
-  <w:style w:type="character" w:customStyle="1" w:styleId="Heading1Char">
-    <w:name w:val="Heading 1 Char"/>
-    <w:basedOn w:val="DefaultParagraphFont"/>
-    <w:link w:val="Heading1"/>
-    <w:uiPriority w:val="9"/>
-    <w:rsid w:val="00F667FF"/>
-    <w:rPr>
-      <w:rFonts w:asciiTheme="majorHAnsi" w:eastAsiaTheme="majorEastAsia" w:hAnsiTheme="majorHAnsi" w:cstheme="majorBidi"/>
-      <w:b/>
-      <w:bCs/>
-      <w:color w:val="365F91" w:themeColor="accent1" w:themeShade="BF"/>
-      <w:sz w:val="28"/>
-      <w:szCs w:val="28"/>
-    </w:rPr>
-  </w:style>
-  <w:style w:type="paragraph" w:styleId="TOCHeading">
-    <w:name w:val="TOC Heading"/>
-    <w:basedOn w:val="Heading1"/>
-    <w:next w:val="Normal"/>
-    <w:uiPriority w:val="39"/>
-    <w:semiHidden/>
-    <w:unhideWhenUsed/>
-    <w:qFormat/>
-    <w:rsid w:val="00F667FF"/>
-    <w:pPr>
-      <w:outlineLvl w:val="9"/>
-    </w:pPr>
-    <w:rPr>
-      <w:lang w:eastAsia="ja-JP"/>
-    </w:rPr>
-  </w:style>
-  <w:style w:type="paragraph" w:styleId="TOC1">
-    <w:name w:val="toc 1"/>
-    <w:basedOn w:val="Normal"/>
-    <w:next w:val="Normal"/>
-    <w:autoRedefine/>
-    <w:uiPriority w:val="39"/>
-    <w:unhideWhenUsed/>
-    <w:rsid w:val="00594103"/>
-    <w:pPr>
-      <w:spacing w:after="100"/>
-    </w:pPr>
-  </w:style>
-  <w:style w:type="paragraph" w:styleId="ListParagraph">
-    <w:name w:val="List Paragraph"/>
-    <w:basedOn w:val="Normal"/>
-    <w:uiPriority w:val="34"/>
-    <w:qFormat/>
-    <w:rsid w:val="002A4C34"/>
-    <w:pPr>
-      <w:ind w:left="720"/>
-      <w:contextualSpacing/>
-    </w:pPr>
-  </w:style>
-  <w:style w:type="character" w:customStyle="1" w:styleId="Heading2Char">
-    <w:name w:val="Heading 2 Char"/>
-    <w:basedOn w:val="DefaultParagraphFont"/>
-    <w:link w:val="Heading2"/>
-    <w:uiPriority w:val="9"/>
-    <w:rsid w:val="00162124"/>
-    <w:rPr>
-      <w:rFonts w:asciiTheme="majorHAnsi" w:eastAsiaTheme="majorEastAsia" w:hAnsiTheme="majorHAnsi" w:cstheme="majorBidi"/>
-      <w:b/>
-      <w:bCs/>
-      <w:color w:val="4F81BD" w:themeColor="accent1"/>
-      <w:sz w:val="26"/>
-      <w:szCs w:val="26"/>
-    </w:rPr>
-  </w:style>
-  <w:style w:type="paragraph" w:styleId="HTMLPreformatted">
-    <w:name w:val="HTML Preformatted"/>
-    <w:basedOn w:val="Normal"/>
-    <w:link w:val="HTMLPreformattedChar"/>
-    <w:uiPriority w:val="99"/>
-    <w:semiHidden/>
-    <w:unhideWhenUsed/>
-    <w:rsid w:val="00BD6975"/>
-    <w:pPr>
-      <w:tabs>
-        <w:tab w:val="left" w:pos="916"/>
-        <w:tab w:val="left" w:pos="1832"/>
-        <w:tab w:val="left" w:pos="2748"/>
-        <w:tab w:val="left" w:pos="3664"/>
-        <w:tab w:val="left" w:pos="4580"/>
-        <w:tab w:val="left" w:pos="5496"/>
-        <w:tab w:val="left" w:pos="6412"/>
-        <w:tab w:val="left" w:pos="7328"/>
-        <w:tab w:val="left" w:pos="8244"/>
-        <w:tab w:val="left" w:pos="9160"/>
-        <w:tab w:val="left" w:pos="10076"/>
-        <w:tab w:val="left" w:pos="10992"/>
-        <w:tab w:val="left" w:pos="11908"/>
-        <w:tab w:val="left" w:pos="12824"/>
-        <w:tab w:val="left" w:pos="13740"/>
-        <w:tab w:val="left" w:pos="14656"/>
-      </w:tabs>
-      <w:spacing w:after="0" w:line="240" w:lineRule="auto"/>
-    </w:pPr>
-    <w:rPr>
-      <w:rFonts w:ascii="Courier New" w:eastAsia="Times New Roman" w:hAnsi="Courier New" w:cs="Courier New"/>
-      <w:sz w:val="20"/>
-      <w:szCs w:val="20"/>
-    </w:rPr>
-  </w:style>
-  <w:style w:type="character" w:customStyle="1" w:styleId="HTMLPreformattedChar">
-    <w:name w:val="HTML Preformatted Char"/>
-    <w:basedOn w:val="DefaultParagraphFont"/>
-    <w:link w:val="HTMLPreformatted"/>
-    <w:uiPriority w:val="99"/>
-    <w:semiHidden/>
-    <w:rsid w:val="00BD6975"/>
-    <w:rPr>
-      <w:rFonts w:ascii="Courier New" w:eastAsia="Times New Roman" w:hAnsi="Courier New" w:cs="Courier New"/>
-      <w:sz w:val="20"/>
-      <w:szCs w:val="20"/>
-    </w:rPr>
-  </w:style>
-  <w:style w:type="character" w:customStyle="1" w:styleId="pln">
-    <w:name w:val="pln"/>
-    <w:basedOn w:val="DefaultParagraphFont"/>
-    <w:rsid w:val="00BD6975"/>
-  </w:style>
-  <w:style w:type="character" w:customStyle="1" w:styleId="pun">
-    <w:name w:val="pun"/>
-    <w:basedOn w:val="DefaultParagraphFont"/>
-    <w:rsid w:val="00BD6975"/>
-  </w:style>
-  <w:style w:type="character" w:customStyle="1" w:styleId="str">
-    <w:name w:val="str"/>
-    <w:basedOn w:val="DefaultParagraphFont"/>
-    <w:rsid w:val="00BD6975"/>
-  </w:style>
-  <w:style w:type="paragraph" w:styleId="TOC2">
-    <w:name w:val="toc 2"/>
-    <w:basedOn w:val="Normal"/>
-    <w:next w:val="Normal"/>
-    <w:autoRedefine/>
-    <w:uiPriority w:val="39"/>
-    <w:unhideWhenUsed/>
-    <w:rsid w:val="00556645"/>
-    <w:pPr>
-      <w:spacing w:after="100"/>
-      <w:ind w:left="220"/>
-    </w:pPr>
-  </w:style>
-</w:styles>
-</file>
-
-<file path=word/stylesWithEffects.xml><?xml version="1.0" encoding="utf-8"?>
-<w:styles xmlns:wpc="http://schemas.microsoft.com/office/word/2010/wordprocessingCanvas" xmlns:mc="http://schemas.openxmlformats.org/markup-compatibility/2006" xmlns:o="urn:schemas-microsoft-com:office:office" xmlns:r="http://schemas.openxmlformats.org/officeDocument/2006/relationships" xmlns:m="http://schemas.openxmlformats.org/officeDocument/2006/math" xmlns:v="urn:schemas-microsoft-com:vml" xmlns:wp14="http://schemas.microsoft.com/office/word/2010/wordprocessingDrawing" xmlns:wp="http://schemas.openxmlformats.org/drawingml/2006/wordprocessingDrawing" xmlns:w10="urn:schemas-microsoft-com:office:word" xmlns:w="http://schemas.openxmlformats.org/wordprocessingml/2006/main" xmlns:w14="http://schemas.microsoft.com/office/word/2010/wordml" xmlns:wpg="http://schemas.microsoft.com/office/word/2010/wordprocessingGroup" xmlns:wpi="http://schemas.microsoft.com/office/word/2010/wordprocessingInk" xmlns:wne="http://schemas.microsoft.com/office/word/2006/wordml" xmlns:wps="http://schemas.microsoft.com/office/word/2010/wordprocessingShape" mc:Ignorable="w14 wp14">
-  <w:docDefaults>
-    <w:rPrDefault>
-      <w:rPr>
-        <w:rFonts w:asciiTheme="minorHAnsi" w:eastAsiaTheme="minorHAnsi" w:hAnsiTheme="minorHAnsi" w:cstheme="minorBidi"/>
-        <w:sz w:val="22"/>
-        <w:szCs w:val="22"/>
-        <w:lang w:val="en-US" w:eastAsia="en-US" w:bidi="ar-SA"/>
-      </w:rPr>
-    </w:rPrDefault>
-    <w:pPrDefault>
-      <w:pPr>
-        <w:spacing w:after="200" w:line="276" w:lineRule="auto"/>
-      </w:pPr>
-    </w:pPrDefault>
-  </w:docDefaults>
-  <w:latentStyles w:defLockedState="0" w:defUIPriority="99" w:defSemiHidden="1" w:defUnhideWhenUsed="1" w:defQFormat="0" w:count="267">
-    <w:lsdException w:name="Normal" w:semiHidden="0" w:uiPriority="0" w:unhideWhenUsed="0" w:qFormat="1"/>
-    <w:lsdException w:name="heading 1" w:semiHidden="0" w:uiPriority="9" w:unhideWhenUsed="0" w:qFormat="1"/>
-    <w:lsdException w:name="heading 2" w:uiPriority="9" w:qFormat="1"/>
-    <w:lsdException w:name="heading 3" w:uiPriority="9" w:qFormat="1"/>
-    <w:lsdException w:name="heading 4" w:uiPriority="9" w:qFormat="1"/>
-    <w:lsdException w:name="heading 5" w:uiPriority="9" w:qFormat="1"/>
-    <w:lsdException w:name="heading 6" w:uiPriority="9" w:qFormat="1"/>
-    <w:lsdException w:name="heading 7" w:uiPriority="9" w:qFormat="1"/>
-    <w:lsdException w:name="heading 8" w:uiPriority="9" w:qFormat="1"/>
-    <w:lsdException w:name="heading 9" w:uiPriority="9" w:qFormat="1"/>
-    <w:lsdException w:name="toc 1" w:uiPriority="39"/>
-    <w:lsdException w:name="toc 2" w:uiPriority="39"/>
-    <w:lsdException w:name="toc 3" w:uiPriority="39"/>
-    <w:lsdException w:name="toc 4" w:uiPriority="39"/>
-    <w:lsdException w:name="toc 5" w:uiPriority="39"/>
-    <w:lsdException w:name="toc 6" w:uiPriority="39"/>
-    <w:lsdException w:name="toc 7" w:uiPriority="39"/>
-    <w:lsdException w:name="toc 8" w:uiPriority="39"/>
-    <w:lsdException w:name="toc 9" w:uiPriority="39"/>
-    <w:lsdException w:name="caption" w:uiPriority="35" w:qFormat="1"/>
-    <w:lsdException w:name="Title" w:semiHidden="0" w:uiPriority="10" w:unhideWhenUsed="0" w:qFormat="1"/>
-    <w:lsdException w:name="Default Paragraph Font" w:uiPriority="1"/>
-    <w:lsdException w:name="Subtitle" w:semiHidden="0" w:uiPriority="11" w:unhideWhenUsed="0" w:qFormat="1"/>
-    <w:lsdException w:name="Strong" w:semiHidden="0" w:uiPriority="22" w:unhideWhenUsed="0" w:qFormat="1"/>
-    <w:lsdException w:name="Emphasis" w:semiHidden="0" w:uiPriority="20" w:unhideWhenUsed="0" w:qFormat="1"/>
-    <w:lsdException w:name="Table Grid" w:semiHidden="0" w:uiPriority="59" w:unhideWhenUsed="0"/>
-    <w:lsdException w:name="Placeholder Text" w:unhideWhenUsed="0"/>
-    <w:lsdException w:name="No Spacing" w:semiHidden="0" w:uiPriority="1" w:unhideWhenUsed="0" w:qFormat="1"/>
-    <w:lsdException w:name="Light Shading" w:semiHidden="0" w:uiPriority="60" w:unhideWhenUsed="0"/>
-    <w:lsdException w:name="Light List" w:semiHidden="0" w:uiPriority="61" w:unhideWhenUsed="0"/>
-    <w:lsdException w:name="Light Grid" w:semiHidden="0" w:uiPriority="62" w:unhideWhenUsed="0"/>
-    <w:lsdException w:name="Medium Shading 1" w:semiHidden="0" w:uiPriority="63" w:unhideWhenUsed="0"/>
-    <w:lsdException w:name="Medium Shading 2" w:semiHidden="0" w:uiPriority="64" w:unhideWhenUsed="0"/>
-    <w:lsdException w:name="Medium List 1" w:semiHidden="0" w:uiPriority="65" w:unhideWhenUsed="0"/>
-    <w:lsdException w:name="Medium List 2" w:semiHidden="0" w:uiPriority="66" w:unhideWhenUsed="0"/>
-    <w:lsdException w:name="Medium Grid 1" w:semiHidden="0" w:uiPriority="67" w:unhideWhenUsed="0"/>
-    <w:lsdException w:name="Medium Grid 2" w:semiHidden="0" w:uiPriority="68" w:unhideWhenUsed="0"/>
-    <w:lsdException w:name="Medium Grid 3" w:semiHidden="0" w:uiPriority="69" w:unhideWhenUsed="0"/>
-    <w:lsdException w:name="Dark List" w:semiHidden="0" w:uiPriority="70" w:unhideWhenUsed="0"/>
-    <w:lsdException w:name="Colorful Shading" w:semiHidden="0" w:uiPriority="71" w:unhideWhenUsed="0"/>
-    <w:lsdException w:name="Colorful List" w:semiHidden="0" w:uiPriority="72" w:unhideWhenUsed="0"/>
-    <w:lsdException w:name="Colorful Grid" w:semiHidden="0" w:uiPriority="73" w:unhideWhenUsed="0"/>
-    <w:lsdException w:name="Light Shading Accent 1" w:semiHidden="0" w:uiPriority="60" w:unhideWhenUsed="0"/>
-    <w:lsdException w:name="Light List Accent 1" w:semiHidden="0" w:uiPriority="61" w:unhideWhenUsed="0"/>
-    <w:lsdException w:name="Light Grid Accent 1" w:semiHidden="0" w:uiPriority="62" w:unhideWhenUsed="0"/>
-    <w:lsdException w:name="Medium Shading 1 Accent 1" w:semiHidden="0" w:uiPriority="63" w:unhideWhenUsed="0"/>
-    <w:lsdException w:name="Medium Shading 2 Accent 1" w:semiHidden="0" w:uiPriority="64" w:unhideWhenUsed="0"/>
-    <w:lsdException w:name="Medium List 1 Accent 1" w:semiHidden="0" w:uiPriority="65" w:unhideWhenUsed="0"/>
-    <w:lsdException w:name="Revision" w:unhideWhenUsed="0"/>
-    <w:lsdException w:name="List Paragraph" w:semiHidden="0" w:uiPriority="34" w:unhideWhenUsed="0" w:qFormat="1"/>
-    <w:lsdException w:name="Quote" w:semiHidden="0" w:uiPriority="29" w:unhideWhenUsed="0" w:qFormat="1"/>
-    <w:lsdException w:name="Intense Quote" w:semiHidden="0" w:uiPriority="30" w:unhideWhenUsed="0" w:qFormat="1"/>
-    <w:lsdException w:name="Medium List 2 Accent 1" w:semiHidden="0" w:uiPriority="66" w:unhideWhenUsed="0"/>
-    <w:lsdException w:name="Medium Grid 1 Accent 1" w:semiHidden="0" w:uiPriority="67" w:unhideWhenUsed="0"/>
-    <w:lsdException w:name="Medium Grid 2 Accent 1" w:semiHidden="0" w:uiPriority="68" w:unhideWhenUsed="0"/>
-    <w:lsdException w:name="Medium Grid 3 Accent 1" w:semiHidden="0" w:uiPriority="69" w:unhideWhenUsed="0"/>
-    <w:lsdException w:name="Dark List Accent 1" w:semiHidden="0" w:uiPriority="70" w:unhideWhenUsed="0"/>
-    <w:lsdException w:name="Colorful Shading Accent 1" w:semiHidden="0" w:uiPriority="71" w:unhideWhenUsed="0"/>
-    <w:lsdException w:name="Colorful List Accent 1" w:semiHidden="0" w:uiPriority="72" w:unhideWhenUsed="0"/>
-    <w:lsdException w:name="Colorful Grid Accent 1" w:semiHidden="0" w:uiPriority="73" w:unhideWhenUsed="0"/>
-    <w:lsdException w:name="Light Shading Accent 2" w:semiHidden="0" w:uiPriority="60" w:unhideWhenUsed="0"/>
-    <w:lsdException w:name="Light List Accent 2" w:semiHidden="0" w:uiPriority="61" w:unhideWhenUsed="0"/>
-    <w:lsdException w:name="Light Grid Accent 2" w:semiHidden="0" w:uiPriority="62" w:unhideWhenUsed="0"/>
-    <w:lsdException w:name="Medium Shading 1 Accent 2" w:semiHidden="0" w:uiPriority="63" w:unhideWhenUsed="0"/>
-    <w:lsdException w:name="Medium Shading 2 Accent 2" w:semiHidden="0" w:uiPriority="64" w:unhideWhenUsed="0"/>
-    <w:lsdException w:name="Medium List 1 Accent 2" w:semiHidden="0" w:uiPriority="65" w:unhideWhenUsed="0"/>
-    <w:lsdException w:name="Medium List 2 Accent 2" w:semiHidden="0" w:uiPriority="66" w:unhideWhenUsed="0"/>
-    <w:lsdException w:name="Medium Grid 1 Accent 2" w:semiHidden="0" w:uiPriority="67" w:unhideWhenUsed="0"/>
-    <w:lsdException w:name="Medium Grid 2 Accent 2" w:semiHidden="0" w:uiPriority="68" w:unhideWhenUsed="0"/>
-    <w:lsdException w:name="Medium Grid 3 Accent 2" w:semiHidden="0" w:uiPriority="69" w:unhideWhenUsed="0"/>
-    <w:lsdException w:name="Dark List Accent 2" w:semiHidden="0" w:uiPriority="70" w:unhideWhenUsed="0"/>
-    <w:lsdException w:name="Colorful Shading Accent 2" w:semiHidden="0" w:uiPriority="71" w:unhideWhenUsed="0"/>
-    <w:lsdException w:name="Colorful List Accent 2" w:semiHidden="0" w:uiPriority="72" w:unhideWhenUsed="0"/>
-    <w:lsdException w:name="Colorful Grid Accent 2" w:semiHidden="0" w:uiPriority="73" w:unhideWhenUsed="0"/>
-    <w:lsdException w:name="Light Shading Accent 3" w:semiHidden="0" w:uiPriority="60" w:unhideWhenUsed="0"/>
-    <w:lsdException w:name="Light List Accent 3" w:semiHidden="0" w:uiPriority="61" w:unhideWhenUsed="0"/>
-    <w:lsdException w:name="Light Grid Accent 3" w:semiHidden="0" w:uiPriority="62" w:unhideWhenUsed="0"/>
-    <w:lsdException w:name="Medium Shading 1 Accent 3" w:semiHidden="0" w:uiPriority="63" w:unhideWhenUsed="0"/>
-    <w:lsdException w:name="Medium Shading 2 Accent 3" w:semiHidden="0" w:uiPriority="64" w:unhideWhenUsed="0"/>
-    <w:lsdException w:name="Medium List 1 Accent 3" w:semiHidden="0" w:uiPriority="65" w:unhideWhenUsed="0"/>
-    <w:lsdException w:name="Medium List 2 Accent 3" w:semiHidden="0" w:uiPriority="66" w:unhideWhenUsed="0"/>
-    <w:lsdException w:name="Medium Grid 1 Accent 3" w:semiHidden="0" w:uiPriority="67" w:unhideWhenUsed="0"/>
-    <w:lsdException w:name="Medium Grid 2 Accent 3" w:semiHidden="0" w:uiPriority="68" w:unhideWhenUsed="0"/>
-    <w:lsdException w:name="Medium Grid 3 Accent 3" w:semiHidden="0" w:uiPriority="69" w:unhideWhenUsed="0"/>
-    <w:lsdException w:name="Dark List Accent 3" w:semiHidden="0" w:uiPriority="70" w:unhideWhenUsed="0"/>
-    <w:lsdException w:name="Colorful Shading Accent 3" w:semiHidden="0" w:uiPriority="71" w:unhideWhenUsed="0"/>
-    <w:lsdException w:name="Colorful List Accent 3" w:semiHidden="0" w:uiPriority="72" w:unhideWhenUsed="0"/>
-    <w:lsdException w:name="Colorful Grid Accent 3" w:semiHidden="0" w:uiPriority="73" w:unhideWhenUsed="0"/>
-    <w:lsdException w:name="Light Shading Accent 4" w:semiHidden="0" w:uiPriority="60" w:unhideWhenUsed="0"/>
-    <w:lsdException w:name="Light List Accent 4" w:semiHidden="0" w:uiPriority="61" w:unhideWhenUsed="0"/>
-    <w:lsdException w:name="Light Grid Accent 4" w:semiHidden="0" w:uiPriority="62" w:unhideWhenUsed="0"/>
-    <w:lsdException w:name="Medium Shading 1 Accent 4" w:semiHidden="0" w:uiPriority="63" w:unhideWhenUsed="0"/>
-    <w:lsdException w:name="Medium Shading 2 Accent 4" w:semiHidden="0" w:uiPriority="64" w:unhideWhenUsed="0"/>
-    <w:lsdException w:name="Medium List 1 Accent 4" w:semiHidden="0" w:uiPriority="65" w:unhideWhenUsed="0"/>
-    <w:lsdException w:name="Medium List 2 Accent 4" w:semiHidden="0" w:uiPriority="66" w:unhideWhenUsed="0"/>
-    <w:lsdException w:name="Medium Grid 1 Accent 4" w:semiHidden="0" w:uiPriority="67" w:unhideWhenUsed="0"/>
-    <w:lsdException w:name="Medium Grid 2 Accent 4" w:semiHidden="0" w:uiPriority="68" w:unhideWhenUsed="0"/>
-    <w:lsdException w:name="Medium Grid 3 Accent 4" w:semiHidden="0" w:uiPriority="69" w:unhideWhenUsed="0"/>
-    <w:lsdException w:name="Dark List Accent 4" w:semiHidden="0" w:uiPriority="70" w:unhideWhenUsed="0"/>
-    <w:lsdException w:name="Colorful Shading Accent 4" w:semiHidden="0" w:uiPriority="71" w:unhideWhenUsed="0"/>
-    <w:lsdException w:name="Colorful List Accent 4" w:semiHidden="0" w:uiPriority="72" w:unhideWhenUsed="0"/>
-    <w:lsdException w:name="Colorful Grid Accent 4" w:semiHidden="0" w:uiPriority="73" w:unhideWhenUsed="0"/>
-    <w:lsdException w:name="Light Shading Accent 5" w:semiHidden="0" w:uiPriority="60" w:unhideWhenUsed="0"/>
-    <w:lsdException w:name="Light List Accent 5" w:semiHidden="0" w:uiPriority="61" w:unhideWhenUsed="0"/>
-    <w:lsdException w:name="Light Grid Accent 5" w:semiHidden="0" w:uiPriority="62" w:unhideWhenUsed="0"/>
-    <w:lsdException w:name="Medium Shading 1 Accent 5" w:semiHidden="0" w:uiPriority="63" w:unhideWhenUsed="0"/>
-    <w:lsdException w:name="Medium Shading 2 Accent 5" w:semiHidden="0" w:uiPriority="64" w:unhideWhenUsed="0"/>
-    <w:lsdException w:name="Medium List 1 Accent 5" w:semiHidden="0" w:uiPriority="65" w:unhideWhenUsed="0"/>
-    <w:lsdException w:name="Medium List 2 Accent 5" w:semiHidden="0" w:uiPriority="66" w:unhideWhenUsed="0"/>
-    <w:lsdException w:name="Medium Grid 1 Accent 5" w:semiHidden="0" w:uiPriority="67" w:unhideWhenUsed="0"/>
-    <w:lsdException w:name="Medium Grid 2 Accent 5" w:semiHidden="0" w:uiPriority="68" w:unhideWhenUsed="0"/>
-    <w:lsdException w:name="Medium Grid 3 Accent 5" w:semiHidden="0" w:uiPriority="69" w:unhideWhenUsed="0"/>
-    <w:lsdException w:name="Dark List Accent 5" w:semiHidden="0" w:uiPriority="70" w:unhideWhenUsed="0"/>
-    <w:lsdException w:name="Colorful Shading Accent 5" w:semiHidden="0" w:uiPriority="71" w:unhideWhenUsed="0"/>
-    <w:lsdException w:name="Colorful List Accent 5" w:semiHidden="0" w:uiPriority="72" w:unhideWhenUsed="0"/>
-    <w:lsdException w:name="Colorful Grid Accent 5" w:semiHidden="0" w:uiPriority="73" w:unhideWhenUsed="0"/>
-    <w:lsdException w:name="Light Shading Accent 6" w:semiHidden="0" w:uiPriority="60" w:unhideWhenUsed="0"/>
-    <w:lsdException w:name="Light List Accent 6" w:semiHidden="0" w:uiPriority="61" w:unhideWhenUsed="0"/>
-    <w:lsdException w:name="Light Grid Accent 6" w:semiHidden="0" w:uiPriority="62" w:unhideWhenUsed="0"/>
-    <w:lsdException w:name="Medium Shading 1 Accent 6" w:semiHidden="0" w:uiPriority="63" w:unhideWhenUsed="0"/>
-    <w:lsdException w:name="Medium Shading 2 Accent 6" w:semiHidden="0" w:uiPriority="64" w:unhideWhenUsed="0"/>
-    <w:lsdException w:name="Medium List 1 Accent 6" w:semiHidden="0" w:uiPriority="65" w:unhideWhenUsed="0"/>
-    <w:lsdException w:name="Medium List 2 Accent 6" w:semiHidden="0" w:uiPriority="66" w:unhideWhenUsed="0"/>
-    <w:lsdException w:name="Medium Grid 1 Accent 6" w:semiHidden="0" w:uiPriority="67" w:unhideWhenUsed="0"/>
-    <w:lsdException w:name="Medium Grid 2 Accent 6" w:semiHidden="0" w:uiPriority="68" w:unhideWhenUsed="0"/>
-    <w:lsdException w:name="Medium Grid 3 Accent 6" w:semiHidden="0" w:uiPriority="69" w:unhideWhenUsed="0"/>
-    <w:lsdException w:name="Dark List Accent 6" w:semiHidden="0" w:uiPriority="70" w:unhideWhenUsed="0"/>
-    <w:lsdException w:name="Colorful Shading Accent 6" w:semiHidden="0" w:uiPriority="71" w:unhideWhenUsed="0"/>
-    <w:lsdException w:name="Colorful List Accent 6" w:semiHidden="0" w:uiPriority="72" w:unhideWhenUsed="0"/>
-    <w:lsdException w:name="Colorful Grid Accent 6" w:semiHidden="0" w:uiPriority="73" w:unhideWhenUsed="0"/>
-    <w:lsdException w:name="Subtle Emphasis" w:semiHidden="0" w:uiPriority="19" w:unhideWhenUsed="0" w:qFormat="1"/>
-    <w:lsdException w:name="Intense Emphasis" w:semiHidden="0" w:uiPriority="21" w:unhideWhenUsed="0" w:qFormat="1"/>
-    <w:lsdException w:name="Subtle Reference" w:semiHidden="0" w:uiPriority="31" w:unhideWhenUsed="0" w:qFormat="1"/>
-    <w:lsdException w:name="Intense Reference" w:semiHidden="0" w:uiPriority="32" w:unhideWhenUsed="0" w:qFormat="1"/>
-    <w:lsdException w:name="Book Title" w:semiHidden="0" w:uiPriority="33" w:unhideWhenUsed="0" w:qFormat="1"/>
-    <w:lsdException w:name="Bibliography" w:uiPriority="37"/>
-    <w:lsdException w:name="TOC Heading" w:uiPriority="39" w:qFormat="1"/>
+  <w:latentStyles w:defLockedState="0" w:defUIPriority="99" w:defSemiHidden="0" w:defUnhideWhenUsed="0" w:defQFormat="0" w:count="371">
+    <w:lsdException w:name="Normal" w:uiPriority="0" w:qFormat="1"/>
+    <w:lsdException w:name="heading 1" w:uiPriority="9" w:qFormat="1"/>
+    <w:lsdException w:name="heading 2" w:semiHidden="1" w:uiPriority="9" w:unhideWhenUsed="1" w:qFormat="1"/>
+    <w:lsdException w:name="heading 3" w:semiHidden="1" w:uiPriority="9" w:unhideWhenUsed="1" w:qFormat="1"/>
+    <w:lsdException w:name="heading 4" w:semiHidden="1" w:uiPriority="9" w:unhideWhenUsed="1" w:qFormat="1"/>
+    <w:lsdException w:name="heading 5" w:semiHidden="1" w:uiPriority="9" w:unhideWhenUsed="1" w:qFormat="1"/>
+    <w:lsdException w:name="heading 6" w:semiHidden="1" w:uiPriority="9" w:unhideWhenUsed="1" w:qFormat="1"/>
+    <w:lsdException w:name="heading 7" w:semiHidden="1" w:uiPriority="9" w:unhideWhenUsed="1" w:qFormat="1"/>
+    <w:lsdException w:name="heading 8" w:semiHidden="1" w:uiPriority="9" w:unhideWhenUsed="1" w:qFormat="1"/>
+    <w:lsdException w:name="heading 9" w:semiHidden="1" w:uiPriority="9" w:unhideWhenUsed="1" w:qFormat="1"/>
+    <w:lsdException w:name="index 1" w:semiHidden="1" w:unhideWhenUsed="1"/>
+    <w:lsdException w:name="index 2" w:semiHidden="1" w:unhideWhenUsed="1"/>
+    <w:lsdException w:name="index 3" w:semiHidden="1" w:unhideWhenUsed="1"/>
+    <w:lsdException w:name="index 4" w:semiHidden="1" w:unhideWhenUsed="1"/>
+    <w:lsdException w:name="index 5" w:semiHidden="1" w:unhideWhenUsed="1"/>
+    <w:lsdException w:name="index 6" w:semiHidden="1" w:unhideWhenUsed="1"/>
+    <w:lsdException w:name="index 7" w:semiHidden="1" w:unhideWhenUsed="1"/>
+    <w:lsdException w:name="index 8" w:semiHidden="1" w:unhideWhenUsed="1"/>
+    <w:lsdException w:name="index 9" w:semiHidden="1" w:unhideWhenUsed="1"/>
+    <w:lsdException w:name="toc 1" w:semiHidden="1" w:uiPriority="39" w:unhideWhenUsed="1"/>
+    <w:lsdException w:name="toc 2" w:semiHidden="1" w:uiPriority="39" w:unhideWhenUsed="1"/>
+    <w:lsdException w:name="toc 3" w:semiHidden="1" w:uiPriority="39" w:unhideWhenUsed="1"/>
+    <w:lsdException w:name="toc 4" w:semiHidden="1" w:uiPriority="39" w:unhideWhenUsed="1"/>
+    <w:lsdException w:name="toc 5" w:semiHidden="1" w:uiPriority="39" w:unhideWhenUsed="1"/>
+    <w:lsdException w:name="toc 6" w:semiHidden="1" w:uiPriority="39" w:unhideWhenUsed="1"/>
+    <w:lsdException w:name="toc 7" w:semiHidden="1" w:uiPriority="39" w:unhideWhenUsed="1"/>
+    <w:lsdException w:name="toc 8" w:semiHidden="1" w:uiPriority="39" w:unhideWhenUsed="1"/>
+    <w:lsdException w:name="toc 9" w:semiHidden="1" w:uiPriority="39" w:unhideWhenUsed="1"/>
+    <w:lsdException w:name="Normal Indent" w:semiHidden="1" w:unhideWhenUsed="1"/>
+    <w:lsdException w:name="footnote text" w:semiHidden="1" w:unhideWhenUsed="1"/>
+    <w:lsdException w:name="annotation text" w:semiHidden="1" w:unhideWhenUsed="1"/>
+    <w:lsdException w:name="header" w:semiHidden="1" w:unhideWhenUsed="1"/>
+    <w:lsdException w:name="footer" w:semiHidden="1" w:unhideWhenUsed="1"/>
+    <w:lsdException w:name="index heading" w:semiHidden="1" w:unhideWhenUsed="1"/>
+    <w:lsdException w:name="caption" w:semiHidden="1" w:uiPriority="35" w:unhideWhenUsed="1" w:qFormat="1"/>
+    <w:lsdException w:name="table of figures" w:semiHidden="1" w:unhideWhenUsed="1"/>
+    <w:lsdException w:name="envelope address" w:semiHidden="1" w:unhideWhenUsed="1"/>
+    <w:lsdException w:name="envelope return" w:semiHidden="1" w:unhideWhenUsed="1"/>
+    <w:lsdException w:name="footnote reference" w:semiHidden="1" w:unhideWhenUsed="1"/>
+    <w:lsdException w:name="annotation reference" w:semiHidden="1" w:unhideWhenUsed="1"/>
+    <w:lsdException w:name="line number" w:semiHidden="1" w:unhideWhenUsed="1"/>
+    <w:lsdException w:name="page number" w:semiHidden="1" w:unhideWhenUsed="1"/>
+    <w:lsdException w:name="endnote reference" w:semiHidden="1" w:unhideWhenUsed="1"/>
+    <w:lsdException w:name="endnote text" w:semiHidden="1" w:unhideWhenUsed="1"/>
+    <w:lsdException w:name="table of authorities" w:semiHidden="1" w:unhideWhenUsed="1"/>
+    <w:lsdException w:name="macro" w:semiHidden="1" w:unhideWhenUsed="1"/>
+    <w:lsdException w:name="toa heading" w:semiHidden="1" w:unhideWhenUsed="1"/>
+    <w:lsdException w:name="List" w:semiHidden="1" w:unhideWhenUsed="1"/>
+    <w:lsdException w:name="List Bullet" w:semiHidden="1" w:unhideWhenUsed="1"/>
+    <w:lsdException w:name="List Number" w:semiHidden="1" w:unhideWhenUsed="1"/>
+    <w:lsdException w:name="List 2" w:semiHidden="1" w:unhideWhenUsed="1"/>
+    <w:lsdException w:name="List 3" w:semiHidden="1" w:unhideWhenUsed="1"/>
+    <w:lsdException w:name="List 4" w:semiHidden="1" w:unhideWhenUsed="1"/>
+    <w:lsdException w:name="List 5" w:semiHidden="1" w:unhideWhenUsed="1"/>
+    <w:lsdException w:name="List Bullet 2" w:semiHidden="1" w:unhideWhenUsed="1"/>
+    <w:lsdException w:name="List Bullet 3" w:semiHidden="1" w:unhideWhenUsed="1"/>
+    <w:lsdException w:name="List Bullet 4" w:semiHidden="1" w:unhideWhenUsed="1"/>
+    <w:lsdException w:name="List Bullet 5" w:semiHidden="1" w:unhideWhenUsed="1"/>
+    <w:lsdException w:name="List Number 2" w:semiHidden="1" w:unhideWhenUsed="1"/>
+    <w:lsdException w:name="List Number 3" w:semiHidden="1" w:unhideWhenUsed="1"/>
+    <w:lsdException w:name="List Number 4" w:semiHidden="1" w:unhideWhenUsed="1"/>
+    <w:lsdException w:name="List Number 5" w:semiHidden="1" w:unhideWhenUsed="1"/>
+    <w:lsdException w:name="Title" w:uiPriority="10" w:qFormat="1"/>
+    <w:lsdException w:name="Closing" w:semiHidden="1" w:unhideWhenUsed="1"/>
+    <w:lsdException w:name="Signature" w:semiHidden="1" w:unhideWhenUsed="1"/>
+    <w:lsdException w:name="Default Paragraph Font" w:semiHidden="1" w:uiPriority="1" w:unhideWhenUsed="1"/>
+    <w:lsdException w:name="Body Text" w:semiHidden="1" w:unhideWhenUsed="1"/>
+    <w:lsdException w:name="Body Text Indent" w:semiHidden="1" w:unhideWhenUsed="1"/>
+    <w:lsdException w:name="List Continue" w:semiHidden="1" w:unhideWhenUsed="1"/>
+    <w:lsdException w:name="List Continue 2" w:semiHidden="1" w:unhideWhenUsed="1"/>
+    <w:lsdException w:name="List Continue 3" w:semiHidden="1" w:unhideWhenUsed="1"/>
+    <w:lsdException w:name="List Continue 4" w:semiHidden="1" w:unhideWhenUsed="1"/>
+    <w:lsdException w:name="List Continue 5" w:semiHidden="1" w:unhideWhenUsed="1"/>
+    <w:lsdException w:name="Message Header" w:semiHidden="1" w:unhideWhenUsed="1"/>
+    <w:lsdException w:name="Subtitle" w:uiPriority="11" w:qFormat="1"/>
+    <w:lsdException w:name="Salutation" w:semiHidden="1" w:unhideWhenUsed="1"/>
+    <w:lsdException w:name="Date" w:semiHidden="1" w:unhideWhenUsed="1"/>
+    <w:lsdException w:name="Body Text First Indent" w:semiHidden="1" w:unhideWhenUsed="1"/>
+    <w:lsdException w:name="Body Text First Indent 2" w:semiHidden="1" w:unhideWhenUsed="1"/>
+    <w:lsdException w:name="Note Heading" w:semiHidden="1" w:unhideWhenUsed="1"/>
+    <w:lsdException w:name="Body Text 2" w:semiHidden="1" w:unhideWhenUsed="1"/>
+    <w:lsdException w:name="Body Text 3" w:semiHidden="1" w:unhideWhenUsed="1"/>
+    <w:lsdException w:name="Body Text Indent 2" w:semiHidden="1" w:unhideWhenUsed="1"/>
+    <w:lsdException w:name="Body Text Indent 3" w:semiHidden="1" w:unhideWhenUsed="1"/>
+    <w:lsdException w:name="Block Text" w:semiHidden="1" w:unhideWhenUsed="1"/>
+    <w:lsdException w:name="Hyperlink" w:semiHidden="1" w:unhideWhenUsed="1"/>
+    <w:lsdException w:name="FollowedHyperlink" w:semiHidden="1" w:unhideWhenUsed="1"/>
+    <w:lsdException w:name="Strong" w:uiPriority="22" w:qFormat="1"/>
+    <w:lsdException w:name="Emphasis" w:uiPriority="20" w:qFormat="1"/>
+    <w:lsdException w:name="Document Map" w:semiHidden="1" w:unhideWhenUsed="1"/>
+    <w:lsdException w:name="Plain Text" w:semiHidden="1" w:unhideWhenUsed="1"/>
+    <w:lsdException w:name="E-mail Signature" w:semiHidden="1" w:unhideWhenUsed="1"/>
+    <w:lsdException w:name="HTML Top of Form" w:semiHidden="1" w:unhideWhenUsed="1"/>
+    <w:lsdException w:name="HTML Bottom of Form" w:semiHidden="1" w:unhideWhenUsed="1"/>
+    <w:lsdException w:name="Normal (Web)" w:semiHidden="1" w:unhideWhenUsed="1"/>
+    <w:lsdException w:name="HTML Acronym" w:semiHidden="1" w:unhideWhenUsed="1"/>
+    <w:lsdException w:name="HTML Address" w:semiHidden="1" w:unhideWhenUsed="1"/>
+    <w:lsdException w:name="HTML Cite" w:semiHidden="1" w:unhideWhenUsed="1"/>
+    <w:lsdException w:name="HTML Code" w:semiHidden="1" w:unhideWhenUsed="1"/>
+    <w:lsdException w:name="HTML Definition" w:semiHidden="1" w:unhideWhenUsed="1"/>
+    <w:lsdException w:name="HTML Keyboard" w:semiHidden="1" w:unhideWhenUsed="1"/>
+    <w:lsdException w:name="HTML Preformatted" w:semiHidden="1" w:unhideWhenUsed="1"/>
+    <w:lsdException w:name="HTML Sample" w:semiHidden="1" w:unhideWhenUsed="1"/>
+    <w:lsdException w:name="HTML Typewriter" w:semiHidden="1" w:unhideWhenUsed="1"/>
+    <w:lsdException w:name="HTML Variable" w:semiHidden="1" w:unhideWhenUsed="1"/>
+    <w:lsdException w:name="Normal Table" w:semiHidden="1" w:unhideWhenUsed="1"/>
+    <w:lsdException w:name="annotation subject" w:semiHidden="1" w:unhideWhenUsed="1"/>
+    <w:lsdException w:name="No List" w:semiHidden="1" w:unhideWhenUsed="1"/>
+    <w:lsdException w:name="Outline List 1" w:semiHidden="1" w:unhideWhenUsed="1"/>
+    <w:lsdException w:name="Outline List 2" w:semiHidden="1" w:unhideWhenUsed="1"/>
+    <w:lsdException w:name="Outline List 3" w:semiHidden="1" w:unhideWhenUsed="1"/>
+    <w:lsdException w:name="Table Simple 1" w:semiHidden="1" w:unhideWhenUsed="1"/>
+    <w:lsdException w:name="Table Simple 2" w:semiHidden="1" w:unhideWhenUsed="1"/>
+    <w:lsdException w:name="Table Simple 3" w:semiHidden="1" w:unhideWhenUsed="1"/>
+    <w:lsdException w:name="Table Classic 1" w:semiHidden="1" w:unhideWhenUsed="1"/>
+    <w:lsdException w:name="Table Classic 2" w:semiHidden="1" w:unhideWhenUsed="1"/>
+    <w:lsdException w:name="Table Classic 3" w:semiHidden="1" w:unhideWhenUsed="1"/>
+    <w:lsdException w:name="Table Classic 4" w:semiHidden="1" w:unhideWhenUsed="1"/>
+    <w:lsdException w:name="Table Colorful 1" w:semiHidden="1" w:unhideWhenUsed="1"/>
+    <w:lsdException w:name="Table Colorful 2" w:semiHidden="1" w:unhideWhenUsed="1"/>
+    <w:lsdException w:name="Table Colorful 3" w:semiHidden="1" w:unhideWhenUsed="1"/>
+    <w:lsdException w:name="Table Columns 1" w:semiHidden="1" w:unhideWhenUsed="1"/>
+    <w:lsdException w:name="Table Columns 2" w:semiHidden="1" w:unhideWhenUsed="1"/>
+    <w:lsdException w:name="Table Columns 3" w:semiHidden="1" w:unhideWhenUsed="1"/>
+    <w:lsdException w:name="Table Columns 4" w:semiHidden="1" w:unhideWhenUsed="1"/>
+    <w:lsdException w:name="Table Columns 5" w:semiHidden="1" w:unhideWhenUsed="1"/>
+    <w:lsdException w:name="Table Grid 1" w:semiHidden="1" w:unhideWhenUsed="1"/>
+    <w:lsdException w:name="Table Grid 2" w:semiHidden="1" w:unhideWhenUsed="1"/>
+    <w:lsdException w:name="Table Grid 3" w:semiHidden="1" w:unhideWhenUsed="1"/>
+    <w:lsdException w:name="Table Grid 4" w:semiHidden="1" w:unhideWhenUsed="1"/>
+    <w:lsdException w:name="Table Grid 5" w:semiHidden="1" w:unhideWhenUsed="1"/>
+    <w:lsdException w:name="Table Grid 6" w:semiHidden="1" w:unhideWhenUsed="1"/>
+    <w:lsdException w:name="Table Grid 7" w:semiHidden="1" w:unhideWhenUsed="1"/>
+    <w:lsdException w:name="Table Grid 8" w:semiHidden="1" w:unhideWhenUsed="1"/>
+    <w:lsdException w:name="Table List 1" w:semiHidden="1" w:unhideWhenUsed="1"/>
+    <w:lsdException w:name="Table List 2" w:semiHidden="1" w:unhideWhenUsed="1"/>
+    <w:lsdException w:name="Table List 3" w:semiHidden="1" w:unhideWhenUsed="1"/>
+    <w:lsdException w:name="Table List 4" w:semiHidden="1" w:unhideWhenUsed="1"/>
+    <w:lsdException w:name="Table List 5" w:semiHidden="1" w:unhideWhenUsed="1"/>
+    <w:lsdException w:name="Table List 6" w:semiHidden="1" w:unhideWhenUsed="1"/>
+    <w:lsdException w:name="Table List 7" w:semiHidden="1" w:unhideWhenUsed="1"/>
+    <w:lsdException w:name="Table List 8" w:semiHidden="1" w:unhideWhenUsed="1"/>
+    <w:lsdException w:name="Table 3D effects 1" w:semiHidden="1" w:unhideWhenUsed="1"/>
+    <w:lsdException w:name="Table 3D effects 2" w:semiHidden="1" w:unhideWhenUsed="1"/>
+    <w:lsdException w:name="Table 3D effects 3" w:semiHidden="1" w:unhideWhenUsed="1"/>
+    <w:lsdException w:name="Table Contemporary" w:semiHidden="1" w:unhideWhenUsed="1"/>
+    <w:lsdException w:name="Table Elegant" w:semiHidden="1" w:unhideWhenUsed="1"/>
+    <w:lsdException w:name="Table Professional" w:semiHidden="1" w:unhideWhenUsed="1"/>
+    <w:lsdException w:name="Table Subtle 1" w:semiHidden="1" w:unhideWhenUsed="1"/>
+    <w:lsdException w:name="Table Subtle 2" w:semiHidden="1" w:unhideWhenUsed="1"/>
+    <w:lsdException w:name="Table Web 1" w:semiHidden="1" w:unhideWhenUsed="1"/>
+    <w:lsdException w:name="Table Web 2" w:semiHidden="1" w:unhideWhenUsed="1"/>
+    <w:lsdException w:name="Table Web 3" w:semiHidden="1" w:unhideWhenUsed="1"/>
+    <w:lsdException w:name="Balloon Text" w:semiHidden="1" w:unhideWhenUsed="1"/>
+    <w:lsdException w:name="Table Grid" w:uiPriority="59"/>
+    <w:lsdException w:name="Table Theme" w:semiHidden="1" w:unhideWhenUsed="1"/>
+    <w:lsdException w:name="Placeholder Text" w:semiHidden="1"/>
+    <w:lsdException w:name="No Spacing" w:uiPriority="1" w:qFormat="1"/>
+    <w:lsdException w:name="Light Shading" w:uiPriority="60"/>
+    <w:lsdException w:name="Light List" w:uiPriority="61"/>
+    <w:lsdException w:name="Light Grid" w:uiPriority="62"/>
+    <w:lsdException w:name="Medium Shading 1" w:uiPriority="63"/>
+    <w:lsdException w:name="Medium Shading 2" w:uiPriority="64"/>
+    <w:lsdException w:name="Medium List 1" w:uiPriority="65"/>
+    <w:lsdException w:name="Medium List 2" w:uiPriority="66"/>
+    <w:lsdException w:name="Medium Grid 1" w:uiPriority="67"/>
+    <w:lsdException w:name="Medium Grid 2" w:uiPriority="68"/>
+    <w:lsdException w:name="Medium Grid 3" w:uiPriority="69"/>
+    <w:lsdException w:name="Dark List" w:uiPriority="70"/>
+    <w:lsdException w:name="Colorful Shading" w:uiPriority="71"/>
+    <w:lsdException w:name="Colorful List" w:uiPriority="72"/>
+    <w:lsdException w:name="Colorful Grid" w:uiPriority="73"/>
+    <w:lsdException w:name="Light Shading Accent 1" w:uiPriority="60"/>
+    <w:lsdException w:name="Light List Accent 1" w:uiPriority="61"/>
+    <w:lsdException w:name="Light Grid Accent 1" w:uiPriority="62"/>
+    <w:lsdException w:name="Medium Shading 1 Accent 1" w:uiPriority="63"/>
+    <w:lsdException w:name="Medium Shading 2 Accent 1" w:uiPriority="64"/>
+    <w:lsdException w:name="Medium List 1 Accent 1" w:uiPriority="65"/>
+    <w:lsdException w:name="Revision" w:semiHidden="1"/>
+    <w:lsdException w:name="List Paragraph" w:uiPriority="34" w:qFormat="1"/>
+    <w:lsdException w:name="Quote" w:uiPriority="29" w:qFormat="1"/>
+    <w:lsdException w:name="Intense Quote" w:uiPriority="30" w:qFormat="1"/>
+    <w:lsdException w:name="Medium List 2 Accent 1" w:uiPriority="66"/>
+    <w:lsdException w:name="Medium Grid 1 Accent 1" w:uiPriority="67"/>
+    <w:lsdException w:name="Medium Grid 2 Accent 1" w:uiPriority="68"/>
+    <w:lsdException w:name="Medium Grid 3 Accent 1" w:uiPriority="69"/>
+    <w:lsdException w:name="Dark List Accent 1" w:uiPriority="70"/>
+    <w:lsdException w:name="Colorful Shading Accent 1" w:uiPriority="71"/>
+    <w:lsdException w:name="Colorful List Accent 1" w:uiPriority="72"/>
+    <w:lsdException w:name="Colorful Grid Accent 1" w:uiPriority="73"/>
+    <w:lsdException w:name="Light Shading Accent 2" w:uiPriority="60"/>
+    <w:lsdException w:name="Light List Accent 2" w:uiPriority="61"/>
+    <w:lsdException w:name="Light Grid Accent 2" w:uiPriority="62"/>
+    <w:lsdException w:name="Medium Shading 1 Accent 2" w:uiPriority="63"/>
+    <w:lsdException w:name="Medium Shading 2 Accent 2" w:uiPriority="64"/>
+    <w:lsdException w:name="Medium List 1 Accent 2" w:uiPriority="65"/>
+    <w:lsdException w:name="Medium List 2 Accent 2" w:uiPriority="66"/>
+    <w:lsdException w:name="Medium Grid 1 Accent 2" w:uiPriority="67"/>
+    <w:lsdException w:name="Medium Grid 2 Accent 2" w:uiPriority="68"/>
+    <w:lsdException w:name="Medium Grid 3 Accent 2" w:uiPriority="69"/>
+    <w:lsdException w:name="Dark List Accent 2" w:uiPriority="70"/>
+    <w:lsdException w:name="Colorful Shading Accent 2" w:uiPriority="71"/>
+    <w:lsdException w:name="Colorful List Accent 2" w:uiPriority="72"/>
+    <w:lsdException w:name="Colorful Grid Accent 2" w:uiPriority="73"/>
+    <w:lsdException w:name="Light Shading Accent 3" w:uiPriority="60"/>
+    <w:lsdException w:name="Light List Accent 3" w:uiPriority="61"/>
+    <w:lsdException w:name="Light Grid Accent 3" w:uiPriority="62"/>
+    <w:lsdException w:name="Medium Shading 1 Accent 3" w:uiPriority="63"/>
+    <w:lsdException w:name="Medium Shading 2 Accent 3" w:uiPriority="64"/>
+    <w:lsdException w:name="Medium List 1 Accent 3" w:uiPriority="65"/>
+    <w:lsdException w:name="Medium List 2 Accent 3" w:uiPriority="66"/>
+    <w:lsdException w:name="Medium Grid 1 Accent 3" w:uiPriority="67"/>
+    <w:lsdException w:name="Medium Grid 2 Accent 3" w:uiPriority="68"/>
+    <w:lsdException w:name="Medium Grid 3 Accent 3" w:uiPriority="69"/>
+    <w:lsdException w:name="Dark List Accent 3" w:uiPriority="70"/>
+    <w:lsdException w:name="Colorful Shading Accent 3" w:uiPriority="71"/>
+    <w:lsdException w:name="Colorful List Accent 3" w:uiPriority="72"/>
+    <w:lsdException w:name="Colorful Grid Accent 3" w:uiPriority="73"/>
+    <w:lsdException w:name="Light Shading Accent 4" w:uiPriority="60"/>
+    <w:lsdException w:name="Light List Accent 4" w:uiPriority="61"/>
+    <w:lsdException w:name="Light Grid Accent 4" w:uiPriority="62"/>
+    <w:lsdException w:name="Medium Shading 1 Accent 4" w:uiPriority="63"/>
+    <w:lsdException w:name="Medium Shading 2 Accent 4" w:uiPriority="64"/>
+    <w:lsdException w:name="Medium List 1 Accent 4" w:uiPriority="65"/>
+    <w:lsdException w:name="Medium List 2 Accent 4" w:uiPriority="66"/>
+    <w:lsdException w:name="Medium Grid 1 Accent 4" w:uiPriority="67"/>
+    <w:lsdException w:name="Medium Grid 2 Accent 4" w:uiPriority="68"/>
+    <w:lsdException w:name="Medium Grid 3 Accent 4" w:uiPriority="69"/>
+    <w:lsdException w:name="Dark List Accent 4" w:uiPriority="70"/>
+    <w:lsdException w:name="Colorful Shading Accent 4" w:uiPriority="71"/>
+    <w:lsdException w:name="Colorful List Accent 4" w:uiPriority="72"/>
+    <w:lsdException w:name="Colorful Grid Accent 4" w:uiPriority="73"/>
+    <w:lsdException w:name="Light Shading Accent 5" w:uiPriority="60"/>
+    <w:lsdException w:name="Light List Accent 5" w:uiPriority="61"/>
+    <w:lsdException w:name="Light Grid Accent 5" w:uiPriority="62"/>
+    <w:lsdException w:name="Medium Shading 1 Accent 5" w:uiPriority="63"/>
+    <w:lsdException w:name="Medium Shading 2 Accent 5" w:uiPriority="64"/>
+    <w:lsdException w:name="Medium List 1 Accent 5" w:uiPriority="65"/>
+    <w:lsdException w:name="Medium List 2 Accent 5" w:uiPriority="66"/>
+    <w:lsdException w:name="Medium Grid 1 Accent 5" w:uiPriority="67"/>
+    <w:lsdException w:name="Medium Grid 2 Accent 5" w:uiPriority="68"/>
+    <w:lsdException w:name="Medium Grid 3 Accent 5" w:uiPriority="69"/>
+    <w:lsdException w:name="Dark List Accent 5" w:uiPriority="70"/>
+    <w:lsdException w:name="Colorful Shading Accent 5" w:uiPriority="71"/>
+    <w:lsdException w:name="Colorful List Accent 5" w:uiPriority="72"/>
+    <w:lsdException w:name="Colorful Grid Accent 5" w:uiPriority="73"/>
+    <w:lsdException w:name="Light Shading Accent 6" w:uiPriority="60"/>
+    <w:lsdException w:name="Light List Accent 6" w:uiPriority="61"/>
+    <w:lsdException w:name="Light Grid Accent 6" w:uiPriority="62"/>
+    <w:lsdException w:name="Medium Shading 1 Accent 6" w:uiPriority="63"/>
+    <w:lsdException w:name="Medium Shading 2 Accent 6" w:uiPriority="64"/>
+    <w:lsdException w:name="Medium List 1 Accent 6" w:uiPriority="65"/>
+    <w:lsdException w:name="Medium List 2 Accent 6" w:uiPriority="66"/>
+    <w:lsdException w:name="Medium Grid 1 Accent 6" w:uiPriority="67"/>
+    <w:lsdException w:name="Medium Grid 2 Accent 6" w:uiPriority="68"/>
+    <w:lsdException w:name="Medium Grid 3 Accent 6" w:uiPriority="69"/>
+    <w:lsdException w:name="Dark List Accent 6" w:uiPriority="70"/>
+    <w:lsdException w:name="Colorful Shading Accent 6" w:uiPriority="71"/>
+    <w:lsdException w:name="Colorful List Accent 6" w:uiPriority="72"/>
+    <w:lsdException w:name="Colorful Grid Accent 6" w:uiPriority="73"/>
+    <w:lsdException w:name="Subtle Emphasis" w:uiPriority="19" w:qFormat="1"/>
+    <w:lsdException w:name="Intense Emphasis" w:uiPriority="21" w:qFormat="1"/>
+    <w:lsdException w:name="Subtle Reference" w:uiPriority="31" w:qFormat="1"/>
+    <w:lsdException w:name="Intense Reference" w:uiPriority="32" w:qFormat="1"/>
+    <w:lsdException w:name="Book Title" w:uiPriority="33" w:qFormat="1"/>
+    <w:lsdException w:name="Bibliography" w:semiHidden="1" w:uiPriority="37" w:unhideWhenUsed="1"/>
+    <w:lsdException w:name="TOC Heading" w:semiHidden="1" w:uiPriority="39" w:unhideWhenUsed="1" w:qFormat="1"/>
+    <w:lsdException w:name="Plain Table 1" w:uiPriority="41"/>
+    <w:lsdException w:name="Plain Table 2" w:uiPriority="42"/>
+    <w:lsdException w:name="Plain Table 3" w:uiPriority="43"/>
+    <w:lsdException w:name="Plain Table 4" w:uiPriority="44"/>
+    <w:lsdException w:name="Plain Table 5" w:uiPriority="45"/>
+    <w:lsdException w:name="Grid Table Light" w:uiPriority="40"/>
+    <w:lsdException w:name="Grid Table 1 Light" w:uiPriority="46"/>
+    <w:lsdException w:name="Grid Table 2" w:uiPriority="47"/>
+    <w:lsdException w:name="Grid Table 3" w:uiPriority="48"/>
+    <w:lsdException w:name="Grid Table 4" w:uiPriority="49"/>
+    <w:lsdException w:name="Grid Table 5 Dark" w:uiPriority="50"/>
+    <w:lsdException w:name="Grid Table 6 Colorful" w:uiPriority="51"/>
+    <w:lsdException w:name="Grid Table 7 Colorful" w:uiPriority="52"/>
+    <w:lsdException w:name="Grid Table 1 Light Accent 1" w:uiPriority="46"/>
+    <w:lsdException w:name="Grid Table 2 Accent 1" w:uiPriority="47"/>
+    <w:lsdException w:name="Grid Table 3 Accent 1" w:uiPriority="48"/>
+    <w:lsdException w:name="Grid Table 4 Accent 1" w:uiPriority="49"/>
+    <w:lsdException w:name="Grid Table 5 Dark Accent 1" w:uiPriority="50"/>
+    <w:lsdException w:name="Grid Table 6 Colorful Accent 1" w:uiPriority="51"/>
+    <w:lsdException w:name="Grid Table 7 Colorful Accent 1" w:uiPriority="52"/>
+    <w:lsdException w:name="Grid Table 1 Light Accent 2" w:uiPriority="46"/>
+    <w:lsdException w:name="Grid Table 2 Accent 2" w:uiPriority="47"/>
+    <w:lsdException w:name="Grid Table 3 Accent 2" w:uiPriority="48"/>
+    <w:lsdException w:name="Grid Table 4 Accent 2" w:uiPriority="49"/>
+    <w:lsdException w:name="Grid Table 5 Dark Accent 2" w:uiPriority="50"/>
+    <w:lsdException w:name="Grid Table 6 Colorful Accent 2" w:uiPriority="51"/>
+    <w:lsdException w:name="Grid Table 7 Colorful Accent 2" w:uiPriority="52"/>
+    <w:lsdException w:name="Grid Table 1 Light Accent 3" w:uiPriority="46"/>
+    <w:lsdException w:name="Grid Table 2 Accent 3" w:uiPriority="47"/>
+    <w:lsdException w:name="Grid Table 3 Accent 3" w:uiPriority="48"/>
+    <w:lsdException w:name="Grid Table 4 Accent 3" w:uiPriority="49"/>
+    <w:lsdException w:name="Grid Table 5 Dark Accent 3" w:uiPriority="50"/>
+    <w:lsdException w:name="Grid Table 6 Colorful Accent 3" w:uiPriority="51"/>
+    <w:lsdException w:name="Grid Table 7 Colorful Accent 3" w:uiPriority="52"/>
+    <w:lsdException w:name="Grid Table 1 Light Accent 4" w:uiPriority="46"/>
+    <w:lsdException w:name="Grid Table 2 Accent 4" w:uiPriority="47"/>
+    <w:lsdException w:name="Grid Table 3 Accent 4" w:uiPriority="48"/>
+    <w:lsdException w:name="Grid Table 4 Accent 4" w:uiPriority="49"/>
+    <w:lsdException w:name="Grid Table 5 Dark Accent 4" w:uiPriority="50"/>
+    <w:lsdException w:name="Grid Table 6 Colorful Accent 4" w:uiPriority="51"/>
+    <w:lsdException w:name="Grid Table 7 Colorful Accent 4" w:uiPriority="52"/>
+    <w:lsdException w:name="Grid Table 1 Light Accent 5" w:uiPriority="46"/>
+    <w:lsdException w:name="Grid Table 2 Accent 5" w:uiPriority="47"/>
+    <w:lsdException w:name="Grid Table 3 Accent 5" w:uiPriority="48"/>
+    <w:lsdException w:name="Grid Table 4 Accent 5" w:uiPriority="49"/>
+    <w:lsdException w:name="Grid Table 5 Dark Accent 5" w:uiPriority="50"/>
+    <w:lsdException w:name="Grid Table 6 Colorful Accent 5" w:uiPriority="51"/>
+    <w:lsdException w:name="Grid Table 7 Colorful Accent 5" w:uiPriority="52"/>
+    <w:lsdException w:name="Grid Table 1 Light Accent 6" w:uiPriority="46"/>
+    <w:lsdException w:name="Grid Table 2 Accent 6" w:uiPriority="47"/>
+    <w:lsdException w:name="Grid Table 3 Accent 6" w:uiPriority="48"/>
+    <w:lsdException w:name="Grid Table 4 Accent 6" w:uiPriority="49"/>
+    <w:lsdException w:name="Grid Table 5 Dark Accent 6" w:uiPriority="50"/>
+    <w:lsdException w:name="Grid Table 6 Colorful Accent 6" w:uiPriority="51"/>
+    <w:lsdException w:name="Grid Table 7 Colorful Accent 6" w:uiPriority="52"/>
+    <w:lsdException w:name="List Table 1 Light" w:uiPriority="46"/>
+    <w:lsdException w:name="List Table 2" w:uiPriority="47"/>
+    <w:lsdException w:name="List Table 3" w:uiPriority="48"/>
+    <w:lsdException w:name="List Table 4" w:uiPriority="49"/>
+    <w:lsdException w:name="List Table 5 Dark" w:uiPriority="50"/>
+    <w:lsdException w:name="List Table 6 Colorful" w:uiPriority="51"/>
+    <w:lsdException w:name="List Table 7 Colorful" w:uiPriority="52"/>
+    <w:lsdException w:name="List Table 1 Light Accent 1" w:uiPriority="46"/>
+    <w:lsdException w:name="List Table 2 Accent 1" w:uiPriority="47"/>
+    <w:lsdException w:name="List Table 3 Accent 1" w:uiPriority="48"/>
+    <w:lsdException w:name="List Table 4 Accent 1" w:uiPriority="49"/>
+    <w:lsdException w:name="List Table 5 Dark Accent 1" w:uiPriority="50"/>
+    <w:lsdException w:name="List Table 6 Colorful Accent 1" w:uiPriority="51"/>
+    <w:lsdException w:name="List Table 7 Colorful Accent 1" w:uiPriority="52"/>
+    <w:lsdException w:name="List Table 1 Light Accent 2" w:uiPriority="46"/>
+    <w:lsdException w:name="List Table 2 Accent 2" w:uiPriority="47"/>
+    <w:lsdException w:name="List Table 3 Accent 2" w:uiPriority="48"/>
+    <w:lsdException w:name="List Table 4 Accent 2" w:uiPriority="49"/>
+    <w:lsdException w:name="List Table 5 Dark Accent 2" w:uiPriority="50"/>
+    <w:lsdException w:name="List Table 6 Colorful Accent 2" w:uiPriority="51"/>
+    <w:lsdException w:name="List Table 7 Colorful Accent 2" w:uiPriority="52"/>
+    <w:lsdException w:name="List Table 1 Light Accent 3" w:uiPriority="46"/>
+    <w:lsdException w:name="List Table 2 Accent 3" w:uiPriority="47"/>
+    <w:lsdException w:name="List Table 3 Accent 3" w:uiPriority="48"/>
+    <w:lsdException w:name="List Table 4 Accent 3" w:uiPriority="49"/>
+    <w:lsdException w:name="List Table 5 Dark Accent 3" w:uiPriority="50"/>
+    <w:lsdException w:name="List Table 6 Colorful Accent 3" w:uiPriority="51"/>
+    <w:lsdException w:name="List Table 7 Colorful Accent 3" w:uiPriority="52"/>
+    <w:lsdException w:name="List Table 1 Light Accent 4" w:uiPriority="46"/>
+    <w:lsdException w:name="List Table 2 Accent 4" w:uiPriority="47"/>
+    <w:lsdException w:name="List Table 3 Accent 4" w:uiPriority="48"/>
+    <w:lsdException w:name="List Table 4 Accent 4" w:uiPriority="49"/>
+    <w:lsdException w:name="List Table 5 Dark Accent 4" w:uiPriority="50"/>
+    <w:lsdException w:name="List Table 6 Colorful Accent 4" w:uiPriority="51"/>
+    <w:lsdException w:name="List Table 7 Colorful Accent 4" w:uiPriority="52"/>
+    <w:lsdException w:name="List Table 1 Light Accent 5" w:uiPriority="46"/>
+    <w:lsdException w:name="List Table 2 Accent 5" w:uiPriority="47"/>
+    <w:lsdException w:name="List Table 3 Accent 5" w:uiPriority="48"/>
+    <w:lsdException w:name="List Table 4 Accent 5" w:uiPriority="49"/>
+    <w:lsdException w:name="List Table 5 Dark Accent 5" w:uiPriority="50"/>
+    <w:lsdException w:name="List Table 6 Colorful Accent 5" w:uiPriority="51"/>
+    <w:lsdException w:name="List Table 7 Colorful Accent 5" w:uiPriority="52"/>
+    <w:lsdException w:name="List Table 1 Light Accent 6" w:uiPriority="46"/>
+    <w:lsdException w:name="List Table 2 Accent 6" w:uiPriority="47"/>
+    <w:lsdException w:name="List Table 3 Accent 6" w:uiPriority="48"/>
+    <w:lsdException w:name="List Table 4 Accent 6" w:uiPriority="49"/>
+    <w:lsdException w:name="List Table 5 Dark Accent 6" w:uiPriority="50"/>
+    <w:lsdException w:name="List Table 6 Colorful Accent 6" w:uiPriority="51"/>
+    <w:lsdException w:name="List Table 7 Colorful Accent 6" w:uiPriority="52"/>
   </w:latentStyles>
   <w:style w:type="paragraph" w:default="1" w:styleId="Normal">
     <w:name w:val="Normal"/>
@@ -7164,7 +6301,7 @@
 </file>
 
 <file path=customXml/itemProps1.xml><?xml version="1.0" encoding="utf-8"?>
-<ds:datastoreItem xmlns:ds="http://schemas.openxmlformats.org/officeDocument/2006/customXml" ds:itemID="{EA508C94-4D1F-48F5-B50C-04EA8B87CC87}">
+<ds:datastoreItem xmlns:ds="http://schemas.openxmlformats.org/officeDocument/2006/customXml" ds:itemID="{DAFC2CC4-CFF5-4991-AA0D-CEF0B26A9AC0}">
   <ds:schemaRefs>
     <ds:schemaRef ds:uri="http://schemas.openxmlformats.org/officeDocument/2006/bibliography"/>
   </ds:schemaRefs>

</xml_diff>